<commit_message>
Update work report 20:42 15/05/19
</commit_message>
<xml_diff>
--- a/DOC/Báo cáo bài tập lớn.docx
+++ b/DOC/Báo cáo bài tập lớn.docx
@@ -10,7 +10,7 @@
           <w:sz w:val="32"/>
         </w:rPr>
       </w:pPr>
-      <w:bookmarkStart w:id="0" w:name="_Toc8832253"/>
+      <w:bookmarkStart w:id="0" w:name="_Toc8844320"/>
       <w:r>
         <w:rPr>
           <w:sz w:val="32"/>
@@ -44,7 +44,7 @@
           <w:sz w:val="28"/>
         </w:rPr>
       </w:pPr>
-      <w:bookmarkStart w:id="1" w:name="_Toc8832254"/>
+      <w:bookmarkStart w:id="1" w:name="_Toc8844321"/>
       <w:r>
         <w:rPr>
           <w:sz w:val="28"/>
@@ -64,7 +64,7 @@
           <w:sz w:val="28"/>
         </w:rPr>
       </w:pPr>
-      <w:bookmarkStart w:id="2" w:name="_Toc8832255"/>
+      <w:bookmarkStart w:id="2" w:name="_Toc8844322"/>
       <w:r>
         <w:rPr>
           <w:sz w:val="28"/>
@@ -286,7 +286,7 @@
           <w:lang w:eastAsia="ja-JP"/>
         </w:rPr>
       </w:pPr>
-      <w:bookmarkStart w:id="4" w:name="_Toc8832256"/>
+      <w:bookmarkStart w:id="4" w:name="_Toc8844323"/>
       <w:r>
         <w:rPr>
           <w:sz w:val="28"/>
@@ -616,7 +616,7 @@
           <w:lang w:eastAsia="ja-JP"/>
         </w:rPr>
       </w:pPr>
-      <w:bookmarkStart w:id="5" w:name="_Toc8832257"/>
+      <w:bookmarkStart w:id="5" w:name="_Toc8844324"/>
       <w:r>
         <w:rPr>
           <w:sz w:val="28"/>
@@ -1123,7 +1123,7 @@
           <w:lang w:eastAsia="ja-JP"/>
         </w:rPr>
       </w:pPr>
-      <w:bookmarkStart w:id="6" w:name="_Toc8832258"/>
+      <w:bookmarkStart w:id="6" w:name="_Toc8844325"/>
       <w:r>
         <w:rPr>
           <w:sz w:val="32"/>
@@ -1339,7 +1339,7 @@
           <w:lang w:eastAsia="ja-JP"/>
         </w:rPr>
       </w:pPr>
-      <w:bookmarkStart w:id="7" w:name="_Toc8832259"/>
+      <w:bookmarkStart w:id="7" w:name="_Toc8844326"/>
       <w:r>
         <w:rPr>
           <w:sz w:val="28"/>
@@ -1385,7 +1385,7 @@
           <w:lang w:eastAsia="ja-JP"/>
         </w:rPr>
         <w:drawing>
-          <wp:inline distT="0" distB="0" distL="0" distR="0" wp14:anchorId="363778AB" wp14:editId="091D054D">
+          <wp:inline distT="0" distB="0" distL="0" distR="0" wp14:anchorId="46696291" wp14:editId="53F72273">
             <wp:extent cx="5943600" cy="4770120"/>
             <wp:effectExtent l="0" t="0" r="0" b="0"/>
             <wp:docPr id="2" name="Picture 2"/>
@@ -1471,7 +1471,7 @@
         </w:rPr>
         <w:lastRenderedPageBreak/>
         <w:drawing>
-          <wp:inline distT="0" distB="0" distL="0" distR="0" wp14:anchorId="396111E5" wp14:editId="5BF85D80">
+          <wp:inline distT="0" distB="0" distL="0" distR="0" wp14:anchorId="4AF18472" wp14:editId="2E72EE1E">
             <wp:extent cx="5943600" cy="4770120"/>
             <wp:effectExtent l="0" t="0" r="0" b="0"/>
             <wp:docPr id="3" name="Picture 3"/>
@@ -10687,7 +10687,7 @@
           <w:lang w:eastAsia="ja-JP"/>
         </w:rPr>
       </w:pPr>
-      <w:bookmarkStart w:id="8" w:name="_Toc8832260"/>
+      <w:bookmarkStart w:id="8" w:name="_Toc8844327"/>
       <w:r>
         <w:rPr>
           <w:sz w:val="28"/>
@@ -10715,7 +10715,7 @@
           <w:lang w:eastAsia="ja-JP"/>
         </w:rPr>
       </w:pPr>
-      <w:bookmarkStart w:id="9" w:name="_Toc8832261"/>
+      <w:bookmarkStart w:id="9" w:name="_Toc8844328"/>
       <w:r>
         <w:rPr>
           <w:sz w:val="28"/>
@@ -10766,7 +10766,7 @@
           <w:lang w:eastAsia="ja-JP"/>
         </w:rPr>
         <w:drawing>
-          <wp:inline distT="0" distB="0" distL="0" distR="0" wp14:anchorId="6227D323" wp14:editId="2CDBC52D">
+          <wp:inline distT="0" distB="0" distL="0" distR="0" wp14:anchorId="0A25D389" wp14:editId="6830F20E">
             <wp:extent cx="2537680" cy="1539373"/>
             <wp:effectExtent l="0" t="0" r="0" b="3810"/>
             <wp:docPr id="5" name="Picture 5"/>
@@ -10824,7 +10824,7 @@
           <w:lang w:eastAsia="ja-JP"/>
         </w:rPr>
         <w:drawing>
-          <wp:inline distT="0" distB="0" distL="0" distR="0" wp14:anchorId="06281290" wp14:editId="4A5CCF2A">
+          <wp:inline distT="0" distB="0" distL="0" distR="0" wp14:anchorId="38C2E146" wp14:editId="2748FA45">
             <wp:extent cx="2591025" cy="1516511"/>
             <wp:effectExtent l="0" t="0" r="0" b="7620"/>
             <wp:docPr id="6" name="Picture 6"/>
@@ -10907,39 +10907,7 @@
           <w:sz w:val="24"/>
           <w:lang w:eastAsia="ja-JP"/>
         </w:rPr>
-        <w:t>Nế</w:t>
-      </w:r>
-      <w:r>
-        <w:rPr>
-          <w:rFonts w:ascii="Times New Roman" w:hAnsi="Times New Roman" w:cs="Times New Roman"/>
-          <w:sz w:val="24"/>
-          <w:lang w:eastAsia="ja-JP"/>
-        </w:rPr>
-        <w:t>u không</w:t>
-      </w:r>
-      <w:r>
-        <w:rPr>
-          <w:rFonts w:ascii="Times New Roman" w:hAnsi="Times New Roman" w:cs="Times New Roman"/>
-          <w:sz w:val="24"/>
-          <w:lang w:eastAsia="ja-JP"/>
-        </w:rPr>
-        <w:t xml:space="preserve"> có kết nối mạng, hiển thị </w:t>
-      </w:r>
-      <w:r>
-        <w:rPr>
-          <w:rFonts w:ascii="Times New Roman" w:hAnsi="Times New Roman" w:cs="Times New Roman"/>
-          <w:sz w:val="24"/>
-          <w:lang w:eastAsia="ja-JP"/>
-        </w:rPr>
-        <w:t>“Không</w:t>
-      </w:r>
-      <w:r>
-        <w:rPr>
-          <w:rFonts w:ascii="Times New Roman" w:hAnsi="Times New Roman" w:cs="Times New Roman"/>
-          <w:sz w:val="24"/>
-          <w:lang w:eastAsia="ja-JP"/>
-        </w:rPr>
-        <w:t xml:space="preserve"> kết nối”.</w:t>
+        <w:t>Nếu không có kết nối mạng, hiển thị “Không kết nối”.</w:t>
       </w:r>
     </w:p>
     <w:p>
@@ -12397,7 +12365,7 @@
           <w:lang w:eastAsia="ja-JP"/>
         </w:rPr>
       </w:pPr>
-      <w:bookmarkStart w:id="10" w:name="_Toc8832262"/>
+      <w:bookmarkStart w:id="10" w:name="_Toc8844329"/>
       <w:r>
         <w:rPr>
           <w:sz w:val="28"/>
@@ -12451,7 +12419,7 @@
           <w:lang w:eastAsia="ja-JP"/>
         </w:rPr>
         <w:drawing>
-          <wp:inline distT="0" distB="0" distL="0" distR="0" wp14:anchorId="65846894" wp14:editId="23ACEC4E">
+          <wp:inline distT="0" distB="0" distL="0" distR="0" wp14:anchorId="35B5F99E" wp14:editId="2135DFFE">
             <wp:extent cx="2468268" cy="1429385"/>
             <wp:effectExtent l="0" t="0" r="8255" b="0"/>
             <wp:docPr id="16" name="Picture 16"/>
@@ -14782,7 +14750,7 @@
           <w:lang w:eastAsia="ja-JP"/>
         </w:rPr>
       </w:pPr>
-      <w:bookmarkStart w:id="11" w:name="_Toc8832263"/>
+      <w:bookmarkStart w:id="11" w:name="_Toc8844330"/>
       <w:r>
         <w:rPr>
           <w:sz w:val="28"/>
@@ -14835,7 +14803,7 @@
           <w:lang w:eastAsia="ja-JP"/>
         </w:rPr>
         <w:drawing>
-          <wp:inline distT="0" distB="0" distL="0" distR="0" wp14:anchorId="3BF22D73" wp14:editId="54C668B2">
+          <wp:inline distT="0" distB="0" distL="0" distR="0" wp14:anchorId="2ADED297" wp14:editId="4141B0FD">
             <wp:extent cx="5943600" cy="4770120"/>
             <wp:effectExtent l="0" t="0" r="0" b="0"/>
             <wp:docPr id="9" name="Picture 9"/>
@@ -16741,7 +16709,7 @@
           <w:lang w:eastAsia="ja-JP"/>
         </w:rPr>
       </w:pPr>
-      <w:bookmarkStart w:id="12" w:name="_Toc8832264"/>
+      <w:bookmarkStart w:id="12" w:name="_Toc8844331"/>
       <w:r>
         <w:rPr>
           <w:sz w:val="28"/>
@@ -16795,7 +16763,7 @@
         </w:rPr>
         <w:lastRenderedPageBreak/>
         <w:drawing>
-          <wp:inline distT="0" distB="0" distL="0" distR="0" wp14:anchorId="5AAB5F49" wp14:editId="7B735F90">
+          <wp:inline distT="0" distB="0" distL="0" distR="0" wp14:anchorId="102FB45A" wp14:editId="11269D64">
             <wp:extent cx="5943600" cy="4173220"/>
             <wp:effectExtent l="0" t="0" r="0" b="0"/>
             <wp:docPr id="17" name="Picture 17"/>
@@ -19224,7 +19192,7 @@
           <w:lang w:eastAsia="ja-JP"/>
         </w:rPr>
       </w:pPr>
-      <w:bookmarkStart w:id="13" w:name="_Toc8832265"/>
+      <w:bookmarkStart w:id="13" w:name="_Toc8844332"/>
       <w:r>
         <w:rPr>
           <w:sz w:val="28"/>
@@ -19278,7 +19246,7 @@
         </w:rPr>
         <w:lastRenderedPageBreak/>
         <w:drawing>
-          <wp:inline distT="0" distB="0" distL="0" distR="0" wp14:anchorId="142614AC" wp14:editId="13F3B99E">
+          <wp:inline distT="0" distB="0" distL="0" distR="0" wp14:anchorId="1170BDC1" wp14:editId="2D2C3FF9">
             <wp:extent cx="5128704" cy="1577477"/>
             <wp:effectExtent l="0" t="0" r="0" b="3810"/>
             <wp:docPr id="11" name="Picture 11"/>
@@ -19359,7 +19327,7 @@
           <w:lang w:eastAsia="ja-JP"/>
         </w:rPr>
         <w:drawing>
-          <wp:inline distT="0" distB="0" distL="0" distR="0" wp14:anchorId="08249F8B" wp14:editId="0009535E">
+          <wp:inline distT="0" distB="0" distL="0" distR="0" wp14:anchorId="159F0967" wp14:editId="11387502">
             <wp:extent cx="5098222" cy="1546994"/>
             <wp:effectExtent l="0" t="0" r="7620" b="0"/>
             <wp:docPr id="12" name="Picture 12"/>
@@ -20997,7 +20965,7 @@
           <w:lang w:eastAsia="ja-JP"/>
         </w:rPr>
       </w:pPr>
-      <w:bookmarkStart w:id="14" w:name="_Toc8832266"/>
+      <w:bookmarkStart w:id="14" w:name="_Toc8844333"/>
       <w:r>
         <w:rPr>
           <w:sz w:val="28"/>
@@ -24464,7 +24432,7 @@
           <w:lang w:eastAsia="ja-JP"/>
         </w:rPr>
       </w:pPr>
-      <w:bookmarkStart w:id="15" w:name="_Toc8832267"/>
+      <w:bookmarkStart w:id="15" w:name="_Toc8844334"/>
       <w:r>
         <w:rPr>
           <w:sz w:val="28"/>
@@ -24560,7 +24528,7 @@
           <w:lang w:eastAsia="ja-JP"/>
         </w:rPr>
         <w:drawing>
-          <wp:inline distT="0" distB="0" distL="0" distR="0" wp14:anchorId="00CFF5A6" wp14:editId="450F9322">
+          <wp:inline distT="0" distB="0" distL="0" distR="0" wp14:anchorId="3DED973B" wp14:editId="5ECF938A">
             <wp:extent cx="5943600" cy="4770120"/>
             <wp:effectExtent l="0" t="0" r="0" b="0"/>
             <wp:docPr id="14" name="Picture 14"/>
@@ -27985,27 +27953,2038 @@
         <w:t>}</w:t>
       </w:r>
     </w:p>
-    <w:p>
-      <w:pPr>
-        <w:rPr>
-          <w:rFonts w:ascii="Consolas" w:hAnsi="Consolas" w:cs="Consolas"/>
-          <w:color w:val="000000"/>
-          <w:sz w:val="19"/>
-          <w:szCs w:val="19"/>
-        </w:rPr>
-      </w:pPr>
-      <w:r>
-        <w:rPr>
-          <w:rFonts w:ascii="Consolas" w:hAnsi="Consolas" w:cs="Consolas"/>
-          <w:color w:val="000000"/>
-          <w:sz w:val="19"/>
-          <w:szCs w:val="19"/>
-        </w:rPr>
+    <w:p/>
+    <w:p>
+      <w:pPr>
+        <w:pStyle w:val="CustomHeading2"/>
+        <w:rPr>
+          <w:sz w:val="28"/>
+        </w:rPr>
+      </w:pPr>
+      <w:bookmarkStart w:id="16" w:name="_Toc8844335"/>
+      <w:r>
+        <w:rPr>
+          <w:sz w:val="28"/>
+        </w:rPr>
+        <w:t>IV/ Phát nhạc</w:t>
+      </w:r>
+      <w:bookmarkEnd w:id="16"/>
+    </w:p>
+    <w:p>
+      <w:pPr>
+        <w:pStyle w:val="ListParagraph"/>
+        <w:numPr>
+          <w:ilvl w:val="0"/>
+          <w:numId w:val="20"/>
+        </w:numPr>
+        <w:rPr>
+          <w:rFonts w:ascii="Times New Roman" w:hAnsi="Times New Roman" w:cs="Times New Roman"/>
+          <w:b/>
+          <w:sz w:val="28"/>
+        </w:rPr>
+      </w:pPr>
+      <w:r>
+        <w:rPr>
+          <w:rFonts w:ascii="Times New Roman" w:hAnsi="Times New Roman" w:cs="Times New Roman"/>
+          <w:b/>
+          <w:sz w:val="28"/>
+        </w:rPr>
+        <w:t>Hình ảnh minh hoạ</w:t>
+      </w:r>
+    </w:p>
+    <w:p>
+      <w:pPr>
+        <w:pStyle w:val="ListParagraph"/>
+        <w:rPr>
+          <w:rFonts w:ascii="Times New Roman" w:hAnsi="Times New Roman" w:cs="Times New Roman"/>
+          <w:b/>
+          <w:sz w:val="28"/>
+        </w:rPr>
+      </w:pPr>
+      <w:r>
+        <w:rPr>
+          <w:rFonts w:ascii="Times New Roman" w:hAnsi="Times New Roman" w:cs="Times New Roman"/>
+          <w:b/>
+          <w:noProof/>
+          <w:sz w:val="28"/>
+          <w:lang w:eastAsia="ja-JP"/>
+        </w:rPr>
+        <w:lastRenderedPageBreak/>
+        <w:drawing>
+          <wp:inline distT="0" distB="0" distL="0" distR="0" wp14:anchorId="5C5BFE8E" wp14:editId="50417D3A">
+            <wp:extent cx="5943600" cy="4770120"/>
+            <wp:effectExtent l="0" t="0" r="0" b="0"/>
+            <wp:docPr id="1" name="Picture 1"/>
+            <wp:cNvGraphicFramePr>
+              <a:graphicFrameLocks xmlns:a="http://schemas.openxmlformats.org/drawingml/2006/main" noChangeAspect="1"/>
+            </wp:cNvGraphicFramePr>
+            <a:graphic xmlns:a="http://schemas.openxmlformats.org/drawingml/2006/main">
+              <a:graphicData uri="http://schemas.openxmlformats.org/drawingml/2006/picture">
+                <pic:pic xmlns:pic="http://schemas.openxmlformats.org/drawingml/2006/picture">
+                  <pic:nvPicPr>
+                    <pic:cNvPr id="1" name="Music.png"/>
+                    <pic:cNvPicPr/>
+                  </pic:nvPicPr>
+                  <pic:blipFill>
+                    <a:blip r:embed="rId20">
+                      <a:extLst>
+                        <a:ext uri="{28A0092B-C50C-407E-A947-70E740481C1C}">
+                          <a14:useLocalDpi xmlns:a14="http://schemas.microsoft.com/office/drawing/2010/main" val="0"/>
+                        </a:ext>
+                      </a:extLst>
+                    </a:blip>
+                    <a:stretch>
+                      <a:fillRect/>
+                    </a:stretch>
+                  </pic:blipFill>
+                  <pic:spPr>
+                    <a:xfrm>
+                      <a:off x="0" y="0"/>
+                      <a:ext cx="5943600" cy="4770120"/>
+                    </a:xfrm>
+                    <a:prstGeom prst="rect">
+                      <a:avLst/>
+                    </a:prstGeom>
+                  </pic:spPr>
+                </pic:pic>
+              </a:graphicData>
+            </a:graphic>
+          </wp:inline>
+        </w:drawing>
+      </w:r>
+    </w:p>
+    <w:p>
+      <w:pPr>
+        <w:pStyle w:val="ListParagraph"/>
+        <w:numPr>
+          <w:ilvl w:val="0"/>
+          <w:numId w:val="20"/>
+        </w:numPr>
+        <w:rPr>
+          <w:rFonts w:ascii="Times New Roman" w:hAnsi="Times New Roman" w:cs="Times New Roman"/>
+          <w:b/>
+          <w:sz w:val="28"/>
+        </w:rPr>
+      </w:pPr>
+      <w:r>
+        <w:rPr>
+          <w:rFonts w:ascii="Times New Roman" w:hAnsi="Times New Roman" w:cs="Times New Roman"/>
+          <w:b/>
+          <w:sz w:val="28"/>
+        </w:rPr>
+        <w:t>Mã nguồn</w:t>
+      </w:r>
+    </w:p>
+    <w:p>
+      <w:pPr>
+        <w:pStyle w:val="ListParagraph"/>
+        <w:numPr>
+          <w:ilvl w:val="0"/>
+          <w:numId w:val="8"/>
+        </w:numPr>
+        <w:rPr>
+          <w:rFonts w:ascii="Times New Roman" w:hAnsi="Times New Roman" w:cs="Times New Roman"/>
+          <w:sz w:val="24"/>
+        </w:rPr>
+      </w:pPr>
+      <w:r>
+        <w:rPr>
+          <w:rFonts w:ascii="Times New Roman" w:hAnsi="Times New Roman" w:cs="Times New Roman"/>
+          <w:sz w:val="24"/>
+        </w:rPr>
+        <w:t>ucMusic</w:t>
+      </w:r>
+    </w:p>
+    <w:p>
+      <w:pPr>
+        <w:autoSpaceDE w:val="0"/>
+        <w:autoSpaceDN w:val="0"/>
+        <w:adjustRightInd w:val="0"/>
+        <w:spacing w:after="0" w:line="240" w:lineRule="auto"/>
+        <w:rPr>
+          <w:rFonts w:ascii="Consolas" w:hAnsi="Consolas" w:cs="Consolas"/>
+          <w:color w:val="000000"/>
+          <w:sz w:val="19"/>
+          <w:szCs w:val="19"/>
+        </w:rPr>
+      </w:pPr>
+      <w:r>
+        <w:rPr>
+          <w:rFonts w:ascii="Consolas" w:hAnsi="Consolas" w:cs="Consolas"/>
+          <w:color w:val="0000FF"/>
+          <w:sz w:val="19"/>
+          <w:szCs w:val="19"/>
+        </w:rPr>
+        <w:t>using</w:t>
+      </w:r>
+      <w:r>
+        <w:rPr>
+          <w:rFonts w:ascii="Consolas" w:hAnsi="Consolas" w:cs="Consolas"/>
+          <w:color w:val="000000"/>
+          <w:sz w:val="19"/>
+          <w:szCs w:val="19"/>
+        </w:rPr>
+        <w:t xml:space="preserve"> System;</w:t>
+      </w:r>
+    </w:p>
+    <w:p>
+      <w:pPr>
+        <w:autoSpaceDE w:val="0"/>
+        <w:autoSpaceDN w:val="0"/>
+        <w:adjustRightInd w:val="0"/>
+        <w:spacing w:after="0" w:line="240" w:lineRule="auto"/>
+        <w:rPr>
+          <w:rFonts w:ascii="Consolas" w:hAnsi="Consolas" w:cs="Consolas"/>
+          <w:color w:val="000000"/>
+          <w:sz w:val="19"/>
+          <w:szCs w:val="19"/>
+        </w:rPr>
+      </w:pPr>
+      <w:r>
+        <w:rPr>
+          <w:rFonts w:ascii="Consolas" w:hAnsi="Consolas" w:cs="Consolas"/>
+          <w:color w:val="0000FF"/>
+          <w:sz w:val="19"/>
+          <w:szCs w:val="19"/>
+        </w:rPr>
+        <w:t>using</w:t>
+      </w:r>
+      <w:r>
+        <w:rPr>
+          <w:rFonts w:ascii="Consolas" w:hAnsi="Consolas" w:cs="Consolas"/>
+          <w:color w:val="000000"/>
+          <w:sz w:val="19"/>
+          <w:szCs w:val="19"/>
+        </w:rPr>
+        <w:t xml:space="preserve"> System.Collections.Generic;</w:t>
+      </w:r>
+    </w:p>
+    <w:p>
+      <w:pPr>
+        <w:autoSpaceDE w:val="0"/>
+        <w:autoSpaceDN w:val="0"/>
+        <w:adjustRightInd w:val="0"/>
+        <w:spacing w:after="0" w:line="240" w:lineRule="auto"/>
+        <w:rPr>
+          <w:rFonts w:ascii="Consolas" w:hAnsi="Consolas" w:cs="Consolas"/>
+          <w:color w:val="000000"/>
+          <w:sz w:val="19"/>
+          <w:szCs w:val="19"/>
+        </w:rPr>
+      </w:pPr>
+      <w:r>
+        <w:rPr>
+          <w:rFonts w:ascii="Consolas" w:hAnsi="Consolas" w:cs="Consolas"/>
+          <w:color w:val="0000FF"/>
+          <w:sz w:val="19"/>
+          <w:szCs w:val="19"/>
+        </w:rPr>
+        <w:t>using</w:t>
+      </w:r>
+      <w:r>
+        <w:rPr>
+          <w:rFonts w:ascii="Consolas" w:hAnsi="Consolas" w:cs="Consolas"/>
+          <w:color w:val="000000"/>
+          <w:sz w:val="19"/>
+          <w:szCs w:val="19"/>
+        </w:rPr>
+        <w:t xml:space="preserve"> System.ComponentModel;</w:t>
+      </w:r>
+    </w:p>
+    <w:p>
+      <w:pPr>
+        <w:autoSpaceDE w:val="0"/>
+        <w:autoSpaceDN w:val="0"/>
+        <w:adjustRightInd w:val="0"/>
+        <w:spacing w:after="0" w:line="240" w:lineRule="auto"/>
+        <w:rPr>
+          <w:rFonts w:ascii="Consolas" w:hAnsi="Consolas" w:cs="Consolas"/>
+          <w:color w:val="000000"/>
+          <w:sz w:val="19"/>
+          <w:szCs w:val="19"/>
+        </w:rPr>
+      </w:pPr>
+      <w:r>
+        <w:rPr>
+          <w:rFonts w:ascii="Consolas" w:hAnsi="Consolas" w:cs="Consolas"/>
+          <w:color w:val="0000FF"/>
+          <w:sz w:val="19"/>
+          <w:szCs w:val="19"/>
+        </w:rPr>
+        <w:t>using</w:t>
+      </w:r>
+      <w:r>
+        <w:rPr>
+          <w:rFonts w:ascii="Consolas" w:hAnsi="Consolas" w:cs="Consolas"/>
+          <w:color w:val="000000"/>
+          <w:sz w:val="19"/>
+          <w:szCs w:val="19"/>
+        </w:rPr>
+        <w:t xml:space="preserve"> System.Drawing;</w:t>
+      </w:r>
+    </w:p>
+    <w:p>
+      <w:pPr>
+        <w:autoSpaceDE w:val="0"/>
+        <w:autoSpaceDN w:val="0"/>
+        <w:adjustRightInd w:val="0"/>
+        <w:spacing w:after="0" w:line="240" w:lineRule="auto"/>
+        <w:rPr>
+          <w:rFonts w:ascii="Consolas" w:hAnsi="Consolas" w:cs="Consolas"/>
+          <w:color w:val="000000"/>
+          <w:sz w:val="19"/>
+          <w:szCs w:val="19"/>
+        </w:rPr>
+      </w:pPr>
+      <w:r>
+        <w:rPr>
+          <w:rFonts w:ascii="Consolas" w:hAnsi="Consolas" w:cs="Consolas"/>
+          <w:color w:val="0000FF"/>
+          <w:sz w:val="19"/>
+          <w:szCs w:val="19"/>
+        </w:rPr>
+        <w:t>using</w:t>
+      </w:r>
+      <w:r>
+        <w:rPr>
+          <w:rFonts w:ascii="Consolas" w:hAnsi="Consolas" w:cs="Consolas"/>
+          <w:color w:val="000000"/>
+          <w:sz w:val="19"/>
+          <w:szCs w:val="19"/>
+        </w:rPr>
+        <w:t xml:space="preserve"> System.Data;</w:t>
+      </w:r>
+    </w:p>
+    <w:p>
+      <w:pPr>
+        <w:autoSpaceDE w:val="0"/>
+        <w:autoSpaceDN w:val="0"/>
+        <w:adjustRightInd w:val="0"/>
+        <w:spacing w:after="0" w:line="240" w:lineRule="auto"/>
+        <w:rPr>
+          <w:rFonts w:ascii="Consolas" w:hAnsi="Consolas" w:cs="Consolas"/>
+          <w:color w:val="000000"/>
+          <w:sz w:val="19"/>
+          <w:szCs w:val="19"/>
+        </w:rPr>
+      </w:pPr>
+      <w:r>
+        <w:rPr>
+          <w:rFonts w:ascii="Consolas" w:hAnsi="Consolas" w:cs="Consolas"/>
+          <w:color w:val="0000FF"/>
+          <w:sz w:val="19"/>
+          <w:szCs w:val="19"/>
+        </w:rPr>
+        <w:t>using</w:t>
+      </w:r>
+      <w:r>
+        <w:rPr>
+          <w:rFonts w:ascii="Consolas" w:hAnsi="Consolas" w:cs="Consolas"/>
+          <w:color w:val="000000"/>
+          <w:sz w:val="19"/>
+          <w:szCs w:val="19"/>
+        </w:rPr>
+        <w:t xml:space="preserve"> System.Linq;</w:t>
+      </w:r>
+    </w:p>
+    <w:p>
+      <w:pPr>
+        <w:autoSpaceDE w:val="0"/>
+        <w:autoSpaceDN w:val="0"/>
+        <w:adjustRightInd w:val="0"/>
+        <w:spacing w:after="0" w:line="240" w:lineRule="auto"/>
+        <w:rPr>
+          <w:rFonts w:ascii="Consolas" w:hAnsi="Consolas" w:cs="Consolas"/>
+          <w:color w:val="000000"/>
+          <w:sz w:val="19"/>
+          <w:szCs w:val="19"/>
+        </w:rPr>
+      </w:pPr>
+      <w:r>
+        <w:rPr>
+          <w:rFonts w:ascii="Consolas" w:hAnsi="Consolas" w:cs="Consolas"/>
+          <w:color w:val="0000FF"/>
+          <w:sz w:val="19"/>
+          <w:szCs w:val="19"/>
+        </w:rPr>
+        <w:t>using</w:t>
+      </w:r>
+      <w:r>
+        <w:rPr>
+          <w:rFonts w:ascii="Consolas" w:hAnsi="Consolas" w:cs="Consolas"/>
+          <w:color w:val="000000"/>
+          <w:sz w:val="19"/>
+          <w:szCs w:val="19"/>
+        </w:rPr>
+        <w:t xml:space="preserve"> System.Text;</w:t>
+      </w:r>
+    </w:p>
+    <w:p>
+      <w:pPr>
+        <w:autoSpaceDE w:val="0"/>
+        <w:autoSpaceDN w:val="0"/>
+        <w:adjustRightInd w:val="0"/>
+        <w:spacing w:after="0" w:line="240" w:lineRule="auto"/>
+        <w:rPr>
+          <w:rFonts w:ascii="Consolas" w:hAnsi="Consolas" w:cs="Consolas"/>
+          <w:color w:val="000000"/>
+          <w:sz w:val="19"/>
+          <w:szCs w:val="19"/>
+        </w:rPr>
+      </w:pPr>
+      <w:r>
+        <w:rPr>
+          <w:rFonts w:ascii="Consolas" w:hAnsi="Consolas" w:cs="Consolas"/>
+          <w:color w:val="0000FF"/>
+          <w:sz w:val="19"/>
+          <w:szCs w:val="19"/>
+        </w:rPr>
+        <w:t>using</w:t>
+      </w:r>
+      <w:r>
+        <w:rPr>
+          <w:rFonts w:ascii="Consolas" w:hAnsi="Consolas" w:cs="Consolas"/>
+          <w:color w:val="000000"/>
+          <w:sz w:val="19"/>
+          <w:szCs w:val="19"/>
+        </w:rPr>
+        <w:t xml:space="preserve"> System.Threading.Tasks;</w:t>
+      </w:r>
+    </w:p>
+    <w:p>
+      <w:pPr>
+        <w:autoSpaceDE w:val="0"/>
+        <w:autoSpaceDN w:val="0"/>
+        <w:adjustRightInd w:val="0"/>
+        <w:spacing w:after="0" w:line="240" w:lineRule="auto"/>
+        <w:rPr>
+          <w:rFonts w:ascii="Consolas" w:hAnsi="Consolas" w:cs="Consolas"/>
+          <w:color w:val="000000"/>
+          <w:sz w:val="19"/>
+          <w:szCs w:val="19"/>
+        </w:rPr>
+      </w:pPr>
+      <w:r>
+        <w:rPr>
+          <w:rFonts w:ascii="Consolas" w:hAnsi="Consolas" w:cs="Consolas"/>
+          <w:color w:val="0000FF"/>
+          <w:sz w:val="19"/>
+          <w:szCs w:val="19"/>
+        </w:rPr>
+        <w:t>using</w:t>
+      </w:r>
+      <w:r>
+        <w:rPr>
+          <w:rFonts w:ascii="Consolas" w:hAnsi="Consolas" w:cs="Consolas"/>
+          <w:color w:val="000000"/>
+          <w:sz w:val="19"/>
+          <w:szCs w:val="19"/>
+        </w:rPr>
+        <w:t xml:space="preserve"> System.Windows.Forms;</w:t>
+      </w:r>
+    </w:p>
+    <w:p>
+      <w:pPr>
+        <w:autoSpaceDE w:val="0"/>
+        <w:autoSpaceDN w:val="0"/>
+        <w:adjustRightInd w:val="0"/>
+        <w:spacing w:after="0" w:line="240" w:lineRule="auto"/>
+        <w:rPr>
+          <w:rFonts w:ascii="Consolas" w:hAnsi="Consolas" w:cs="Consolas"/>
+          <w:color w:val="000000"/>
+          <w:sz w:val="19"/>
+          <w:szCs w:val="19"/>
+        </w:rPr>
+      </w:pPr>
+      <w:r>
+        <w:rPr>
+          <w:rFonts w:ascii="Consolas" w:hAnsi="Consolas" w:cs="Consolas"/>
+          <w:color w:val="0000FF"/>
+          <w:sz w:val="19"/>
+          <w:szCs w:val="19"/>
+        </w:rPr>
+        <w:t>using</w:t>
+      </w:r>
+      <w:r>
+        <w:rPr>
+          <w:rFonts w:ascii="Consolas" w:hAnsi="Consolas" w:cs="Consolas"/>
+          <w:color w:val="000000"/>
+          <w:sz w:val="19"/>
+          <w:szCs w:val="19"/>
+        </w:rPr>
+        <w:t xml:space="preserve"> System.Media;</w:t>
+      </w:r>
+    </w:p>
+    <w:p>
+      <w:pPr>
+        <w:autoSpaceDE w:val="0"/>
+        <w:autoSpaceDN w:val="0"/>
+        <w:adjustRightInd w:val="0"/>
+        <w:spacing w:after="0" w:line="240" w:lineRule="auto"/>
+        <w:rPr>
+          <w:rFonts w:ascii="Consolas" w:hAnsi="Consolas" w:cs="Consolas"/>
+          <w:color w:val="000000"/>
+          <w:sz w:val="19"/>
+          <w:szCs w:val="19"/>
+        </w:rPr>
+      </w:pPr>
+    </w:p>
+    <w:p>
+      <w:pPr>
+        <w:autoSpaceDE w:val="0"/>
+        <w:autoSpaceDN w:val="0"/>
+        <w:adjustRightInd w:val="0"/>
+        <w:spacing w:after="0" w:line="240" w:lineRule="auto"/>
+        <w:rPr>
+          <w:rFonts w:ascii="Consolas" w:hAnsi="Consolas" w:cs="Consolas"/>
+          <w:color w:val="000000"/>
+          <w:sz w:val="19"/>
+          <w:szCs w:val="19"/>
+        </w:rPr>
+      </w:pPr>
+      <w:r>
+        <w:rPr>
+          <w:rFonts w:ascii="Consolas" w:hAnsi="Consolas" w:cs="Consolas"/>
+          <w:color w:val="0000FF"/>
+          <w:sz w:val="19"/>
+          <w:szCs w:val="19"/>
+        </w:rPr>
+        <w:t>namespace</w:t>
+      </w:r>
+      <w:r>
+        <w:rPr>
+          <w:rFonts w:ascii="Consolas" w:hAnsi="Consolas" w:cs="Consolas"/>
+          <w:color w:val="000000"/>
+          <w:sz w:val="19"/>
+          <w:szCs w:val="19"/>
+        </w:rPr>
+        <w:t xml:space="preserve"> HeDieuHanh.GUI</w:t>
+      </w:r>
+    </w:p>
+    <w:p>
+      <w:pPr>
+        <w:autoSpaceDE w:val="0"/>
+        <w:autoSpaceDN w:val="0"/>
+        <w:adjustRightInd w:val="0"/>
+        <w:spacing w:after="0" w:line="240" w:lineRule="auto"/>
+        <w:rPr>
+          <w:rFonts w:ascii="Consolas" w:hAnsi="Consolas" w:cs="Consolas"/>
+          <w:color w:val="000000"/>
+          <w:sz w:val="19"/>
+          <w:szCs w:val="19"/>
+        </w:rPr>
+      </w:pPr>
+      <w:r>
+        <w:rPr>
+          <w:rFonts w:ascii="Consolas" w:hAnsi="Consolas" w:cs="Consolas"/>
+          <w:color w:val="000000"/>
+          <w:sz w:val="19"/>
+          <w:szCs w:val="19"/>
+        </w:rPr>
+        <w:t>{</w:t>
+      </w:r>
+    </w:p>
+    <w:p>
+      <w:pPr>
+        <w:autoSpaceDE w:val="0"/>
+        <w:autoSpaceDN w:val="0"/>
+        <w:adjustRightInd w:val="0"/>
+        <w:spacing w:after="0" w:line="240" w:lineRule="auto"/>
+        <w:rPr>
+          <w:rFonts w:ascii="Consolas" w:hAnsi="Consolas" w:cs="Consolas"/>
+          <w:color w:val="000000"/>
+          <w:sz w:val="19"/>
+          <w:szCs w:val="19"/>
+        </w:rPr>
+      </w:pPr>
+      <w:r>
+        <w:rPr>
+          <w:rFonts w:ascii="Consolas" w:hAnsi="Consolas" w:cs="Consolas"/>
+          <w:color w:val="000000"/>
+          <w:sz w:val="19"/>
+          <w:szCs w:val="19"/>
+        </w:rPr>
+        <w:t xml:space="preserve">    </w:t>
+      </w:r>
+      <w:r>
+        <w:rPr>
+          <w:rFonts w:ascii="Consolas" w:hAnsi="Consolas" w:cs="Consolas"/>
+          <w:color w:val="0000FF"/>
+          <w:sz w:val="19"/>
+          <w:szCs w:val="19"/>
+        </w:rPr>
+        <w:t>public</w:t>
+      </w:r>
+      <w:r>
+        <w:rPr>
+          <w:rFonts w:ascii="Consolas" w:hAnsi="Consolas" w:cs="Consolas"/>
+          <w:color w:val="000000"/>
+          <w:sz w:val="19"/>
+          <w:szCs w:val="19"/>
+        </w:rPr>
+        <w:t xml:space="preserve"> </w:t>
+      </w:r>
+      <w:r>
+        <w:rPr>
+          <w:rFonts w:ascii="Consolas" w:hAnsi="Consolas" w:cs="Consolas"/>
+          <w:color w:val="0000FF"/>
+          <w:sz w:val="19"/>
+          <w:szCs w:val="19"/>
+        </w:rPr>
+        <w:t>partial</w:t>
+      </w:r>
+      <w:r>
+        <w:rPr>
+          <w:rFonts w:ascii="Consolas" w:hAnsi="Consolas" w:cs="Consolas"/>
+          <w:color w:val="000000"/>
+          <w:sz w:val="19"/>
+          <w:szCs w:val="19"/>
+        </w:rPr>
+        <w:t xml:space="preserve"> </w:t>
+      </w:r>
+      <w:r>
+        <w:rPr>
+          <w:rFonts w:ascii="Consolas" w:hAnsi="Consolas" w:cs="Consolas"/>
+          <w:color w:val="0000FF"/>
+          <w:sz w:val="19"/>
+          <w:szCs w:val="19"/>
+        </w:rPr>
+        <w:t>class</w:t>
+      </w:r>
+      <w:r>
+        <w:rPr>
+          <w:rFonts w:ascii="Consolas" w:hAnsi="Consolas" w:cs="Consolas"/>
+          <w:color w:val="000000"/>
+          <w:sz w:val="19"/>
+          <w:szCs w:val="19"/>
+        </w:rPr>
+        <w:t xml:space="preserve"> </w:t>
+      </w:r>
+      <w:r>
+        <w:rPr>
+          <w:rFonts w:ascii="Consolas" w:hAnsi="Consolas" w:cs="Consolas"/>
+          <w:color w:val="2B91AF"/>
+          <w:sz w:val="19"/>
+          <w:szCs w:val="19"/>
+        </w:rPr>
+        <w:t>ucMusic</w:t>
+      </w:r>
+      <w:r>
+        <w:rPr>
+          <w:rFonts w:ascii="Consolas" w:hAnsi="Consolas" w:cs="Consolas"/>
+          <w:color w:val="000000"/>
+          <w:sz w:val="19"/>
+          <w:szCs w:val="19"/>
+        </w:rPr>
+        <w:t xml:space="preserve"> : UserControl</w:t>
+      </w:r>
+    </w:p>
+    <w:p>
+      <w:pPr>
+        <w:autoSpaceDE w:val="0"/>
+        <w:autoSpaceDN w:val="0"/>
+        <w:adjustRightInd w:val="0"/>
+        <w:spacing w:after="0" w:line="240" w:lineRule="auto"/>
+        <w:rPr>
+          <w:rFonts w:ascii="Consolas" w:hAnsi="Consolas" w:cs="Consolas"/>
+          <w:color w:val="000000"/>
+          <w:sz w:val="19"/>
+          <w:szCs w:val="19"/>
+        </w:rPr>
+      </w:pPr>
+      <w:r>
+        <w:rPr>
+          <w:rFonts w:ascii="Consolas" w:hAnsi="Consolas" w:cs="Consolas"/>
+          <w:color w:val="000000"/>
+          <w:sz w:val="19"/>
+          <w:szCs w:val="19"/>
+        </w:rPr>
+        <w:t xml:space="preserve">    {</w:t>
+      </w:r>
+    </w:p>
+    <w:p>
+      <w:pPr>
+        <w:autoSpaceDE w:val="0"/>
+        <w:autoSpaceDN w:val="0"/>
+        <w:adjustRightInd w:val="0"/>
+        <w:spacing w:after="0" w:line="240" w:lineRule="auto"/>
+        <w:rPr>
+          <w:rFonts w:ascii="Consolas" w:hAnsi="Consolas" w:cs="Consolas"/>
+          <w:color w:val="000000"/>
+          <w:sz w:val="19"/>
+          <w:szCs w:val="19"/>
+        </w:rPr>
+      </w:pPr>
+      <w:r>
+        <w:rPr>
+          <w:rFonts w:ascii="Consolas" w:hAnsi="Consolas" w:cs="Consolas"/>
+          <w:color w:val="000000"/>
+          <w:sz w:val="19"/>
+          <w:szCs w:val="19"/>
+        </w:rPr>
+        <w:t xml:space="preserve">        </w:t>
+      </w:r>
+      <w:r>
+        <w:rPr>
+          <w:rFonts w:ascii="Consolas" w:hAnsi="Consolas" w:cs="Consolas"/>
+          <w:color w:val="0000FF"/>
+          <w:sz w:val="19"/>
+          <w:szCs w:val="19"/>
+        </w:rPr>
+        <w:t>public</w:t>
+      </w:r>
+      <w:r>
+        <w:rPr>
+          <w:rFonts w:ascii="Consolas" w:hAnsi="Consolas" w:cs="Consolas"/>
+          <w:color w:val="000000"/>
+          <w:sz w:val="19"/>
+          <w:szCs w:val="19"/>
+        </w:rPr>
+        <w:t xml:space="preserve"> ucMusic()</w:t>
+      </w:r>
+    </w:p>
+    <w:p>
+      <w:pPr>
+        <w:autoSpaceDE w:val="0"/>
+        <w:autoSpaceDN w:val="0"/>
+        <w:adjustRightInd w:val="0"/>
+        <w:spacing w:after="0" w:line="240" w:lineRule="auto"/>
+        <w:rPr>
+          <w:rFonts w:ascii="Consolas" w:hAnsi="Consolas" w:cs="Consolas"/>
+          <w:color w:val="000000"/>
+          <w:sz w:val="19"/>
+          <w:szCs w:val="19"/>
+        </w:rPr>
+      </w:pPr>
+      <w:r>
+        <w:rPr>
+          <w:rFonts w:ascii="Consolas" w:hAnsi="Consolas" w:cs="Consolas"/>
+          <w:color w:val="000000"/>
+          <w:sz w:val="19"/>
+          <w:szCs w:val="19"/>
+        </w:rPr>
+        <w:t xml:space="preserve">        {</w:t>
+      </w:r>
+    </w:p>
+    <w:p>
+      <w:pPr>
+        <w:autoSpaceDE w:val="0"/>
+        <w:autoSpaceDN w:val="0"/>
+        <w:adjustRightInd w:val="0"/>
+        <w:spacing w:after="0" w:line="240" w:lineRule="auto"/>
+        <w:rPr>
+          <w:rFonts w:ascii="Consolas" w:hAnsi="Consolas" w:cs="Consolas"/>
+          <w:color w:val="000000"/>
+          <w:sz w:val="19"/>
+          <w:szCs w:val="19"/>
+        </w:rPr>
+      </w:pPr>
+      <w:r>
+        <w:rPr>
+          <w:rFonts w:ascii="Consolas" w:hAnsi="Consolas" w:cs="Consolas"/>
+          <w:color w:val="000000"/>
+          <w:sz w:val="19"/>
+          <w:szCs w:val="19"/>
+        </w:rPr>
+        <w:t xml:space="preserve">            InitializeComponent();</w:t>
+      </w:r>
+    </w:p>
+    <w:p>
+      <w:pPr>
+        <w:autoSpaceDE w:val="0"/>
+        <w:autoSpaceDN w:val="0"/>
+        <w:adjustRightInd w:val="0"/>
+        <w:spacing w:after="0" w:line="240" w:lineRule="auto"/>
+        <w:rPr>
+          <w:rFonts w:ascii="Consolas" w:hAnsi="Consolas" w:cs="Consolas"/>
+          <w:color w:val="000000"/>
+          <w:sz w:val="19"/>
+          <w:szCs w:val="19"/>
+        </w:rPr>
+      </w:pPr>
+      <w:r>
+        <w:rPr>
+          <w:rFonts w:ascii="Consolas" w:hAnsi="Consolas" w:cs="Consolas"/>
+          <w:color w:val="000000"/>
+          <w:sz w:val="19"/>
+          <w:szCs w:val="19"/>
+        </w:rPr>
+        <w:t xml:space="preserve">        }</w:t>
+      </w:r>
+    </w:p>
+    <w:p>
+      <w:pPr>
+        <w:autoSpaceDE w:val="0"/>
+        <w:autoSpaceDN w:val="0"/>
+        <w:adjustRightInd w:val="0"/>
+        <w:spacing w:after="0" w:line="240" w:lineRule="auto"/>
+        <w:rPr>
+          <w:rFonts w:ascii="Consolas" w:hAnsi="Consolas" w:cs="Consolas"/>
+          <w:color w:val="000000"/>
+          <w:sz w:val="19"/>
+          <w:szCs w:val="19"/>
+        </w:rPr>
+      </w:pPr>
+      <w:r>
+        <w:rPr>
+          <w:rFonts w:ascii="Consolas" w:hAnsi="Consolas" w:cs="Consolas"/>
+          <w:color w:val="000000"/>
+          <w:sz w:val="19"/>
+          <w:szCs w:val="19"/>
+        </w:rPr>
+        <w:t xml:space="preserve">        SoundPlayer player = </w:t>
+      </w:r>
+      <w:r>
+        <w:rPr>
+          <w:rFonts w:ascii="Consolas" w:hAnsi="Consolas" w:cs="Consolas"/>
+          <w:color w:val="0000FF"/>
+          <w:sz w:val="19"/>
+          <w:szCs w:val="19"/>
+        </w:rPr>
+        <w:t>new</w:t>
+      </w:r>
+      <w:r>
+        <w:rPr>
+          <w:rFonts w:ascii="Consolas" w:hAnsi="Consolas" w:cs="Consolas"/>
+          <w:color w:val="000000"/>
+          <w:sz w:val="19"/>
+          <w:szCs w:val="19"/>
+        </w:rPr>
+        <w:t xml:space="preserve"> SoundPlayer();</w:t>
+      </w:r>
+    </w:p>
+    <w:p>
+      <w:pPr>
+        <w:autoSpaceDE w:val="0"/>
+        <w:autoSpaceDN w:val="0"/>
+        <w:adjustRightInd w:val="0"/>
+        <w:spacing w:after="0" w:line="240" w:lineRule="auto"/>
+        <w:rPr>
+          <w:rFonts w:ascii="Consolas" w:hAnsi="Consolas" w:cs="Consolas"/>
+          <w:color w:val="000000"/>
+          <w:sz w:val="19"/>
+          <w:szCs w:val="19"/>
+        </w:rPr>
+      </w:pPr>
+    </w:p>
+    <w:p>
+      <w:pPr>
+        <w:autoSpaceDE w:val="0"/>
+        <w:autoSpaceDN w:val="0"/>
+        <w:adjustRightInd w:val="0"/>
+        <w:spacing w:after="0" w:line="240" w:lineRule="auto"/>
+        <w:rPr>
+          <w:rFonts w:ascii="Consolas" w:hAnsi="Consolas" w:cs="Consolas"/>
+          <w:color w:val="000000"/>
+          <w:sz w:val="19"/>
+          <w:szCs w:val="19"/>
+        </w:rPr>
+      </w:pPr>
+      <w:r>
+        <w:rPr>
+          <w:rFonts w:ascii="Consolas" w:hAnsi="Consolas" w:cs="Consolas"/>
+          <w:color w:val="000000"/>
+          <w:sz w:val="19"/>
+          <w:szCs w:val="19"/>
+        </w:rPr>
+        <w:t xml:space="preserve">        </w:t>
+      </w:r>
+      <w:r>
+        <w:rPr>
+          <w:rFonts w:ascii="Consolas" w:hAnsi="Consolas" w:cs="Consolas"/>
+          <w:color w:val="0000FF"/>
+          <w:sz w:val="19"/>
+          <w:szCs w:val="19"/>
+        </w:rPr>
+        <w:t>private</w:t>
+      </w:r>
+      <w:r>
+        <w:rPr>
+          <w:rFonts w:ascii="Consolas" w:hAnsi="Consolas" w:cs="Consolas"/>
+          <w:color w:val="000000"/>
+          <w:sz w:val="19"/>
+          <w:szCs w:val="19"/>
+        </w:rPr>
+        <w:t xml:space="preserve"> </w:t>
+      </w:r>
+      <w:r>
+        <w:rPr>
+          <w:rFonts w:ascii="Consolas" w:hAnsi="Consolas" w:cs="Consolas"/>
+          <w:color w:val="0000FF"/>
+          <w:sz w:val="19"/>
+          <w:szCs w:val="19"/>
+        </w:rPr>
+        <w:t>void</w:t>
+      </w:r>
+      <w:r>
+        <w:rPr>
+          <w:rFonts w:ascii="Consolas" w:hAnsi="Consolas" w:cs="Consolas"/>
+          <w:color w:val="000000"/>
+          <w:sz w:val="19"/>
+          <w:szCs w:val="19"/>
+        </w:rPr>
+        <w:t xml:space="preserve"> ucMusic_Load(</w:t>
+      </w:r>
+      <w:r>
+        <w:rPr>
+          <w:rFonts w:ascii="Consolas" w:hAnsi="Consolas" w:cs="Consolas"/>
+          <w:color w:val="0000FF"/>
+          <w:sz w:val="19"/>
+          <w:szCs w:val="19"/>
+        </w:rPr>
+        <w:t>object</w:t>
+      </w:r>
+      <w:r>
+        <w:rPr>
+          <w:rFonts w:ascii="Consolas" w:hAnsi="Consolas" w:cs="Consolas"/>
+          <w:color w:val="000000"/>
+          <w:sz w:val="19"/>
+          <w:szCs w:val="19"/>
+        </w:rPr>
+        <w:t xml:space="preserve"> sender, EventArgs e)</w:t>
+      </w:r>
+    </w:p>
+    <w:p>
+      <w:pPr>
+        <w:autoSpaceDE w:val="0"/>
+        <w:autoSpaceDN w:val="0"/>
+        <w:adjustRightInd w:val="0"/>
+        <w:spacing w:after="0" w:line="240" w:lineRule="auto"/>
+        <w:rPr>
+          <w:rFonts w:ascii="Consolas" w:hAnsi="Consolas" w:cs="Consolas"/>
+          <w:color w:val="000000"/>
+          <w:sz w:val="19"/>
+          <w:szCs w:val="19"/>
+        </w:rPr>
+      </w:pPr>
+      <w:r>
+        <w:rPr>
+          <w:rFonts w:ascii="Consolas" w:hAnsi="Consolas" w:cs="Consolas"/>
+          <w:color w:val="000000"/>
+          <w:sz w:val="19"/>
+          <w:szCs w:val="19"/>
+        </w:rPr>
+        <w:t xml:space="preserve">        {</w:t>
+      </w:r>
+    </w:p>
+    <w:p>
+      <w:pPr>
+        <w:autoSpaceDE w:val="0"/>
+        <w:autoSpaceDN w:val="0"/>
+        <w:adjustRightInd w:val="0"/>
+        <w:spacing w:after="0" w:line="240" w:lineRule="auto"/>
+        <w:rPr>
+          <w:rFonts w:ascii="Consolas" w:hAnsi="Consolas" w:cs="Consolas"/>
+          <w:color w:val="000000"/>
+          <w:sz w:val="19"/>
+          <w:szCs w:val="19"/>
+        </w:rPr>
+      </w:pPr>
+      <w:r>
+        <w:rPr>
+          <w:rFonts w:ascii="Consolas" w:hAnsi="Consolas" w:cs="Consolas"/>
+          <w:color w:val="000000"/>
+          <w:sz w:val="19"/>
+          <w:szCs w:val="19"/>
+        </w:rPr>
+        <w:t xml:space="preserve">            </w:t>
+      </w:r>
+    </w:p>
+    <w:p>
+      <w:pPr>
+        <w:autoSpaceDE w:val="0"/>
+        <w:autoSpaceDN w:val="0"/>
+        <w:adjustRightInd w:val="0"/>
+        <w:spacing w:after="0" w:line="240" w:lineRule="auto"/>
+        <w:rPr>
+          <w:rFonts w:ascii="Consolas" w:hAnsi="Consolas" w:cs="Consolas"/>
+          <w:color w:val="000000"/>
+          <w:sz w:val="19"/>
+          <w:szCs w:val="19"/>
+        </w:rPr>
+      </w:pPr>
+      <w:r>
+        <w:rPr>
+          <w:rFonts w:ascii="Consolas" w:hAnsi="Consolas" w:cs="Consolas"/>
+          <w:color w:val="000000"/>
+          <w:sz w:val="19"/>
+          <w:szCs w:val="19"/>
+        </w:rPr>
+        <w:t xml:space="preserve">        }</w:t>
+      </w:r>
+    </w:p>
+    <w:p>
+      <w:pPr>
+        <w:autoSpaceDE w:val="0"/>
+        <w:autoSpaceDN w:val="0"/>
+        <w:adjustRightInd w:val="0"/>
+        <w:spacing w:after="0" w:line="240" w:lineRule="auto"/>
+        <w:rPr>
+          <w:rFonts w:ascii="Consolas" w:hAnsi="Consolas" w:cs="Consolas"/>
+          <w:color w:val="000000"/>
+          <w:sz w:val="19"/>
+          <w:szCs w:val="19"/>
+        </w:rPr>
+      </w:pPr>
+    </w:p>
+    <w:p>
+      <w:pPr>
+        <w:autoSpaceDE w:val="0"/>
+        <w:autoSpaceDN w:val="0"/>
+        <w:adjustRightInd w:val="0"/>
+        <w:spacing w:after="0" w:line="240" w:lineRule="auto"/>
+        <w:rPr>
+          <w:rFonts w:ascii="Consolas" w:hAnsi="Consolas" w:cs="Consolas"/>
+          <w:color w:val="000000"/>
+          <w:sz w:val="19"/>
+          <w:szCs w:val="19"/>
+        </w:rPr>
+      </w:pPr>
+      <w:r>
+        <w:rPr>
+          <w:rFonts w:ascii="Consolas" w:hAnsi="Consolas" w:cs="Consolas"/>
+          <w:color w:val="000000"/>
+          <w:sz w:val="19"/>
+          <w:szCs w:val="19"/>
+        </w:rPr>
+        <w:t xml:space="preserve">        </w:t>
+      </w:r>
+      <w:r>
+        <w:rPr>
+          <w:rFonts w:ascii="Consolas" w:hAnsi="Consolas" w:cs="Consolas"/>
+          <w:color w:val="0000FF"/>
+          <w:sz w:val="19"/>
+          <w:szCs w:val="19"/>
+        </w:rPr>
+        <w:t>private</w:t>
+      </w:r>
+      <w:r>
+        <w:rPr>
+          <w:rFonts w:ascii="Consolas" w:hAnsi="Consolas" w:cs="Consolas"/>
+          <w:color w:val="000000"/>
+          <w:sz w:val="19"/>
+          <w:szCs w:val="19"/>
+        </w:rPr>
+        <w:t xml:space="preserve"> </w:t>
+      </w:r>
+      <w:r>
+        <w:rPr>
+          <w:rFonts w:ascii="Consolas" w:hAnsi="Consolas" w:cs="Consolas"/>
+          <w:color w:val="0000FF"/>
+          <w:sz w:val="19"/>
+          <w:szCs w:val="19"/>
+        </w:rPr>
+        <w:t>void</w:t>
+      </w:r>
+      <w:r>
+        <w:rPr>
+          <w:rFonts w:ascii="Consolas" w:hAnsi="Consolas" w:cs="Consolas"/>
+          <w:color w:val="000000"/>
+          <w:sz w:val="19"/>
+          <w:szCs w:val="19"/>
+        </w:rPr>
+        <w:t xml:space="preserve"> btnBrowser_Click(</w:t>
+      </w:r>
+      <w:r>
+        <w:rPr>
+          <w:rFonts w:ascii="Consolas" w:hAnsi="Consolas" w:cs="Consolas"/>
+          <w:color w:val="0000FF"/>
+          <w:sz w:val="19"/>
+          <w:szCs w:val="19"/>
+        </w:rPr>
+        <w:t>object</w:t>
+      </w:r>
+      <w:r>
+        <w:rPr>
+          <w:rFonts w:ascii="Consolas" w:hAnsi="Consolas" w:cs="Consolas"/>
+          <w:color w:val="000000"/>
+          <w:sz w:val="19"/>
+          <w:szCs w:val="19"/>
+        </w:rPr>
+        <w:t xml:space="preserve"> sender, EventArgs e)</w:t>
+      </w:r>
+    </w:p>
+    <w:p>
+      <w:pPr>
+        <w:autoSpaceDE w:val="0"/>
+        <w:autoSpaceDN w:val="0"/>
+        <w:adjustRightInd w:val="0"/>
+        <w:spacing w:after="0" w:line="240" w:lineRule="auto"/>
+        <w:rPr>
+          <w:rFonts w:ascii="Consolas" w:hAnsi="Consolas" w:cs="Consolas"/>
+          <w:color w:val="000000"/>
+          <w:sz w:val="19"/>
+          <w:szCs w:val="19"/>
+        </w:rPr>
+      </w:pPr>
+      <w:r>
+        <w:rPr>
+          <w:rFonts w:ascii="Consolas" w:hAnsi="Consolas" w:cs="Consolas"/>
+          <w:color w:val="000000"/>
+          <w:sz w:val="19"/>
+          <w:szCs w:val="19"/>
+        </w:rPr>
+        <w:t xml:space="preserve">        {</w:t>
+      </w:r>
+    </w:p>
+    <w:p>
+      <w:pPr>
+        <w:autoSpaceDE w:val="0"/>
+        <w:autoSpaceDN w:val="0"/>
+        <w:adjustRightInd w:val="0"/>
+        <w:spacing w:after="0" w:line="240" w:lineRule="auto"/>
+        <w:rPr>
+          <w:rFonts w:ascii="Consolas" w:hAnsi="Consolas" w:cs="Consolas"/>
+          <w:color w:val="000000"/>
+          <w:sz w:val="19"/>
+          <w:szCs w:val="19"/>
+        </w:rPr>
+      </w:pPr>
+      <w:r>
+        <w:rPr>
+          <w:rFonts w:ascii="Consolas" w:hAnsi="Consolas" w:cs="Consolas"/>
+          <w:color w:val="000000"/>
+          <w:sz w:val="19"/>
+          <w:szCs w:val="19"/>
+        </w:rPr>
+        <w:t xml:space="preserve">            </w:t>
+      </w:r>
+      <w:r>
+        <w:rPr>
+          <w:rFonts w:ascii="Consolas" w:hAnsi="Consolas" w:cs="Consolas"/>
+          <w:color w:val="0000FF"/>
+          <w:sz w:val="19"/>
+          <w:szCs w:val="19"/>
+        </w:rPr>
+        <w:t>using</w:t>
+      </w:r>
+      <w:r>
+        <w:rPr>
+          <w:rFonts w:ascii="Consolas" w:hAnsi="Consolas" w:cs="Consolas"/>
+          <w:color w:val="000000"/>
+          <w:sz w:val="19"/>
+          <w:szCs w:val="19"/>
+        </w:rPr>
+        <w:t xml:space="preserve"> (OpenFileDialog ofd = </w:t>
+      </w:r>
+      <w:r>
+        <w:rPr>
+          <w:rFonts w:ascii="Consolas" w:hAnsi="Consolas" w:cs="Consolas"/>
+          <w:color w:val="0000FF"/>
+          <w:sz w:val="19"/>
+          <w:szCs w:val="19"/>
+        </w:rPr>
+        <w:t>new</w:t>
+      </w:r>
+      <w:r>
+        <w:rPr>
+          <w:rFonts w:ascii="Consolas" w:hAnsi="Consolas" w:cs="Consolas"/>
+          <w:color w:val="000000"/>
+          <w:sz w:val="19"/>
+          <w:szCs w:val="19"/>
+        </w:rPr>
+        <w:t xml:space="preserve"> OpenFileDialog() { Filter = </w:t>
+      </w:r>
+      <w:r>
+        <w:rPr>
+          <w:rFonts w:ascii="Consolas" w:hAnsi="Consolas" w:cs="Consolas"/>
+          <w:color w:val="A31515"/>
+          <w:sz w:val="19"/>
+          <w:szCs w:val="19"/>
+        </w:rPr>
+        <w:t>"WAV|*.wav"</w:t>
+      </w:r>
+      <w:r>
+        <w:rPr>
+          <w:rFonts w:ascii="Consolas" w:hAnsi="Consolas" w:cs="Consolas"/>
+          <w:color w:val="000000"/>
+          <w:sz w:val="19"/>
+          <w:szCs w:val="19"/>
+        </w:rPr>
+        <w:t xml:space="preserve">, Multiselect = </w:t>
+      </w:r>
+      <w:r>
+        <w:rPr>
+          <w:rFonts w:ascii="Consolas" w:hAnsi="Consolas" w:cs="Consolas"/>
+          <w:color w:val="0000FF"/>
+          <w:sz w:val="19"/>
+          <w:szCs w:val="19"/>
+        </w:rPr>
+        <w:t>false</w:t>
+      </w:r>
+      <w:r>
+        <w:rPr>
+          <w:rFonts w:ascii="Consolas" w:hAnsi="Consolas" w:cs="Consolas"/>
+          <w:color w:val="000000"/>
+          <w:sz w:val="19"/>
+          <w:szCs w:val="19"/>
+        </w:rPr>
+        <w:t xml:space="preserve">, ValidateNames = </w:t>
+      </w:r>
+      <w:r>
+        <w:rPr>
+          <w:rFonts w:ascii="Consolas" w:hAnsi="Consolas" w:cs="Consolas"/>
+          <w:color w:val="0000FF"/>
+          <w:sz w:val="19"/>
+          <w:szCs w:val="19"/>
+        </w:rPr>
+        <w:t>true</w:t>
+      </w:r>
+      <w:r>
+        <w:rPr>
+          <w:rFonts w:ascii="Consolas" w:hAnsi="Consolas" w:cs="Consolas"/>
+          <w:color w:val="000000"/>
+          <w:sz w:val="19"/>
+          <w:szCs w:val="19"/>
+        </w:rPr>
+        <w:t xml:space="preserve"> }) </w:t>
+      </w:r>
+      <w:r>
+        <w:rPr>
+          <w:rFonts w:ascii="Consolas" w:hAnsi="Consolas" w:cs="Consolas"/>
+          <w:color w:val="008000"/>
+          <w:sz w:val="19"/>
+          <w:szCs w:val="19"/>
+        </w:rPr>
+        <w:t>//duyệt thư mục.</w:t>
+      </w:r>
+    </w:p>
+    <w:p>
+      <w:pPr>
+        <w:autoSpaceDE w:val="0"/>
+        <w:autoSpaceDN w:val="0"/>
+        <w:adjustRightInd w:val="0"/>
+        <w:spacing w:after="0" w:line="240" w:lineRule="auto"/>
+        <w:rPr>
+          <w:rFonts w:ascii="Consolas" w:hAnsi="Consolas" w:cs="Consolas"/>
+          <w:color w:val="000000"/>
+          <w:sz w:val="19"/>
+          <w:szCs w:val="19"/>
+        </w:rPr>
+      </w:pPr>
+      <w:r>
+        <w:rPr>
+          <w:rFonts w:ascii="Consolas" w:hAnsi="Consolas" w:cs="Consolas"/>
+          <w:color w:val="000000"/>
+          <w:sz w:val="19"/>
+          <w:szCs w:val="19"/>
+        </w:rPr>
+        <w:t xml:space="preserve">                </w:t>
+      </w:r>
+      <w:r>
+        <w:rPr>
+          <w:rFonts w:ascii="Consolas" w:hAnsi="Consolas" w:cs="Consolas"/>
+          <w:color w:val="0000FF"/>
+          <w:sz w:val="19"/>
+          <w:szCs w:val="19"/>
+        </w:rPr>
+        <w:t>if</w:t>
+      </w:r>
+      <w:r>
+        <w:rPr>
+          <w:rFonts w:ascii="Consolas" w:hAnsi="Consolas" w:cs="Consolas"/>
+          <w:color w:val="000000"/>
+          <w:sz w:val="19"/>
+          <w:szCs w:val="19"/>
+        </w:rPr>
+        <w:t xml:space="preserve"> (ofd.ShowDialog() == DialogResult.OK) </w:t>
+      </w:r>
+      <w:r>
+        <w:rPr>
+          <w:rFonts w:ascii="Consolas" w:hAnsi="Consolas" w:cs="Consolas"/>
+          <w:color w:val="008000"/>
+          <w:sz w:val="19"/>
+          <w:szCs w:val="19"/>
+        </w:rPr>
+        <w:t>// truyền giá trị cho các form.</w:t>
+      </w:r>
+    </w:p>
+    <w:p>
+      <w:pPr>
+        <w:autoSpaceDE w:val="0"/>
+        <w:autoSpaceDN w:val="0"/>
+        <w:adjustRightInd w:val="0"/>
+        <w:spacing w:after="0" w:line="240" w:lineRule="auto"/>
+        <w:rPr>
+          <w:rFonts w:ascii="Consolas" w:hAnsi="Consolas" w:cs="Consolas"/>
+          <w:color w:val="000000"/>
+          <w:sz w:val="19"/>
+          <w:szCs w:val="19"/>
+        </w:rPr>
+      </w:pPr>
+      <w:r>
+        <w:rPr>
+          <w:rFonts w:ascii="Consolas" w:hAnsi="Consolas" w:cs="Consolas"/>
+          <w:color w:val="000000"/>
+          <w:sz w:val="19"/>
+          <w:szCs w:val="19"/>
+        </w:rPr>
+        <w:t xml:space="preserve">                    txtUrl.Text = ofd.FileName;</w:t>
+      </w:r>
+    </w:p>
+    <w:p>
+      <w:pPr>
+        <w:autoSpaceDE w:val="0"/>
+        <w:autoSpaceDN w:val="0"/>
+        <w:adjustRightInd w:val="0"/>
+        <w:spacing w:after="0" w:line="240" w:lineRule="auto"/>
+        <w:rPr>
+          <w:rFonts w:ascii="Consolas" w:hAnsi="Consolas" w:cs="Consolas"/>
+          <w:color w:val="000000"/>
+          <w:sz w:val="19"/>
+          <w:szCs w:val="19"/>
+        </w:rPr>
+      </w:pPr>
+      <w:r>
+        <w:rPr>
+          <w:rFonts w:ascii="Consolas" w:hAnsi="Consolas" w:cs="Consolas"/>
+          <w:color w:val="000000"/>
+          <w:sz w:val="19"/>
+          <w:szCs w:val="19"/>
+        </w:rPr>
+        <w:t xml:space="preserve">        }</w:t>
+      </w:r>
+    </w:p>
+    <w:p>
+      <w:pPr>
+        <w:autoSpaceDE w:val="0"/>
+        <w:autoSpaceDN w:val="0"/>
+        <w:adjustRightInd w:val="0"/>
+        <w:spacing w:after="0" w:line="240" w:lineRule="auto"/>
+        <w:rPr>
+          <w:rFonts w:ascii="Consolas" w:hAnsi="Consolas" w:cs="Consolas"/>
+          <w:color w:val="000000"/>
+          <w:sz w:val="19"/>
+          <w:szCs w:val="19"/>
+        </w:rPr>
+      </w:pPr>
+    </w:p>
+    <w:p>
+      <w:pPr>
+        <w:autoSpaceDE w:val="0"/>
+        <w:autoSpaceDN w:val="0"/>
+        <w:adjustRightInd w:val="0"/>
+        <w:spacing w:after="0" w:line="240" w:lineRule="auto"/>
+        <w:rPr>
+          <w:rFonts w:ascii="Consolas" w:hAnsi="Consolas" w:cs="Consolas"/>
+          <w:color w:val="000000"/>
+          <w:sz w:val="19"/>
+          <w:szCs w:val="19"/>
+        </w:rPr>
+      </w:pPr>
+      <w:r>
+        <w:rPr>
+          <w:rFonts w:ascii="Consolas" w:hAnsi="Consolas" w:cs="Consolas"/>
+          <w:color w:val="000000"/>
+          <w:sz w:val="19"/>
+          <w:szCs w:val="19"/>
+        </w:rPr>
+        <w:t xml:space="preserve">        </w:t>
+      </w:r>
+      <w:r>
+        <w:rPr>
+          <w:rFonts w:ascii="Consolas" w:hAnsi="Consolas" w:cs="Consolas"/>
+          <w:color w:val="0000FF"/>
+          <w:sz w:val="19"/>
+          <w:szCs w:val="19"/>
+        </w:rPr>
+        <w:t>private</w:t>
+      </w:r>
+      <w:r>
+        <w:rPr>
+          <w:rFonts w:ascii="Consolas" w:hAnsi="Consolas" w:cs="Consolas"/>
+          <w:color w:val="000000"/>
+          <w:sz w:val="19"/>
+          <w:szCs w:val="19"/>
+        </w:rPr>
+        <w:t xml:space="preserve"> </w:t>
+      </w:r>
+      <w:r>
+        <w:rPr>
+          <w:rFonts w:ascii="Consolas" w:hAnsi="Consolas" w:cs="Consolas"/>
+          <w:color w:val="0000FF"/>
+          <w:sz w:val="19"/>
+          <w:szCs w:val="19"/>
+        </w:rPr>
+        <w:t>void</w:t>
+      </w:r>
+      <w:r>
+        <w:rPr>
+          <w:rFonts w:ascii="Consolas" w:hAnsi="Consolas" w:cs="Consolas"/>
+          <w:color w:val="000000"/>
+          <w:sz w:val="19"/>
+          <w:szCs w:val="19"/>
+        </w:rPr>
+        <w:t xml:space="preserve"> btnPlay_Click(</w:t>
+      </w:r>
+      <w:r>
+        <w:rPr>
+          <w:rFonts w:ascii="Consolas" w:hAnsi="Consolas" w:cs="Consolas"/>
+          <w:color w:val="0000FF"/>
+          <w:sz w:val="19"/>
+          <w:szCs w:val="19"/>
+        </w:rPr>
+        <w:t>object</w:t>
+      </w:r>
+      <w:r>
+        <w:rPr>
+          <w:rFonts w:ascii="Consolas" w:hAnsi="Consolas" w:cs="Consolas"/>
+          <w:color w:val="000000"/>
+          <w:sz w:val="19"/>
+          <w:szCs w:val="19"/>
+        </w:rPr>
+        <w:t xml:space="preserve"> sender, EventArgs e)</w:t>
+      </w:r>
+    </w:p>
+    <w:p>
+      <w:pPr>
+        <w:autoSpaceDE w:val="0"/>
+        <w:autoSpaceDN w:val="0"/>
+        <w:adjustRightInd w:val="0"/>
+        <w:spacing w:after="0" w:line="240" w:lineRule="auto"/>
+        <w:rPr>
+          <w:rFonts w:ascii="Consolas" w:hAnsi="Consolas" w:cs="Consolas"/>
+          <w:color w:val="000000"/>
+          <w:sz w:val="19"/>
+          <w:szCs w:val="19"/>
+        </w:rPr>
+      </w:pPr>
+      <w:r>
+        <w:rPr>
+          <w:rFonts w:ascii="Consolas" w:hAnsi="Consolas" w:cs="Consolas"/>
+          <w:color w:val="000000"/>
+          <w:sz w:val="19"/>
+          <w:szCs w:val="19"/>
+        </w:rPr>
+        <w:t xml:space="preserve">        {</w:t>
+      </w:r>
+    </w:p>
+    <w:p>
+      <w:pPr>
+        <w:autoSpaceDE w:val="0"/>
+        <w:autoSpaceDN w:val="0"/>
+        <w:adjustRightInd w:val="0"/>
+        <w:spacing w:after="0" w:line="240" w:lineRule="auto"/>
+        <w:rPr>
+          <w:rFonts w:ascii="Consolas" w:hAnsi="Consolas" w:cs="Consolas"/>
+          <w:color w:val="000000"/>
+          <w:sz w:val="19"/>
+          <w:szCs w:val="19"/>
+        </w:rPr>
+      </w:pPr>
+      <w:r>
+        <w:rPr>
+          <w:rFonts w:ascii="Consolas" w:hAnsi="Consolas" w:cs="Consolas"/>
+          <w:color w:val="000000"/>
+          <w:sz w:val="19"/>
+          <w:szCs w:val="19"/>
+        </w:rPr>
+        <w:t xml:space="preserve">            </w:t>
+      </w:r>
+      <w:r>
+        <w:rPr>
+          <w:rFonts w:ascii="Consolas" w:hAnsi="Consolas" w:cs="Consolas"/>
+          <w:color w:val="0000FF"/>
+          <w:sz w:val="19"/>
+          <w:szCs w:val="19"/>
+        </w:rPr>
+        <w:t>if</w:t>
+      </w:r>
+      <w:r>
+        <w:rPr>
+          <w:rFonts w:ascii="Consolas" w:hAnsi="Consolas" w:cs="Consolas"/>
+          <w:color w:val="000000"/>
+          <w:sz w:val="19"/>
+          <w:szCs w:val="19"/>
+        </w:rPr>
+        <w:t xml:space="preserve"> (</w:t>
+      </w:r>
+      <w:r>
+        <w:rPr>
+          <w:rFonts w:ascii="Consolas" w:hAnsi="Consolas" w:cs="Consolas"/>
+          <w:color w:val="0000FF"/>
+          <w:sz w:val="19"/>
+          <w:szCs w:val="19"/>
+        </w:rPr>
+        <w:t>string</w:t>
+      </w:r>
+      <w:r>
+        <w:rPr>
+          <w:rFonts w:ascii="Consolas" w:hAnsi="Consolas" w:cs="Consolas"/>
+          <w:color w:val="000000"/>
+          <w:sz w:val="19"/>
+          <w:szCs w:val="19"/>
+        </w:rPr>
+        <w:t xml:space="preserve">.IsNullOrEmpty(txtUrl.Text)) </w:t>
+      </w:r>
+      <w:r>
+        <w:rPr>
+          <w:rFonts w:ascii="Consolas" w:hAnsi="Consolas" w:cs="Consolas"/>
+          <w:color w:val="008000"/>
+          <w:sz w:val="19"/>
+          <w:szCs w:val="19"/>
+        </w:rPr>
+        <w:t>// so sánh NULL.</w:t>
+      </w:r>
+    </w:p>
+    <w:p>
+      <w:pPr>
+        <w:autoSpaceDE w:val="0"/>
+        <w:autoSpaceDN w:val="0"/>
+        <w:adjustRightInd w:val="0"/>
+        <w:spacing w:after="0" w:line="240" w:lineRule="auto"/>
+        <w:rPr>
+          <w:rFonts w:ascii="Consolas" w:hAnsi="Consolas" w:cs="Consolas"/>
+          <w:color w:val="000000"/>
+          <w:sz w:val="19"/>
+          <w:szCs w:val="19"/>
+        </w:rPr>
+      </w:pPr>
+      <w:r>
+        <w:rPr>
+          <w:rFonts w:ascii="Consolas" w:hAnsi="Consolas" w:cs="Consolas"/>
+          <w:color w:val="000000"/>
+          <w:sz w:val="19"/>
+          <w:szCs w:val="19"/>
+        </w:rPr>
+        <w:t xml:space="preserve">                </w:t>
+      </w:r>
+      <w:r>
+        <w:rPr>
+          <w:rFonts w:ascii="Consolas" w:hAnsi="Consolas" w:cs="Consolas"/>
+          <w:color w:val="0000FF"/>
+          <w:sz w:val="19"/>
+          <w:szCs w:val="19"/>
+        </w:rPr>
+        <w:t>return</w:t>
+      </w:r>
+      <w:r>
+        <w:rPr>
+          <w:rFonts w:ascii="Consolas" w:hAnsi="Consolas" w:cs="Consolas"/>
+          <w:color w:val="000000"/>
+          <w:sz w:val="19"/>
+          <w:szCs w:val="19"/>
+        </w:rPr>
+        <w:t>;</w:t>
+      </w:r>
+    </w:p>
+    <w:p>
+      <w:pPr>
+        <w:autoSpaceDE w:val="0"/>
+        <w:autoSpaceDN w:val="0"/>
+        <w:adjustRightInd w:val="0"/>
+        <w:spacing w:after="0" w:line="240" w:lineRule="auto"/>
+        <w:rPr>
+          <w:rFonts w:ascii="Consolas" w:hAnsi="Consolas" w:cs="Consolas"/>
+          <w:color w:val="000000"/>
+          <w:sz w:val="19"/>
+          <w:szCs w:val="19"/>
+        </w:rPr>
+      </w:pPr>
+      <w:r>
+        <w:rPr>
+          <w:rFonts w:ascii="Consolas" w:hAnsi="Consolas" w:cs="Consolas"/>
+          <w:color w:val="000000"/>
+          <w:sz w:val="19"/>
+          <w:szCs w:val="19"/>
+        </w:rPr>
+        <w:t xml:space="preserve">            </w:t>
+      </w:r>
+      <w:r>
+        <w:rPr>
+          <w:rFonts w:ascii="Consolas" w:hAnsi="Consolas" w:cs="Consolas"/>
+          <w:color w:val="0000FF"/>
+          <w:sz w:val="19"/>
+          <w:szCs w:val="19"/>
+        </w:rPr>
+        <w:t>try</w:t>
+      </w:r>
+    </w:p>
+    <w:p>
+      <w:pPr>
+        <w:autoSpaceDE w:val="0"/>
+        <w:autoSpaceDN w:val="0"/>
+        <w:adjustRightInd w:val="0"/>
+        <w:spacing w:after="0" w:line="240" w:lineRule="auto"/>
+        <w:rPr>
+          <w:rFonts w:ascii="Consolas" w:hAnsi="Consolas" w:cs="Consolas"/>
+          <w:color w:val="000000"/>
+          <w:sz w:val="19"/>
+          <w:szCs w:val="19"/>
+        </w:rPr>
+      </w:pPr>
+      <w:r>
+        <w:rPr>
+          <w:rFonts w:ascii="Consolas" w:hAnsi="Consolas" w:cs="Consolas"/>
+          <w:color w:val="000000"/>
+          <w:sz w:val="19"/>
+          <w:szCs w:val="19"/>
+        </w:rPr>
+        <w:t xml:space="preserve">            {</w:t>
+      </w:r>
+    </w:p>
+    <w:p>
+      <w:pPr>
+        <w:autoSpaceDE w:val="0"/>
+        <w:autoSpaceDN w:val="0"/>
+        <w:adjustRightInd w:val="0"/>
+        <w:spacing w:after="0" w:line="240" w:lineRule="auto"/>
+        <w:rPr>
+          <w:rFonts w:ascii="Consolas" w:hAnsi="Consolas" w:cs="Consolas"/>
+          <w:color w:val="000000"/>
+          <w:sz w:val="19"/>
+          <w:szCs w:val="19"/>
+        </w:rPr>
+      </w:pPr>
+      <w:r>
+        <w:rPr>
+          <w:rFonts w:ascii="Consolas" w:hAnsi="Consolas" w:cs="Consolas"/>
+          <w:color w:val="000000"/>
+          <w:sz w:val="19"/>
+          <w:szCs w:val="19"/>
+        </w:rPr>
+        <w:t xml:space="preserve">                player.SoundLocation = txtUrl.Text;</w:t>
+      </w:r>
+    </w:p>
+    <w:p>
+      <w:pPr>
+        <w:autoSpaceDE w:val="0"/>
+        <w:autoSpaceDN w:val="0"/>
+        <w:adjustRightInd w:val="0"/>
+        <w:spacing w:after="0" w:line="240" w:lineRule="auto"/>
+        <w:rPr>
+          <w:rFonts w:ascii="Consolas" w:hAnsi="Consolas" w:cs="Consolas"/>
+          <w:color w:val="000000"/>
+          <w:sz w:val="19"/>
+          <w:szCs w:val="19"/>
+        </w:rPr>
+      </w:pPr>
+      <w:r>
+        <w:rPr>
+          <w:rFonts w:ascii="Consolas" w:hAnsi="Consolas" w:cs="Consolas"/>
+          <w:color w:val="000000"/>
+          <w:sz w:val="19"/>
+          <w:szCs w:val="19"/>
+        </w:rPr>
+        <w:t xml:space="preserve">                player.PlayLooping(); </w:t>
+      </w:r>
+      <w:r>
+        <w:rPr>
+          <w:rFonts w:ascii="Consolas" w:hAnsi="Consolas" w:cs="Consolas"/>
+          <w:color w:val="008000"/>
+          <w:sz w:val="19"/>
+          <w:szCs w:val="19"/>
+        </w:rPr>
+        <w:t>//chơi và lặp file wav, tải lần đầu nếu chưa chọn.</w:t>
+      </w:r>
+    </w:p>
+    <w:p>
+      <w:pPr>
+        <w:autoSpaceDE w:val="0"/>
+        <w:autoSpaceDN w:val="0"/>
+        <w:adjustRightInd w:val="0"/>
+        <w:spacing w:after="0" w:line="240" w:lineRule="auto"/>
+        <w:rPr>
+          <w:rFonts w:ascii="Consolas" w:hAnsi="Consolas" w:cs="Consolas"/>
+          <w:color w:val="000000"/>
+          <w:sz w:val="19"/>
+          <w:szCs w:val="19"/>
+        </w:rPr>
+      </w:pPr>
+      <w:r>
+        <w:rPr>
+          <w:rFonts w:ascii="Consolas" w:hAnsi="Consolas" w:cs="Consolas"/>
+          <w:color w:val="000000"/>
+          <w:sz w:val="19"/>
+          <w:szCs w:val="19"/>
+        </w:rPr>
+        <w:t xml:space="preserve">            }</w:t>
+      </w:r>
+    </w:p>
+    <w:p>
+      <w:pPr>
+        <w:autoSpaceDE w:val="0"/>
+        <w:autoSpaceDN w:val="0"/>
+        <w:adjustRightInd w:val="0"/>
+        <w:spacing w:after="0" w:line="240" w:lineRule="auto"/>
+        <w:rPr>
+          <w:rFonts w:ascii="Consolas" w:hAnsi="Consolas" w:cs="Consolas"/>
+          <w:color w:val="000000"/>
+          <w:sz w:val="19"/>
+          <w:szCs w:val="19"/>
+        </w:rPr>
+      </w:pPr>
+      <w:r>
+        <w:rPr>
+          <w:rFonts w:ascii="Consolas" w:hAnsi="Consolas" w:cs="Consolas"/>
+          <w:color w:val="000000"/>
+          <w:sz w:val="19"/>
+          <w:szCs w:val="19"/>
+        </w:rPr>
+        <w:t xml:space="preserve">            </w:t>
+      </w:r>
+      <w:r>
+        <w:rPr>
+          <w:rFonts w:ascii="Consolas" w:hAnsi="Consolas" w:cs="Consolas"/>
+          <w:color w:val="0000FF"/>
+          <w:sz w:val="19"/>
+          <w:szCs w:val="19"/>
+        </w:rPr>
+        <w:t>catch</w:t>
+      </w:r>
+      <w:r>
+        <w:rPr>
+          <w:rFonts w:ascii="Consolas" w:hAnsi="Consolas" w:cs="Consolas"/>
+          <w:color w:val="000000"/>
+          <w:sz w:val="19"/>
+          <w:szCs w:val="19"/>
+        </w:rPr>
+        <w:t xml:space="preserve"> (Exception ex)</w:t>
+      </w:r>
+    </w:p>
+    <w:p>
+      <w:pPr>
+        <w:autoSpaceDE w:val="0"/>
+        <w:autoSpaceDN w:val="0"/>
+        <w:adjustRightInd w:val="0"/>
+        <w:spacing w:after="0" w:line="240" w:lineRule="auto"/>
+        <w:rPr>
+          <w:rFonts w:ascii="Consolas" w:hAnsi="Consolas" w:cs="Consolas"/>
+          <w:color w:val="000000"/>
+          <w:sz w:val="19"/>
+          <w:szCs w:val="19"/>
+        </w:rPr>
+      </w:pPr>
+      <w:r>
+        <w:rPr>
+          <w:rFonts w:ascii="Consolas" w:hAnsi="Consolas" w:cs="Consolas"/>
+          <w:color w:val="000000"/>
+          <w:sz w:val="19"/>
+          <w:szCs w:val="19"/>
+        </w:rPr>
+        <w:t xml:space="preserve">            {</w:t>
+      </w:r>
+    </w:p>
+    <w:p>
+      <w:pPr>
+        <w:autoSpaceDE w:val="0"/>
+        <w:autoSpaceDN w:val="0"/>
+        <w:adjustRightInd w:val="0"/>
+        <w:spacing w:after="0" w:line="240" w:lineRule="auto"/>
+        <w:rPr>
+          <w:rFonts w:ascii="Consolas" w:hAnsi="Consolas" w:cs="Consolas"/>
+          <w:color w:val="000000"/>
+          <w:sz w:val="19"/>
+          <w:szCs w:val="19"/>
+        </w:rPr>
+      </w:pPr>
+      <w:r>
+        <w:rPr>
+          <w:rFonts w:ascii="Consolas" w:hAnsi="Consolas" w:cs="Consolas"/>
+          <w:color w:val="000000"/>
+          <w:sz w:val="19"/>
+          <w:szCs w:val="19"/>
+        </w:rPr>
+        <w:t xml:space="preserve">                MessageBox.Show(ex.Message, </w:t>
+      </w:r>
+      <w:r>
+        <w:rPr>
+          <w:rFonts w:ascii="Consolas" w:hAnsi="Consolas" w:cs="Consolas"/>
+          <w:color w:val="A31515"/>
+          <w:sz w:val="19"/>
+          <w:szCs w:val="19"/>
+        </w:rPr>
+        <w:t>"Message"</w:t>
+      </w:r>
+      <w:r>
+        <w:rPr>
+          <w:rFonts w:ascii="Consolas" w:hAnsi="Consolas" w:cs="Consolas"/>
+          <w:color w:val="000000"/>
+          <w:sz w:val="19"/>
+          <w:szCs w:val="19"/>
+        </w:rPr>
+        <w:t>, MessageBoxButtons.OK, MessageBoxIcon.Error);</w:t>
+      </w:r>
+    </w:p>
+    <w:p>
+      <w:pPr>
+        <w:autoSpaceDE w:val="0"/>
+        <w:autoSpaceDN w:val="0"/>
+        <w:adjustRightInd w:val="0"/>
+        <w:spacing w:after="0" w:line="240" w:lineRule="auto"/>
+        <w:rPr>
+          <w:rFonts w:ascii="Consolas" w:hAnsi="Consolas" w:cs="Consolas"/>
+          <w:color w:val="000000"/>
+          <w:sz w:val="19"/>
+          <w:szCs w:val="19"/>
+        </w:rPr>
+      </w:pPr>
+    </w:p>
+    <w:p>
+      <w:pPr>
+        <w:autoSpaceDE w:val="0"/>
+        <w:autoSpaceDN w:val="0"/>
+        <w:adjustRightInd w:val="0"/>
+        <w:spacing w:after="0" w:line="240" w:lineRule="auto"/>
+        <w:rPr>
+          <w:rFonts w:ascii="Consolas" w:hAnsi="Consolas" w:cs="Consolas"/>
+          <w:color w:val="000000"/>
+          <w:sz w:val="19"/>
+          <w:szCs w:val="19"/>
+        </w:rPr>
+      </w:pPr>
+      <w:r>
+        <w:rPr>
+          <w:rFonts w:ascii="Consolas" w:hAnsi="Consolas" w:cs="Consolas"/>
+          <w:color w:val="000000"/>
+          <w:sz w:val="19"/>
+          <w:szCs w:val="19"/>
+        </w:rPr>
+        <w:t xml:space="preserve">            }</w:t>
+      </w:r>
+    </w:p>
+    <w:p>
+      <w:pPr>
+        <w:autoSpaceDE w:val="0"/>
+        <w:autoSpaceDN w:val="0"/>
+        <w:adjustRightInd w:val="0"/>
+        <w:spacing w:after="0" w:line="240" w:lineRule="auto"/>
+        <w:rPr>
+          <w:rFonts w:ascii="Consolas" w:hAnsi="Consolas" w:cs="Consolas"/>
+          <w:color w:val="000000"/>
+          <w:sz w:val="19"/>
+          <w:szCs w:val="19"/>
+        </w:rPr>
+      </w:pPr>
+      <w:r>
+        <w:rPr>
+          <w:rFonts w:ascii="Consolas" w:hAnsi="Consolas" w:cs="Consolas"/>
+          <w:color w:val="000000"/>
+          <w:sz w:val="19"/>
+          <w:szCs w:val="19"/>
+        </w:rPr>
+        <w:t xml:space="preserve">        }</w:t>
+      </w:r>
+    </w:p>
+    <w:p>
+      <w:pPr>
+        <w:autoSpaceDE w:val="0"/>
+        <w:autoSpaceDN w:val="0"/>
+        <w:adjustRightInd w:val="0"/>
+        <w:spacing w:after="0" w:line="240" w:lineRule="auto"/>
+        <w:rPr>
+          <w:rFonts w:ascii="Consolas" w:hAnsi="Consolas" w:cs="Consolas"/>
+          <w:color w:val="000000"/>
+          <w:sz w:val="19"/>
+          <w:szCs w:val="19"/>
+        </w:rPr>
+      </w:pPr>
+    </w:p>
+    <w:p>
+      <w:pPr>
+        <w:autoSpaceDE w:val="0"/>
+        <w:autoSpaceDN w:val="0"/>
+        <w:adjustRightInd w:val="0"/>
+        <w:spacing w:after="0" w:line="240" w:lineRule="auto"/>
+        <w:rPr>
+          <w:rFonts w:ascii="Consolas" w:hAnsi="Consolas" w:cs="Consolas"/>
+          <w:color w:val="000000"/>
+          <w:sz w:val="19"/>
+          <w:szCs w:val="19"/>
+        </w:rPr>
+      </w:pPr>
+      <w:r>
+        <w:rPr>
+          <w:rFonts w:ascii="Consolas" w:hAnsi="Consolas" w:cs="Consolas"/>
+          <w:color w:val="000000"/>
+          <w:sz w:val="19"/>
+          <w:szCs w:val="19"/>
+        </w:rPr>
+        <w:t xml:space="preserve">        </w:t>
+      </w:r>
+      <w:r>
+        <w:rPr>
+          <w:rFonts w:ascii="Consolas" w:hAnsi="Consolas" w:cs="Consolas"/>
+          <w:color w:val="0000FF"/>
+          <w:sz w:val="19"/>
+          <w:szCs w:val="19"/>
+        </w:rPr>
+        <w:t>private</w:t>
+      </w:r>
+      <w:r>
+        <w:rPr>
+          <w:rFonts w:ascii="Consolas" w:hAnsi="Consolas" w:cs="Consolas"/>
+          <w:color w:val="000000"/>
+          <w:sz w:val="19"/>
+          <w:szCs w:val="19"/>
+        </w:rPr>
+        <w:t xml:space="preserve"> </w:t>
+      </w:r>
+      <w:r>
+        <w:rPr>
+          <w:rFonts w:ascii="Consolas" w:hAnsi="Consolas" w:cs="Consolas"/>
+          <w:color w:val="0000FF"/>
+          <w:sz w:val="19"/>
+          <w:szCs w:val="19"/>
+        </w:rPr>
+        <w:t>void</w:t>
+      </w:r>
+      <w:r>
+        <w:rPr>
+          <w:rFonts w:ascii="Consolas" w:hAnsi="Consolas" w:cs="Consolas"/>
+          <w:color w:val="000000"/>
+          <w:sz w:val="19"/>
+          <w:szCs w:val="19"/>
+        </w:rPr>
+        <w:t xml:space="preserve"> btnStop_Click(</w:t>
+      </w:r>
+      <w:r>
+        <w:rPr>
+          <w:rFonts w:ascii="Consolas" w:hAnsi="Consolas" w:cs="Consolas"/>
+          <w:color w:val="0000FF"/>
+          <w:sz w:val="19"/>
+          <w:szCs w:val="19"/>
+        </w:rPr>
+        <w:t>object</w:t>
+      </w:r>
+      <w:r>
+        <w:rPr>
+          <w:rFonts w:ascii="Consolas" w:hAnsi="Consolas" w:cs="Consolas"/>
+          <w:color w:val="000000"/>
+          <w:sz w:val="19"/>
+          <w:szCs w:val="19"/>
+        </w:rPr>
+        <w:t xml:space="preserve"> sender, EventArgs e)</w:t>
+      </w:r>
+    </w:p>
+    <w:p>
+      <w:pPr>
+        <w:autoSpaceDE w:val="0"/>
+        <w:autoSpaceDN w:val="0"/>
+        <w:adjustRightInd w:val="0"/>
+        <w:spacing w:after="0" w:line="240" w:lineRule="auto"/>
+        <w:rPr>
+          <w:rFonts w:ascii="Consolas" w:hAnsi="Consolas" w:cs="Consolas"/>
+          <w:color w:val="000000"/>
+          <w:sz w:val="19"/>
+          <w:szCs w:val="19"/>
+        </w:rPr>
+      </w:pPr>
+      <w:r>
+        <w:rPr>
+          <w:rFonts w:ascii="Consolas" w:hAnsi="Consolas" w:cs="Consolas"/>
+          <w:color w:val="000000"/>
+          <w:sz w:val="19"/>
+          <w:szCs w:val="19"/>
+        </w:rPr>
+        <w:t xml:space="preserve">        {</w:t>
+      </w:r>
+    </w:p>
+    <w:p>
+      <w:pPr>
+        <w:autoSpaceDE w:val="0"/>
+        <w:autoSpaceDN w:val="0"/>
+        <w:adjustRightInd w:val="0"/>
+        <w:spacing w:after="0" w:line="240" w:lineRule="auto"/>
+        <w:rPr>
+          <w:rFonts w:ascii="Consolas" w:hAnsi="Consolas" w:cs="Consolas"/>
+          <w:color w:val="000000"/>
+          <w:sz w:val="19"/>
+          <w:szCs w:val="19"/>
+        </w:rPr>
+      </w:pPr>
+      <w:r>
+        <w:rPr>
+          <w:rFonts w:ascii="Consolas" w:hAnsi="Consolas" w:cs="Consolas"/>
+          <w:color w:val="000000"/>
+          <w:sz w:val="19"/>
+          <w:szCs w:val="19"/>
+        </w:rPr>
+        <w:t xml:space="preserve">            player.Stop();</w:t>
+      </w:r>
+    </w:p>
+    <w:p>
+      <w:pPr>
+        <w:autoSpaceDE w:val="0"/>
+        <w:autoSpaceDN w:val="0"/>
+        <w:adjustRightInd w:val="0"/>
+        <w:spacing w:after="0" w:line="240" w:lineRule="auto"/>
+        <w:rPr>
+          <w:rFonts w:ascii="Consolas" w:hAnsi="Consolas" w:cs="Consolas"/>
+          <w:color w:val="000000"/>
+          <w:sz w:val="19"/>
+          <w:szCs w:val="19"/>
+        </w:rPr>
+      </w:pPr>
+      <w:r>
+        <w:rPr>
+          <w:rFonts w:ascii="Consolas" w:hAnsi="Consolas" w:cs="Consolas"/>
+          <w:color w:val="000000"/>
+          <w:sz w:val="19"/>
+          <w:szCs w:val="19"/>
+        </w:rPr>
+        <w:t xml:space="preserve">        }</w:t>
+      </w:r>
+    </w:p>
+    <w:p>
+      <w:pPr>
+        <w:autoSpaceDE w:val="0"/>
+        <w:autoSpaceDN w:val="0"/>
+        <w:adjustRightInd w:val="0"/>
+        <w:spacing w:after="0" w:line="240" w:lineRule="auto"/>
+        <w:rPr>
+          <w:rFonts w:ascii="Consolas" w:hAnsi="Consolas" w:cs="Consolas"/>
+          <w:color w:val="000000"/>
+          <w:sz w:val="19"/>
+          <w:szCs w:val="19"/>
+        </w:rPr>
+      </w:pPr>
+      <w:r>
+        <w:rPr>
+          <w:rFonts w:ascii="Consolas" w:hAnsi="Consolas" w:cs="Consolas"/>
+          <w:color w:val="000000"/>
+          <w:sz w:val="19"/>
+          <w:szCs w:val="19"/>
+        </w:rPr>
+        <w:t xml:space="preserve">    }</w:t>
+      </w:r>
+    </w:p>
+    <w:p>
+      <w:pPr>
+        <w:autoSpaceDE w:val="0"/>
+        <w:autoSpaceDN w:val="0"/>
+        <w:adjustRightInd w:val="0"/>
+        <w:spacing w:after="0" w:line="240" w:lineRule="auto"/>
+        <w:rPr>
+          <w:rFonts w:ascii="Consolas" w:hAnsi="Consolas" w:cs="Consolas"/>
+          <w:color w:val="000000"/>
+          <w:sz w:val="19"/>
+          <w:szCs w:val="19"/>
+        </w:rPr>
+      </w:pPr>
+      <w:r>
+        <w:rPr>
+          <w:rFonts w:ascii="Consolas" w:hAnsi="Consolas" w:cs="Consolas"/>
+          <w:color w:val="000000"/>
+          <w:sz w:val="19"/>
+          <w:szCs w:val="19"/>
+        </w:rPr>
+        <w:t>}</w:t>
+      </w:r>
+      <w:r>
         <w:br w:type="page"/>
       </w:r>
+      <w:bookmarkStart w:id="17" w:name="_GoBack"/>
+      <w:bookmarkEnd w:id="17"/>
     </w:p>
     <w:sdt>
       <w:sdtPr>
+        <w:rPr>
+          <w:rFonts w:asciiTheme="minorHAnsi" w:eastAsiaTheme="minorHAnsi" w:hAnsiTheme="minorHAnsi" w:cstheme="minorBidi"/>
+          <w:color w:val="auto"/>
+          <w:sz w:val="22"/>
+          <w:szCs w:val="22"/>
+        </w:rPr>
         <w:id w:val="519905250"/>
         <w:docPartObj>
           <w:docPartGallery w:val="Table of Contents"/>
@@ -28014,13 +29993,9 @@
       </w:sdtPr>
       <w:sdtEndPr>
         <w:rPr>
-          <w:rFonts w:asciiTheme="minorHAnsi" w:eastAsiaTheme="minorHAnsi" w:hAnsiTheme="minorHAnsi" w:cstheme="minorBidi"/>
           <w:b/>
           <w:bCs/>
           <w:noProof/>
-          <w:color w:val="auto"/>
-          <w:sz w:val="22"/>
-          <w:szCs w:val="22"/>
         </w:rPr>
       </w:sdtEndPr>
       <w:sdtContent>
@@ -28029,20 +30004,17 @@
             <w:pStyle w:val="TOCHeading"/>
             <w:jc w:val="center"/>
             <w:rPr>
-              <w:sz w:val="56"/>
+              <w:sz w:val="72"/>
             </w:rPr>
           </w:pPr>
           <w:r>
             <w:rPr>
-              <w:sz w:val="56"/>
+              <w:sz w:val="72"/>
             </w:rPr>
             <w:t>Mục lục</w:t>
           </w:r>
         </w:p>
-        <w:p>
-          <w:bookmarkStart w:id="16" w:name="_GoBack"/>
-          <w:bookmarkEnd w:id="16"/>
-        </w:p>
+        <w:p/>
         <w:p>
           <w:pPr>
             <w:pStyle w:val="TOC1"/>
@@ -28052,7 +30024,7 @@
             <w:rPr>
               <w:rFonts w:eastAsiaTheme="minorEastAsia"/>
               <w:noProof/>
-              <w:sz w:val="32"/>
+              <w:sz w:val="36"/>
               <w:lang w:eastAsia="ja-JP"/>
             </w:rPr>
           </w:pPr>
@@ -28074,12 +30046,12 @@
             </w:rPr>
             <w:fldChar w:fldCharType="separate"/>
           </w:r>
-          <w:hyperlink w:anchor="_Toc8832253" w:history="1">
+          <w:hyperlink w:anchor="_Toc8844320" w:history="1">
             <w:r>
               <w:rPr>
                 <w:rStyle w:val="Hyperlink"/>
                 <w:noProof/>
-                <w:sz w:val="32"/>
+                <w:sz w:val="36"/>
               </w:rPr>
               <w:t>Phần 1: Giới thiệu Windows API, cách sử dụng các hàm Windows API trong ngôn ngữ lập trình C#</w:t>
             </w:r>
@@ -28087,7 +30059,7 @@
               <w:rPr>
                 <w:noProof/>
                 <w:webHidden/>
-                <w:sz w:val="32"/>
+                <w:sz w:val="36"/>
               </w:rPr>
               <w:tab/>
             </w:r>
@@ -28095,7 +30067,7 @@
               <w:rPr>
                 <w:noProof/>
                 <w:webHidden/>
-                <w:sz w:val="32"/>
+                <w:sz w:val="36"/>
               </w:rPr>
               <w:fldChar w:fldCharType="begin"/>
             </w:r>
@@ -28103,22 +30075,22 @@
               <w:rPr>
                 <w:noProof/>
                 <w:webHidden/>
-                <w:sz w:val="32"/>
+                <w:sz w:val="36"/>
               </w:rPr>
-              <w:instrText xml:space="preserve"> PAGEREF _Toc8832253 \h </w:instrText>
+              <w:instrText xml:space="preserve"> PAGEREF _Toc8844320 \h </w:instrText>
             </w:r>
             <w:r>
               <w:rPr>
                 <w:noProof/>
                 <w:webHidden/>
-                <w:sz w:val="32"/>
+                <w:sz w:val="36"/>
               </w:rPr>
             </w:r>
             <w:r>
               <w:rPr>
                 <w:noProof/>
                 <w:webHidden/>
-                <w:sz w:val="32"/>
+                <w:sz w:val="36"/>
               </w:rPr>
               <w:fldChar w:fldCharType="separate"/>
             </w:r>
@@ -28126,7 +30098,7 @@
               <w:rPr>
                 <w:noProof/>
                 <w:webHidden/>
-                <w:sz w:val="32"/>
+                <w:sz w:val="36"/>
               </w:rPr>
               <w:t>1</w:t>
             </w:r>
@@ -28134,7 +30106,7 @@
               <w:rPr>
                 <w:noProof/>
                 <w:webHidden/>
-                <w:sz w:val="32"/>
+                <w:sz w:val="36"/>
               </w:rPr>
               <w:fldChar w:fldCharType="end"/>
             </w:r>
@@ -28149,16 +30121,16 @@
             <w:rPr>
               <w:rFonts w:eastAsiaTheme="minorEastAsia"/>
               <w:noProof/>
-              <w:sz w:val="32"/>
+              <w:sz w:val="36"/>
               <w:lang w:eastAsia="ja-JP"/>
             </w:rPr>
           </w:pPr>
-          <w:hyperlink w:anchor="_Toc8832254" w:history="1">
+          <w:hyperlink w:anchor="_Toc8844321" w:history="1">
             <w:r>
               <w:rPr>
                 <w:rStyle w:val="Hyperlink"/>
                 <w:noProof/>
-                <w:sz w:val="32"/>
+                <w:sz w:val="36"/>
               </w:rPr>
               <w:t>I/ Giới thiệu Windows API</w:t>
             </w:r>
@@ -28166,7 +30138,7 @@
               <w:rPr>
                 <w:noProof/>
                 <w:webHidden/>
-                <w:sz w:val="32"/>
+                <w:sz w:val="36"/>
               </w:rPr>
               <w:tab/>
             </w:r>
@@ -28174,7 +30146,7 @@
               <w:rPr>
                 <w:noProof/>
                 <w:webHidden/>
-                <w:sz w:val="32"/>
+                <w:sz w:val="36"/>
               </w:rPr>
               <w:fldChar w:fldCharType="begin"/>
             </w:r>
@@ -28182,22 +30154,22 @@
               <w:rPr>
                 <w:noProof/>
                 <w:webHidden/>
-                <w:sz w:val="32"/>
+                <w:sz w:val="36"/>
               </w:rPr>
-              <w:instrText xml:space="preserve"> PAGEREF _Toc8832254 \h </w:instrText>
+              <w:instrText xml:space="preserve"> PAGEREF _Toc8844321 \h </w:instrText>
             </w:r>
             <w:r>
               <w:rPr>
                 <w:noProof/>
                 <w:webHidden/>
-                <w:sz w:val="32"/>
+                <w:sz w:val="36"/>
               </w:rPr>
             </w:r>
             <w:r>
               <w:rPr>
                 <w:noProof/>
                 <w:webHidden/>
-                <w:sz w:val="32"/>
+                <w:sz w:val="36"/>
               </w:rPr>
               <w:fldChar w:fldCharType="separate"/>
             </w:r>
@@ -28205,7 +30177,7 @@
               <w:rPr>
                 <w:noProof/>
                 <w:webHidden/>
-                <w:sz w:val="32"/>
+                <w:sz w:val="36"/>
               </w:rPr>
               <w:t>1</w:t>
             </w:r>
@@ -28213,7 +30185,7 @@
               <w:rPr>
                 <w:noProof/>
                 <w:webHidden/>
-                <w:sz w:val="32"/>
+                <w:sz w:val="36"/>
               </w:rPr>
               <w:fldChar w:fldCharType="end"/>
             </w:r>
@@ -28229,16 +30201,16 @@
             <w:rPr>
               <w:rFonts w:eastAsiaTheme="minorEastAsia"/>
               <w:noProof/>
-              <w:sz w:val="32"/>
+              <w:sz w:val="36"/>
               <w:lang w:eastAsia="ja-JP"/>
             </w:rPr>
           </w:pPr>
-          <w:hyperlink w:anchor="_Toc8832255" w:history="1">
+          <w:hyperlink w:anchor="_Toc8844322" w:history="1">
             <w:r>
               <w:rPr>
                 <w:rStyle w:val="Hyperlink"/>
                 <w:noProof/>
-                <w:sz w:val="32"/>
+                <w:sz w:val="36"/>
               </w:rPr>
               <w:t>1.</w:t>
             </w:r>
@@ -28246,7 +30218,7 @@
               <w:rPr>
                 <w:rFonts w:eastAsiaTheme="minorEastAsia"/>
                 <w:noProof/>
-                <w:sz w:val="32"/>
+                <w:sz w:val="36"/>
                 <w:lang w:eastAsia="ja-JP"/>
               </w:rPr>
               <w:tab/>
@@ -28255,7 +30227,7 @@
               <w:rPr>
                 <w:rStyle w:val="Hyperlink"/>
                 <w:noProof/>
-                <w:sz w:val="32"/>
+                <w:sz w:val="36"/>
               </w:rPr>
               <w:t>API là gì?</w:t>
             </w:r>
@@ -28263,7 +30235,7 @@
               <w:rPr>
                 <w:noProof/>
                 <w:webHidden/>
-                <w:sz w:val="32"/>
+                <w:sz w:val="36"/>
               </w:rPr>
               <w:tab/>
             </w:r>
@@ -28271,7 +30243,7 @@
               <w:rPr>
                 <w:noProof/>
                 <w:webHidden/>
-                <w:sz w:val="32"/>
+                <w:sz w:val="36"/>
               </w:rPr>
               <w:fldChar w:fldCharType="begin"/>
             </w:r>
@@ -28279,22 +30251,22 @@
               <w:rPr>
                 <w:noProof/>
                 <w:webHidden/>
-                <w:sz w:val="32"/>
+                <w:sz w:val="36"/>
               </w:rPr>
-              <w:instrText xml:space="preserve"> PAGEREF _Toc8832255 \h </w:instrText>
+              <w:instrText xml:space="preserve"> PAGEREF _Toc8844322 \h </w:instrText>
             </w:r>
             <w:r>
               <w:rPr>
                 <w:noProof/>
                 <w:webHidden/>
-                <w:sz w:val="32"/>
+                <w:sz w:val="36"/>
               </w:rPr>
             </w:r>
             <w:r>
               <w:rPr>
                 <w:noProof/>
                 <w:webHidden/>
-                <w:sz w:val="32"/>
+                <w:sz w:val="36"/>
               </w:rPr>
               <w:fldChar w:fldCharType="separate"/>
             </w:r>
@@ -28302,7 +30274,7 @@
               <w:rPr>
                 <w:noProof/>
                 <w:webHidden/>
-                <w:sz w:val="32"/>
+                <w:sz w:val="36"/>
               </w:rPr>
               <w:t>1</w:t>
             </w:r>
@@ -28310,7 +30282,7 @@
               <w:rPr>
                 <w:noProof/>
                 <w:webHidden/>
-                <w:sz w:val="32"/>
+                <w:sz w:val="36"/>
               </w:rPr>
               <w:fldChar w:fldCharType="end"/>
             </w:r>
@@ -28326,16 +30298,16 @@
             <w:rPr>
               <w:rFonts w:eastAsiaTheme="minorEastAsia"/>
               <w:noProof/>
-              <w:sz w:val="32"/>
+              <w:sz w:val="36"/>
               <w:lang w:eastAsia="ja-JP"/>
             </w:rPr>
           </w:pPr>
-          <w:hyperlink w:anchor="_Toc8832256" w:history="1">
+          <w:hyperlink w:anchor="_Toc8844323" w:history="1">
             <w:r>
               <w:rPr>
                 <w:rStyle w:val="Hyperlink"/>
                 <w:noProof/>
-                <w:sz w:val="32"/>
+                <w:sz w:val="36"/>
                 <w:lang w:eastAsia="ja-JP"/>
               </w:rPr>
               <w:t>2.</w:t>
@@ -28344,7 +30316,7 @@
               <w:rPr>
                 <w:rFonts w:eastAsiaTheme="minorEastAsia"/>
                 <w:noProof/>
-                <w:sz w:val="32"/>
+                <w:sz w:val="36"/>
                 <w:lang w:eastAsia="ja-JP"/>
               </w:rPr>
               <w:tab/>
@@ -28353,7 +30325,7 @@
               <w:rPr>
                 <w:rStyle w:val="Hyperlink"/>
                 <w:noProof/>
-                <w:sz w:val="32"/>
+                <w:sz w:val="36"/>
                 <w:lang w:eastAsia="ja-JP"/>
               </w:rPr>
               <w:t>Giới thiệu Windows API</w:t>
@@ -28362,7 +30334,7 @@
               <w:rPr>
                 <w:noProof/>
                 <w:webHidden/>
-                <w:sz w:val="32"/>
+                <w:sz w:val="36"/>
               </w:rPr>
               <w:tab/>
             </w:r>
@@ -28370,7 +30342,7 @@
               <w:rPr>
                 <w:noProof/>
                 <w:webHidden/>
-                <w:sz w:val="32"/>
+                <w:sz w:val="36"/>
               </w:rPr>
               <w:fldChar w:fldCharType="begin"/>
             </w:r>
@@ -28378,22 +30350,22 @@
               <w:rPr>
                 <w:noProof/>
                 <w:webHidden/>
-                <w:sz w:val="32"/>
+                <w:sz w:val="36"/>
               </w:rPr>
-              <w:instrText xml:space="preserve"> PAGEREF _Toc8832256 \h </w:instrText>
+              <w:instrText xml:space="preserve"> PAGEREF _Toc8844323 \h </w:instrText>
             </w:r>
             <w:r>
               <w:rPr>
                 <w:noProof/>
                 <w:webHidden/>
-                <w:sz w:val="32"/>
+                <w:sz w:val="36"/>
               </w:rPr>
             </w:r>
             <w:r>
               <w:rPr>
                 <w:noProof/>
                 <w:webHidden/>
-                <w:sz w:val="32"/>
+                <w:sz w:val="36"/>
               </w:rPr>
               <w:fldChar w:fldCharType="separate"/>
             </w:r>
@@ -28401,7 +30373,7 @@
               <w:rPr>
                 <w:noProof/>
                 <w:webHidden/>
-                <w:sz w:val="32"/>
+                <w:sz w:val="36"/>
               </w:rPr>
               <w:t>1</w:t>
             </w:r>
@@ -28409,7 +30381,7 @@
               <w:rPr>
                 <w:noProof/>
                 <w:webHidden/>
-                <w:sz w:val="32"/>
+                <w:sz w:val="36"/>
               </w:rPr>
               <w:fldChar w:fldCharType="end"/>
             </w:r>
@@ -28424,16 +30396,16 @@
             <w:rPr>
               <w:rFonts w:eastAsiaTheme="minorEastAsia"/>
               <w:noProof/>
-              <w:sz w:val="32"/>
+              <w:sz w:val="36"/>
               <w:lang w:eastAsia="ja-JP"/>
             </w:rPr>
           </w:pPr>
-          <w:hyperlink w:anchor="_Toc8832257" w:history="1">
+          <w:hyperlink w:anchor="_Toc8844324" w:history="1">
             <w:r>
               <w:rPr>
                 <w:rStyle w:val="Hyperlink"/>
                 <w:noProof/>
-                <w:sz w:val="32"/>
+                <w:sz w:val="36"/>
                 <w:lang w:eastAsia="ja-JP"/>
               </w:rPr>
               <w:t>II/ Cách sử dụng hàm Windows API trong ngôn ngữ lập trình C#</w:t>
@@ -28442,7 +30414,7 @@
               <w:rPr>
                 <w:noProof/>
                 <w:webHidden/>
-                <w:sz w:val="32"/>
+                <w:sz w:val="36"/>
               </w:rPr>
               <w:tab/>
             </w:r>
@@ -28450,7 +30422,7 @@
               <w:rPr>
                 <w:noProof/>
                 <w:webHidden/>
-                <w:sz w:val="32"/>
+                <w:sz w:val="36"/>
               </w:rPr>
               <w:fldChar w:fldCharType="begin"/>
             </w:r>
@@ -28458,22 +30430,22 @@
               <w:rPr>
                 <w:noProof/>
                 <w:webHidden/>
-                <w:sz w:val="32"/>
+                <w:sz w:val="36"/>
               </w:rPr>
-              <w:instrText xml:space="preserve"> PAGEREF _Toc8832257 \h </w:instrText>
+              <w:instrText xml:space="preserve"> PAGEREF _Toc8844324 \h </w:instrText>
             </w:r>
             <w:r>
               <w:rPr>
                 <w:noProof/>
                 <w:webHidden/>
-                <w:sz w:val="32"/>
+                <w:sz w:val="36"/>
               </w:rPr>
             </w:r>
             <w:r>
               <w:rPr>
                 <w:noProof/>
                 <w:webHidden/>
-                <w:sz w:val="32"/>
+                <w:sz w:val="36"/>
               </w:rPr>
               <w:fldChar w:fldCharType="separate"/>
             </w:r>
@@ -28481,7 +30453,7 @@
               <w:rPr>
                 <w:noProof/>
                 <w:webHidden/>
-                <w:sz w:val="32"/>
+                <w:sz w:val="36"/>
               </w:rPr>
               <w:t>2</w:t>
             </w:r>
@@ -28489,7 +30461,7 @@
               <w:rPr>
                 <w:noProof/>
                 <w:webHidden/>
-                <w:sz w:val="32"/>
+                <w:sz w:val="36"/>
               </w:rPr>
               <w:fldChar w:fldCharType="end"/>
             </w:r>
@@ -28504,16 +30476,16 @@
             <w:rPr>
               <w:rFonts w:eastAsiaTheme="minorEastAsia"/>
               <w:noProof/>
-              <w:sz w:val="32"/>
+              <w:sz w:val="36"/>
               <w:lang w:eastAsia="ja-JP"/>
             </w:rPr>
           </w:pPr>
-          <w:hyperlink w:anchor="_Toc8832258" w:history="1">
+          <w:hyperlink w:anchor="_Toc8844325" w:history="1">
             <w:r>
               <w:rPr>
                 <w:rStyle w:val="Hyperlink"/>
                 <w:noProof/>
-                <w:sz w:val="32"/>
+                <w:sz w:val="36"/>
                 <w:lang w:eastAsia="ja-JP"/>
               </w:rPr>
               <w:t>Phần 2: Viết ứng dụng sử dụng các hàm trong Windows API</w:t>
@@ -28522,7 +30494,7 @@
               <w:rPr>
                 <w:noProof/>
                 <w:webHidden/>
-                <w:sz w:val="32"/>
+                <w:sz w:val="36"/>
               </w:rPr>
               <w:tab/>
             </w:r>
@@ -28530,7 +30502,7 @@
               <w:rPr>
                 <w:noProof/>
                 <w:webHidden/>
-                <w:sz w:val="32"/>
+                <w:sz w:val="36"/>
               </w:rPr>
               <w:fldChar w:fldCharType="begin"/>
             </w:r>
@@ -28538,22 +30510,22 @@
               <w:rPr>
                 <w:noProof/>
                 <w:webHidden/>
-                <w:sz w:val="32"/>
+                <w:sz w:val="36"/>
               </w:rPr>
-              <w:instrText xml:space="preserve"> PAGEREF _Toc8832258 \h </w:instrText>
+              <w:instrText xml:space="preserve"> PAGEREF _Toc8844325 \h </w:instrText>
             </w:r>
             <w:r>
               <w:rPr>
                 <w:noProof/>
                 <w:webHidden/>
-                <w:sz w:val="32"/>
+                <w:sz w:val="36"/>
               </w:rPr>
             </w:r>
             <w:r>
               <w:rPr>
                 <w:noProof/>
                 <w:webHidden/>
-                <w:sz w:val="32"/>
+                <w:sz w:val="36"/>
               </w:rPr>
               <w:fldChar w:fldCharType="separate"/>
             </w:r>
@@ -28561,7 +30533,7 @@
               <w:rPr>
                 <w:noProof/>
                 <w:webHidden/>
-                <w:sz w:val="32"/>
+                <w:sz w:val="36"/>
               </w:rPr>
               <w:t>3</w:t>
             </w:r>
@@ -28569,7 +30541,7 @@
               <w:rPr>
                 <w:noProof/>
                 <w:webHidden/>
-                <w:sz w:val="32"/>
+                <w:sz w:val="36"/>
               </w:rPr>
               <w:fldChar w:fldCharType="end"/>
             </w:r>
@@ -28584,16 +30556,16 @@
             <w:rPr>
               <w:rFonts w:eastAsiaTheme="minorEastAsia"/>
               <w:noProof/>
-              <w:sz w:val="32"/>
+              <w:sz w:val="36"/>
               <w:lang w:eastAsia="ja-JP"/>
             </w:rPr>
           </w:pPr>
-          <w:hyperlink w:anchor="_Toc8832259" w:history="1">
+          <w:hyperlink w:anchor="_Toc8844326" w:history="1">
             <w:r>
               <w:rPr>
                 <w:rStyle w:val="Hyperlink"/>
                 <w:noProof/>
-                <w:sz w:val="32"/>
+                <w:sz w:val="36"/>
                 <w:lang w:eastAsia="ja-JP"/>
               </w:rPr>
               <w:t>I/ Quản lý tiến trình</w:t>
@@ -28602,7 +30574,7 @@
               <w:rPr>
                 <w:noProof/>
                 <w:webHidden/>
-                <w:sz w:val="32"/>
+                <w:sz w:val="36"/>
               </w:rPr>
               <w:tab/>
             </w:r>
@@ -28610,7 +30582,7 @@
               <w:rPr>
                 <w:noProof/>
                 <w:webHidden/>
-                <w:sz w:val="32"/>
+                <w:sz w:val="36"/>
               </w:rPr>
               <w:fldChar w:fldCharType="begin"/>
             </w:r>
@@ -28618,22 +30590,22 @@
               <w:rPr>
                 <w:noProof/>
                 <w:webHidden/>
-                <w:sz w:val="32"/>
+                <w:sz w:val="36"/>
               </w:rPr>
-              <w:instrText xml:space="preserve"> PAGEREF _Toc8832259 \h </w:instrText>
+              <w:instrText xml:space="preserve"> PAGEREF _Toc8844326 \h </w:instrText>
             </w:r>
             <w:r>
               <w:rPr>
                 <w:noProof/>
                 <w:webHidden/>
-                <w:sz w:val="32"/>
+                <w:sz w:val="36"/>
               </w:rPr>
             </w:r>
             <w:r>
               <w:rPr>
                 <w:noProof/>
                 <w:webHidden/>
-                <w:sz w:val="32"/>
+                <w:sz w:val="36"/>
               </w:rPr>
               <w:fldChar w:fldCharType="separate"/>
             </w:r>
@@ -28641,7 +30613,7 @@
               <w:rPr>
                 <w:noProof/>
                 <w:webHidden/>
-                <w:sz w:val="32"/>
+                <w:sz w:val="36"/>
               </w:rPr>
               <w:t>3</w:t>
             </w:r>
@@ -28649,7 +30621,7 @@
               <w:rPr>
                 <w:noProof/>
                 <w:webHidden/>
-                <w:sz w:val="32"/>
+                <w:sz w:val="36"/>
               </w:rPr>
               <w:fldChar w:fldCharType="end"/>
             </w:r>
@@ -28664,16 +30636,16 @@
             <w:rPr>
               <w:rFonts w:eastAsiaTheme="minorEastAsia"/>
               <w:noProof/>
-              <w:sz w:val="32"/>
+              <w:sz w:val="36"/>
               <w:lang w:eastAsia="ja-JP"/>
             </w:rPr>
           </w:pPr>
-          <w:hyperlink w:anchor="_Toc8832260" w:history="1">
+          <w:hyperlink w:anchor="_Toc8844327" w:history="1">
             <w:r>
               <w:rPr>
                 <w:rStyle w:val="Hyperlink"/>
                 <w:noProof/>
-                <w:sz w:val="32"/>
+                <w:sz w:val="36"/>
                 <w:lang w:eastAsia="ja-JP"/>
               </w:rPr>
               <w:t>II/ Các tiện ích</w:t>
@@ -28682,7 +30654,7 @@
               <w:rPr>
                 <w:noProof/>
                 <w:webHidden/>
-                <w:sz w:val="32"/>
+                <w:sz w:val="36"/>
               </w:rPr>
               <w:tab/>
             </w:r>
@@ -28690,7 +30662,7 @@
               <w:rPr>
                 <w:noProof/>
                 <w:webHidden/>
-                <w:sz w:val="32"/>
+                <w:sz w:val="36"/>
               </w:rPr>
               <w:fldChar w:fldCharType="begin"/>
             </w:r>
@@ -28698,22 +30670,22 @@
               <w:rPr>
                 <w:noProof/>
                 <w:webHidden/>
-                <w:sz w:val="32"/>
+                <w:sz w:val="36"/>
               </w:rPr>
-              <w:instrText xml:space="preserve"> PAGEREF _Toc8832260 \h </w:instrText>
+              <w:instrText xml:space="preserve"> PAGEREF _Toc8844327 \h </w:instrText>
             </w:r>
             <w:r>
               <w:rPr>
                 <w:noProof/>
                 <w:webHidden/>
-                <w:sz w:val="32"/>
+                <w:sz w:val="36"/>
               </w:rPr>
             </w:r>
             <w:r>
               <w:rPr>
                 <w:noProof/>
                 <w:webHidden/>
-                <w:sz w:val="32"/>
+                <w:sz w:val="36"/>
               </w:rPr>
               <w:fldChar w:fldCharType="separate"/>
             </w:r>
@@ -28721,7 +30693,7 @@
               <w:rPr>
                 <w:noProof/>
                 <w:webHidden/>
-                <w:sz w:val="32"/>
+                <w:sz w:val="36"/>
               </w:rPr>
               <w:t>9</w:t>
             </w:r>
@@ -28729,7 +30701,7 @@
               <w:rPr>
                 <w:noProof/>
                 <w:webHidden/>
-                <w:sz w:val="32"/>
+                <w:sz w:val="36"/>
               </w:rPr>
               <w:fldChar w:fldCharType="end"/>
             </w:r>
@@ -28745,16 +30717,16 @@
             <w:rPr>
               <w:rFonts w:eastAsiaTheme="minorEastAsia"/>
               <w:noProof/>
-              <w:sz w:val="32"/>
+              <w:sz w:val="36"/>
               <w:lang w:eastAsia="ja-JP"/>
             </w:rPr>
           </w:pPr>
-          <w:hyperlink w:anchor="_Toc8832261" w:history="1">
+          <w:hyperlink w:anchor="_Toc8844328" w:history="1">
             <w:r>
               <w:rPr>
                 <w:rStyle w:val="Hyperlink"/>
                 <w:noProof/>
-                <w:sz w:val="32"/>
+                <w:sz w:val="36"/>
                 <w:lang w:eastAsia="ja-JP"/>
               </w:rPr>
               <w:t>A)</w:t>
@@ -28763,7 +30735,7 @@
               <w:rPr>
                 <w:rFonts w:eastAsiaTheme="minorEastAsia"/>
                 <w:noProof/>
-                <w:sz w:val="32"/>
+                <w:sz w:val="36"/>
                 <w:lang w:eastAsia="ja-JP"/>
               </w:rPr>
               <w:tab/>
@@ -28772,7 +30744,7 @@
               <w:rPr>
                 <w:rStyle w:val="Hyperlink"/>
                 <w:noProof/>
-                <w:sz w:val="32"/>
+                <w:sz w:val="36"/>
                 <w:lang w:eastAsia="ja-JP"/>
               </w:rPr>
               <w:t>Kiểm tra kết nối mạng</w:t>
@@ -28781,7 +30753,7 @@
               <w:rPr>
                 <w:noProof/>
                 <w:webHidden/>
-                <w:sz w:val="32"/>
+                <w:sz w:val="36"/>
               </w:rPr>
               <w:tab/>
             </w:r>
@@ -28789,7 +30761,7 @@
               <w:rPr>
                 <w:noProof/>
                 <w:webHidden/>
-                <w:sz w:val="32"/>
+                <w:sz w:val="36"/>
               </w:rPr>
               <w:fldChar w:fldCharType="begin"/>
             </w:r>
@@ -28797,22 +30769,22 @@
               <w:rPr>
                 <w:noProof/>
                 <w:webHidden/>
-                <w:sz w:val="32"/>
+                <w:sz w:val="36"/>
               </w:rPr>
-              <w:instrText xml:space="preserve"> PAGEREF _Toc8832261 \h </w:instrText>
+              <w:instrText xml:space="preserve"> PAGEREF _Toc8844328 \h </w:instrText>
             </w:r>
             <w:r>
               <w:rPr>
                 <w:noProof/>
                 <w:webHidden/>
-                <w:sz w:val="32"/>
+                <w:sz w:val="36"/>
               </w:rPr>
             </w:r>
             <w:r>
               <w:rPr>
                 <w:noProof/>
                 <w:webHidden/>
-                <w:sz w:val="32"/>
+                <w:sz w:val="36"/>
               </w:rPr>
               <w:fldChar w:fldCharType="separate"/>
             </w:r>
@@ -28820,7 +30792,7 @@
               <w:rPr>
                 <w:noProof/>
                 <w:webHidden/>
-                <w:sz w:val="32"/>
+                <w:sz w:val="36"/>
               </w:rPr>
               <w:t>9</w:t>
             </w:r>
@@ -28828,7 +30800,7 @@
               <w:rPr>
                 <w:noProof/>
                 <w:webHidden/>
-                <w:sz w:val="32"/>
+                <w:sz w:val="36"/>
               </w:rPr>
               <w:fldChar w:fldCharType="end"/>
             </w:r>
@@ -28844,16 +30816,16 @@
             <w:rPr>
               <w:rFonts w:eastAsiaTheme="minorEastAsia"/>
               <w:noProof/>
-              <w:sz w:val="32"/>
+              <w:sz w:val="36"/>
               <w:lang w:eastAsia="ja-JP"/>
             </w:rPr>
           </w:pPr>
-          <w:hyperlink w:anchor="_Toc8832262" w:history="1">
+          <w:hyperlink w:anchor="_Toc8844329" w:history="1">
             <w:r>
               <w:rPr>
                 <w:rStyle w:val="Hyperlink"/>
                 <w:noProof/>
-                <w:sz w:val="32"/>
+                <w:sz w:val="36"/>
                 <w:lang w:eastAsia="ja-JP"/>
               </w:rPr>
               <w:t>B)</w:t>
@@ -28862,7 +30834,7 @@
               <w:rPr>
                 <w:rFonts w:eastAsiaTheme="minorEastAsia"/>
                 <w:noProof/>
-                <w:sz w:val="32"/>
+                <w:sz w:val="36"/>
                 <w:lang w:eastAsia="ja-JP"/>
               </w:rPr>
               <w:tab/>
@@ -28871,7 +30843,7 @@
               <w:rPr>
                 <w:rStyle w:val="Hyperlink"/>
                 <w:noProof/>
-                <w:sz w:val="32"/>
+                <w:sz w:val="36"/>
                 <w:lang w:eastAsia="ja-JP"/>
               </w:rPr>
               <w:t>Kiểm tra tình trạng pin</w:t>
@@ -28880,7 +30852,7 @@
               <w:rPr>
                 <w:noProof/>
                 <w:webHidden/>
-                <w:sz w:val="32"/>
+                <w:sz w:val="36"/>
               </w:rPr>
               <w:tab/>
             </w:r>
@@ -28888,7 +30860,7 @@
               <w:rPr>
                 <w:noProof/>
                 <w:webHidden/>
-                <w:sz w:val="32"/>
+                <w:sz w:val="36"/>
               </w:rPr>
               <w:fldChar w:fldCharType="begin"/>
             </w:r>
@@ -28896,22 +30868,22 @@
               <w:rPr>
                 <w:noProof/>
                 <w:webHidden/>
-                <w:sz w:val="32"/>
+                <w:sz w:val="36"/>
               </w:rPr>
-              <w:instrText xml:space="preserve"> PAGEREF _Toc8832262 \h </w:instrText>
+              <w:instrText xml:space="preserve"> PAGEREF _Toc8844329 \h </w:instrText>
             </w:r>
             <w:r>
               <w:rPr>
                 <w:noProof/>
                 <w:webHidden/>
-                <w:sz w:val="32"/>
+                <w:sz w:val="36"/>
               </w:rPr>
             </w:r>
             <w:r>
               <w:rPr>
                 <w:noProof/>
                 <w:webHidden/>
-                <w:sz w:val="32"/>
+                <w:sz w:val="36"/>
               </w:rPr>
               <w:fldChar w:fldCharType="separate"/>
             </w:r>
@@ -28919,7 +30891,7 @@
               <w:rPr>
                 <w:noProof/>
                 <w:webHidden/>
-                <w:sz w:val="32"/>
+                <w:sz w:val="36"/>
               </w:rPr>
               <w:t>10</w:t>
             </w:r>
@@ -28927,7 +30899,7 @@
               <w:rPr>
                 <w:noProof/>
                 <w:webHidden/>
-                <w:sz w:val="32"/>
+                <w:sz w:val="36"/>
               </w:rPr>
               <w:fldChar w:fldCharType="end"/>
             </w:r>
@@ -28943,16 +30915,16 @@
             <w:rPr>
               <w:rFonts w:eastAsiaTheme="minorEastAsia"/>
               <w:noProof/>
-              <w:sz w:val="32"/>
+              <w:sz w:val="36"/>
               <w:lang w:eastAsia="ja-JP"/>
             </w:rPr>
           </w:pPr>
-          <w:hyperlink w:anchor="_Toc8832263" w:history="1">
+          <w:hyperlink w:anchor="_Toc8844330" w:history="1">
             <w:r>
               <w:rPr>
                 <w:rStyle w:val="Hyperlink"/>
                 <w:noProof/>
-                <w:sz w:val="32"/>
+                <w:sz w:val="36"/>
                 <w:lang w:eastAsia="ja-JP"/>
               </w:rPr>
               <w:t>C)</w:t>
@@ -28961,7 +30933,7 @@
               <w:rPr>
                 <w:rFonts w:eastAsiaTheme="minorEastAsia"/>
                 <w:noProof/>
-                <w:sz w:val="32"/>
+                <w:sz w:val="36"/>
                 <w:lang w:eastAsia="ja-JP"/>
               </w:rPr>
               <w:tab/>
@@ -28970,7 +30942,7 @@
               <w:rPr>
                 <w:rStyle w:val="Hyperlink"/>
                 <w:noProof/>
-                <w:sz w:val="32"/>
+                <w:sz w:val="36"/>
                 <w:lang w:eastAsia="ja-JP"/>
               </w:rPr>
               <w:t>Thay đổi âm lượng</w:t>
@@ -28979,7 +30951,7 @@
               <w:rPr>
                 <w:noProof/>
                 <w:webHidden/>
-                <w:sz w:val="32"/>
+                <w:sz w:val="36"/>
               </w:rPr>
               <w:tab/>
             </w:r>
@@ -28987,7 +30959,7 @@
               <w:rPr>
                 <w:noProof/>
                 <w:webHidden/>
-                <w:sz w:val="32"/>
+                <w:sz w:val="36"/>
               </w:rPr>
               <w:fldChar w:fldCharType="begin"/>
             </w:r>
@@ -28995,22 +30967,22 @@
               <w:rPr>
                 <w:noProof/>
                 <w:webHidden/>
-                <w:sz w:val="32"/>
+                <w:sz w:val="36"/>
               </w:rPr>
-              <w:instrText xml:space="preserve"> PAGEREF _Toc8832263 \h </w:instrText>
+              <w:instrText xml:space="preserve"> PAGEREF _Toc8844330 \h </w:instrText>
             </w:r>
             <w:r>
               <w:rPr>
                 <w:noProof/>
                 <w:webHidden/>
-                <w:sz w:val="32"/>
+                <w:sz w:val="36"/>
               </w:rPr>
             </w:r>
             <w:r>
               <w:rPr>
                 <w:noProof/>
                 <w:webHidden/>
-                <w:sz w:val="32"/>
+                <w:sz w:val="36"/>
               </w:rPr>
               <w:fldChar w:fldCharType="separate"/>
             </w:r>
@@ -29018,7 +30990,7 @@
               <w:rPr>
                 <w:noProof/>
                 <w:webHidden/>
-                <w:sz w:val="32"/>
+                <w:sz w:val="36"/>
               </w:rPr>
               <w:t>12</w:t>
             </w:r>
@@ -29026,7 +30998,7 @@
               <w:rPr>
                 <w:noProof/>
                 <w:webHidden/>
-                <w:sz w:val="32"/>
+                <w:sz w:val="36"/>
               </w:rPr>
               <w:fldChar w:fldCharType="end"/>
             </w:r>
@@ -29042,16 +31014,16 @@
             <w:rPr>
               <w:rFonts w:eastAsiaTheme="minorEastAsia"/>
               <w:noProof/>
-              <w:sz w:val="32"/>
+              <w:sz w:val="36"/>
               <w:lang w:eastAsia="ja-JP"/>
             </w:rPr>
           </w:pPr>
-          <w:hyperlink w:anchor="_Toc8832264" w:history="1">
+          <w:hyperlink w:anchor="_Toc8844331" w:history="1">
             <w:r>
               <w:rPr>
                 <w:rStyle w:val="Hyperlink"/>
                 <w:noProof/>
-                <w:sz w:val="32"/>
+                <w:sz w:val="36"/>
                 <w:lang w:eastAsia="ja-JP"/>
               </w:rPr>
               <w:t>D)</w:t>
@@ -29060,7 +31032,7 @@
               <w:rPr>
                 <w:rFonts w:eastAsiaTheme="minorEastAsia"/>
                 <w:noProof/>
-                <w:sz w:val="32"/>
+                <w:sz w:val="36"/>
                 <w:lang w:eastAsia="ja-JP"/>
               </w:rPr>
               <w:tab/>
@@ -29069,7 +31041,7 @@
               <w:rPr>
                 <w:rStyle w:val="Hyperlink"/>
                 <w:noProof/>
-                <w:sz w:val="32"/>
+                <w:sz w:val="36"/>
                 <w:lang w:eastAsia="ja-JP"/>
               </w:rPr>
               <w:t>Thay đổi ngày giờ thiết bị</w:t>
@@ -29078,7 +31050,7 @@
               <w:rPr>
                 <w:noProof/>
                 <w:webHidden/>
-                <w:sz w:val="32"/>
+                <w:sz w:val="36"/>
               </w:rPr>
               <w:tab/>
             </w:r>
@@ -29086,7 +31058,7 @@
               <w:rPr>
                 <w:noProof/>
                 <w:webHidden/>
-                <w:sz w:val="32"/>
+                <w:sz w:val="36"/>
               </w:rPr>
               <w:fldChar w:fldCharType="begin"/>
             </w:r>
@@ -29094,22 +31066,22 @@
               <w:rPr>
                 <w:noProof/>
                 <w:webHidden/>
-                <w:sz w:val="32"/>
+                <w:sz w:val="36"/>
               </w:rPr>
-              <w:instrText xml:space="preserve"> PAGEREF _Toc8832264 \h </w:instrText>
+              <w:instrText xml:space="preserve"> PAGEREF _Toc8844331 \h </w:instrText>
             </w:r>
             <w:r>
               <w:rPr>
                 <w:noProof/>
                 <w:webHidden/>
-                <w:sz w:val="32"/>
+                <w:sz w:val="36"/>
               </w:rPr>
             </w:r>
             <w:r>
               <w:rPr>
                 <w:noProof/>
                 <w:webHidden/>
-                <w:sz w:val="32"/>
+                <w:sz w:val="36"/>
               </w:rPr>
               <w:fldChar w:fldCharType="separate"/>
             </w:r>
@@ -29117,7 +31089,7 @@
               <w:rPr>
                 <w:noProof/>
                 <w:webHidden/>
-                <w:sz w:val="32"/>
+                <w:sz w:val="36"/>
               </w:rPr>
               <w:t>13</w:t>
             </w:r>
@@ -29125,7 +31097,7 @@
               <w:rPr>
                 <w:noProof/>
                 <w:webHidden/>
-                <w:sz w:val="32"/>
+                <w:sz w:val="36"/>
               </w:rPr>
               <w:fldChar w:fldCharType="end"/>
             </w:r>
@@ -29141,16 +31113,16 @@
             <w:rPr>
               <w:rFonts w:eastAsiaTheme="minorEastAsia"/>
               <w:noProof/>
-              <w:sz w:val="32"/>
+              <w:sz w:val="36"/>
               <w:lang w:eastAsia="ja-JP"/>
             </w:rPr>
           </w:pPr>
-          <w:hyperlink w:anchor="_Toc8832265" w:history="1">
+          <w:hyperlink w:anchor="_Toc8844332" w:history="1">
             <w:r>
               <w:rPr>
                 <w:rStyle w:val="Hyperlink"/>
                 <w:noProof/>
-                <w:sz w:val="32"/>
+                <w:sz w:val="36"/>
                 <w:lang w:eastAsia="ja-JP"/>
               </w:rPr>
               <w:t>E)</w:t>
@@ -29159,7 +31131,7 @@
               <w:rPr>
                 <w:rFonts w:eastAsiaTheme="minorEastAsia"/>
                 <w:noProof/>
-                <w:sz w:val="32"/>
+                <w:sz w:val="36"/>
                 <w:lang w:eastAsia="ja-JP"/>
               </w:rPr>
               <w:tab/>
@@ -29168,7 +31140,7 @@
               <w:rPr>
                 <w:rStyle w:val="Hyperlink"/>
                 <w:noProof/>
-                <w:sz w:val="32"/>
+                <w:sz w:val="36"/>
                 <w:lang w:eastAsia="ja-JP"/>
               </w:rPr>
               <w:t>Thay đổi hình nền</w:t>
@@ -29177,7 +31149,7 @@
               <w:rPr>
                 <w:noProof/>
                 <w:webHidden/>
-                <w:sz w:val="32"/>
+                <w:sz w:val="36"/>
               </w:rPr>
               <w:tab/>
             </w:r>
@@ -29185,7 +31157,7 @@
               <w:rPr>
                 <w:noProof/>
                 <w:webHidden/>
-                <w:sz w:val="32"/>
+                <w:sz w:val="36"/>
               </w:rPr>
               <w:fldChar w:fldCharType="begin"/>
             </w:r>
@@ -29193,22 +31165,22 @@
               <w:rPr>
                 <w:noProof/>
                 <w:webHidden/>
-                <w:sz w:val="32"/>
+                <w:sz w:val="36"/>
               </w:rPr>
-              <w:instrText xml:space="preserve"> PAGEREF _Toc8832265 \h </w:instrText>
+              <w:instrText xml:space="preserve"> PAGEREF _Toc8844332 \h </w:instrText>
             </w:r>
             <w:r>
               <w:rPr>
                 <w:noProof/>
                 <w:webHidden/>
-                <w:sz w:val="32"/>
+                <w:sz w:val="36"/>
               </w:rPr>
             </w:r>
             <w:r>
               <w:rPr>
                 <w:noProof/>
                 <w:webHidden/>
-                <w:sz w:val="32"/>
+                <w:sz w:val="36"/>
               </w:rPr>
               <w:fldChar w:fldCharType="separate"/>
             </w:r>
@@ -29216,7 +31188,7 @@
               <w:rPr>
                 <w:noProof/>
                 <w:webHidden/>
-                <w:sz w:val="32"/>
+                <w:sz w:val="36"/>
               </w:rPr>
               <w:t>15</w:t>
             </w:r>
@@ -29224,7 +31196,7 @@
               <w:rPr>
                 <w:noProof/>
                 <w:webHidden/>
-                <w:sz w:val="32"/>
+                <w:sz w:val="36"/>
               </w:rPr>
               <w:fldChar w:fldCharType="end"/>
             </w:r>
@@ -29240,16 +31212,16 @@
             <w:rPr>
               <w:rFonts w:eastAsiaTheme="minorEastAsia"/>
               <w:noProof/>
-              <w:sz w:val="32"/>
+              <w:sz w:val="36"/>
               <w:lang w:eastAsia="ja-JP"/>
             </w:rPr>
           </w:pPr>
-          <w:hyperlink w:anchor="_Toc8832266" w:history="1">
+          <w:hyperlink w:anchor="_Toc8844333" w:history="1">
             <w:r>
               <w:rPr>
                 <w:rStyle w:val="Hyperlink"/>
                 <w:noProof/>
-                <w:sz w:val="32"/>
+                <w:sz w:val="36"/>
                 <w:lang w:eastAsia="ja-JP"/>
               </w:rPr>
               <w:t>F)</w:t>
@@ -29258,7 +31230,7 @@
               <w:rPr>
                 <w:rFonts w:eastAsiaTheme="minorEastAsia"/>
                 <w:noProof/>
-                <w:sz w:val="32"/>
+                <w:sz w:val="36"/>
                 <w:lang w:eastAsia="ja-JP"/>
               </w:rPr>
               <w:tab/>
@@ -29267,7 +31239,7 @@
               <w:rPr>
                 <w:rStyle w:val="Hyperlink"/>
                 <w:noProof/>
-                <w:sz w:val="32"/>
+                <w:sz w:val="36"/>
                 <w:lang w:eastAsia="ja-JP"/>
               </w:rPr>
               <w:t>Mã nguồn chung của tiện ích</w:t>
@@ -29276,7 +31248,7 @@
               <w:rPr>
                 <w:noProof/>
                 <w:webHidden/>
-                <w:sz w:val="32"/>
+                <w:sz w:val="36"/>
               </w:rPr>
               <w:tab/>
             </w:r>
@@ -29284,7 +31256,7 @@
               <w:rPr>
                 <w:noProof/>
                 <w:webHidden/>
-                <w:sz w:val="32"/>
+                <w:sz w:val="36"/>
               </w:rPr>
               <w:fldChar w:fldCharType="begin"/>
             </w:r>
@@ -29292,22 +31264,22 @@
               <w:rPr>
                 <w:noProof/>
                 <w:webHidden/>
-                <w:sz w:val="32"/>
+                <w:sz w:val="36"/>
               </w:rPr>
-              <w:instrText xml:space="preserve"> PAGEREF _Toc8832266 \h </w:instrText>
+              <w:instrText xml:space="preserve"> PAGEREF _Toc8844333 \h </w:instrText>
             </w:r>
             <w:r>
               <w:rPr>
                 <w:noProof/>
                 <w:webHidden/>
-                <w:sz w:val="32"/>
+                <w:sz w:val="36"/>
               </w:rPr>
             </w:r>
             <w:r>
               <w:rPr>
                 <w:noProof/>
                 <w:webHidden/>
-                <w:sz w:val="32"/>
+                <w:sz w:val="36"/>
               </w:rPr>
               <w:fldChar w:fldCharType="separate"/>
             </w:r>
@@ -29315,7 +31287,7 @@
               <w:rPr>
                 <w:noProof/>
                 <w:webHidden/>
-                <w:sz w:val="32"/>
+                <w:sz w:val="36"/>
               </w:rPr>
               <w:t>17</w:t>
             </w:r>
@@ -29323,7 +31295,7 @@
               <w:rPr>
                 <w:noProof/>
                 <w:webHidden/>
-                <w:sz w:val="32"/>
+                <w:sz w:val="36"/>
               </w:rPr>
               <w:fldChar w:fldCharType="end"/>
             </w:r>
@@ -29338,16 +31310,16 @@
             <w:rPr>
               <w:rFonts w:eastAsiaTheme="minorEastAsia"/>
               <w:noProof/>
-              <w:sz w:val="32"/>
+              <w:sz w:val="36"/>
               <w:lang w:eastAsia="ja-JP"/>
             </w:rPr>
           </w:pPr>
-          <w:hyperlink w:anchor="_Toc8832267" w:history="1">
+          <w:hyperlink w:anchor="_Toc8844334" w:history="1">
             <w:r>
               <w:rPr>
                 <w:rStyle w:val="Hyperlink"/>
                 <w:noProof/>
-                <w:sz w:val="32"/>
+                <w:sz w:val="36"/>
                 <w:lang w:eastAsia="ja-JP"/>
               </w:rPr>
               <w:t>III/ Xem thông tin CPU</w:t>
@@ -29356,7 +31328,7 @@
               <w:rPr>
                 <w:noProof/>
                 <w:webHidden/>
-                <w:sz w:val="32"/>
+                <w:sz w:val="36"/>
               </w:rPr>
               <w:tab/>
             </w:r>
@@ -29364,7 +31336,7 @@
               <w:rPr>
                 <w:noProof/>
                 <w:webHidden/>
-                <w:sz w:val="32"/>
+                <w:sz w:val="36"/>
               </w:rPr>
               <w:fldChar w:fldCharType="begin"/>
             </w:r>
@@ -29372,22 +31344,22 @@
               <w:rPr>
                 <w:noProof/>
                 <w:webHidden/>
-                <w:sz w:val="32"/>
+                <w:sz w:val="36"/>
               </w:rPr>
-              <w:instrText xml:space="preserve"> PAGEREF _Toc8832267 \h </w:instrText>
+              <w:instrText xml:space="preserve"> PAGEREF _Toc8844334 \h </w:instrText>
             </w:r>
             <w:r>
               <w:rPr>
                 <w:noProof/>
                 <w:webHidden/>
-                <w:sz w:val="32"/>
+                <w:sz w:val="36"/>
               </w:rPr>
             </w:r>
             <w:r>
               <w:rPr>
                 <w:noProof/>
                 <w:webHidden/>
-                <w:sz w:val="32"/>
+                <w:sz w:val="36"/>
               </w:rPr>
               <w:fldChar w:fldCharType="separate"/>
             </w:r>
@@ -29395,7 +31367,7 @@
               <w:rPr>
                 <w:noProof/>
                 <w:webHidden/>
-                <w:sz w:val="32"/>
+                <w:sz w:val="36"/>
               </w:rPr>
               <w:t>19</w:t>
             </w:r>
@@ -29403,7 +31375,85 @@
               <w:rPr>
                 <w:noProof/>
                 <w:webHidden/>
-                <w:sz w:val="32"/>
+                <w:sz w:val="36"/>
+              </w:rPr>
+              <w:fldChar w:fldCharType="end"/>
+            </w:r>
+          </w:hyperlink>
+        </w:p>
+        <w:p>
+          <w:pPr>
+            <w:pStyle w:val="TOC2"/>
+            <w:tabs>
+              <w:tab w:val="right" w:leader="dot" w:pos="9350"/>
+            </w:tabs>
+            <w:rPr>
+              <w:rFonts w:eastAsiaTheme="minorEastAsia"/>
+              <w:noProof/>
+              <w:lang w:eastAsia="ja-JP"/>
+            </w:rPr>
+          </w:pPr>
+          <w:hyperlink w:anchor="_Toc8844335" w:history="1">
+            <w:r>
+              <w:rPr>
+                <w:rStyle w:val="Hyperlink"/>
+                <w:noProof/>
+                <w:sz w:val="36"/>
+              </w:rPr>
+              <w:t>IV/ Phát nhạc</w:t>
+            </w:r>
+            <w:r>
+              <w:rPr>
+                <w:noProof/>
+                <w:webHidden/>
+                <w:sz w:val="36"/>
+              </w:rPr>
+              <w:tab/>
+            </w:r>
+            <w:r>
+              <w:rPr>
+                <w:noProof/>
+                <w:webHidden/>
+                <w:sz w:val="36"/>
+              </w:rPr>
+              <w:fldChar w:fldCharType="begin"/>
+            </w:r>
+            <w:r>
+              <w:rPr>
+                <w:noProof/>
+                <w:webHidden/>
+                <w:sz w:val="36"/>
+              </w:rPr>
+              <w:instrText xml:space="preserve"> PAGEREF _Toc8844335 \h </w:instrText>
+            </w:r>
+            <w:r>
+              <w:rPr>
+                <w:noProof/>
+                <w:webHidden/>
+                <w:sz w:val="36"/>
+              </w:rPr>
+            </w:r>
+            <w:r>
+              <w:rPr>
+                <w:noProof/>
+                <w:webHidden/>
+                <w:sz w:val="36"/>
+              </w:rPr>
+              <w:fldChar w:fldCharType="separate"/>
+            </w:r>
+            <w:r>
+              <w:rPr>
+                <w:noProof/>
+                <w:webHidden/>
+                <w:sz w:val="36"/>
+              </w:rPr>
+              <w:t>21</w:t>
+            </w:r>
+            <w:r>
+              <w:rPr>
+                <w:noProof/>
+                <w:webHidden/>
+                <w:sz w:val="36"/>
               </w:rPr>
               <w:fldChar w:fldCharType="end"/>
             </w:r>
@@ -29437,8 +31487,8 @@
       </w:pPr>
     </w:p>
     <w:sectPr>
-      <w:headerReference w:type="default" r:id="rId20"/>
-      <w:footerReference w:type="default" r:id="rId21"/>
+      <w:headerReference w:type="default" r:id="rId21"/>
+      <w:footerReference w:type="default" r:id="rId22"/>
       <w:pgSz w:w="12240" w:h="15840"/>
       <w:pgMar w:top="1440" w:right="1440" w:bottom="1440" w:left="1440" w:header="720" w:footer="720" w:gutter="0"/>
       <w:cols w:space="720"/>
@@ -29584,7 +31634,6 @@
                             <w:dataBinding w:prefixMappings="xmlns:ns0='http://schemas.openxmlformats.org/package/2006/metadata/core-properties' xmlns:ns1='http://purl.org/dc/elements/1.1/'" w:xpath="/ns0:coreProperties[1]/ns1:title[1]" w:storeItemID="{6C3C8BC8-F283-45AE-878A-BAB7291924A1}"/>
                             <w:text/>
                           </w:sdtPr>
-                          <w:sdtEndPr/>
                           <w:sdtContent>
                             <w:p>
                               <w:pPr>
@@ -29629,7 +31678,6 @@
                       <w:dataBinding w:prefixMappings="xmlns:ns0='http://schemas.openxmlformats.org/package/2006/metadata/core-properties' xmlns:ns1='http://purl.org/dc/elements/1.1/'" w:xpath="/ns0:coreProperties[1]/ns1:title[1]" w:storeItemID="{6C3C8BC8-F283-45AE-878A-BAB7291924A1}"/>
                       <w:text/>
                     </w:sdtPr>
-                    <w:sdtEndPr/>
                     <w:sdtContent>
                       <w:p>
                         <w:pPr>
@@ -29720,7 +31768,7 @@
                               <w:noProof/>
                               <w:color w:val="FFFFFF" w:themeColor="background1"/>
                             </w:rPr>
-                            <w:t>22</w:t>
+                            <w:t>24</w:t>
                           </w:r>
                           <w:r>
                             <w:rPr>
@@ -29774,7 +31822,7 @@
                         <w:noProof/>
                         <w:color w:val="FFFFFF" w:themeColor="background1"/>
                       </w:rPr>
-                      <w:t>22</w:t>
+                      <w:t>24</w:t>
                     </w:r>
                     <w:r>
                       <w:rPr>
@@ -30559,9 +32607,9 @@
     </w:lvl>
   </w:abstractNum>
   <w:abstractNum w:abstractNumId="8" w15:restartNumberingAfterBreak="0">
-    <w:nsid w:val="3F1669FB"/>
+    <w:nsid w:val="354437FC"/>
     <w:multiLevelType w:val="hybridMultilevel"/>
-    <w:tmpl w:val="68A29A8A"/>
+    <w:tmpl w:val="F7504936"/>
     <w:lvl w:ilvl="0" w:tplc="0409000F">
       <w:start w:val="1"/>
       <w:numFmt w:val="decimal"/>
@@ -30648,122 +32696,9 @@
     </w:lvl>
   </w:abstractNum>
   <w:abstractNum w:abstractNumId="9" w15:restartNumberingAfterBreak="0">
-    <w:nsid w:val="48076971"/>
-    <w:multiLevelType w:val="multilevel"/>
-    <w:tmpl w:val="B90A26D6"/>
-    <w:lvl w:ilvl="0">
-      <w:start w:val="1"/>
-      <w:numFmt w:val="decimal"/>
-      <w:lvlText w:val="%1."/>
-      <w:lvlJc w:val="left"/>
-      <w:pPr>
-        <w:tabs>
-          <w:tab w:val="num" w:pos="720"/>
-        </w:tabs>
-        <w:ind w:left="720" w:hanging="360"/>
-      </w:pPr>
-    </w:lvl>
-    <w:lvl w:ilvl="1" w:tentative="1">
-      <w:start w:val="1"/>
-      <w:numFmt w:val="decimal"/>
-      <w:lvlText w:val="%2."/>
-      <w:lvlJc w:val="left"/>
-      <w:pPr>
-        <w:tabs>
-          <w:tab w:val="num" w:pos="1440"/>
-        </w:tabs>
-        <w:ind w:left="1440" w:hanging="360"/>
-      </w:pPr>
-    </w:lvl>
-    <w:lvl w:ilvl="2" w:tentative="1">
-      <w:start w:val="1"/>
-      <w:numFmt w:val="decimal"/>
-      <w:lvlText w:val="%3."/>
-      <w:lvlJc w:val="left"/>
-      <w:pPr>
-        <w:tabs>
-          <w:tab w:val="num" w:pos="2160"/>
-        </w:tabs>
-        <w:ind w:left="2160" w:hanging="360"/>
-      </w:pPr>
-    </w:lvl>
-    <w:lvl w:ilvl="3" w:tentative="1">
-      <w:start w:val="1"/>
-      <w:numFmt w:val="decimal"/>
-      <w:lvlText w:val="%4."/>
-      <w:lvlJc w:val="left"/>
-      <w:pPr>
-        <w:tabs>
-          <w:tab w:val="num" w:pos="2880"/>
-        </w:tabs>
-        <w:ind w:left="2880" w:hanging="360"/>
-      </w:pPr>
-    </w:lvl>
-    <w:lvl w:ilvl="4" w:tentative="1">
-      <w:start w:val="1"/>
-      <w:numFmt w:val="decimal"/>
-      <w:lvlText w:val="%5."/>
-      <w:lvlJc w:val="left"/>
-      <w:pPr>
-        <w:tabs>
-          <w:tab w:val="num" w:pos="3600"/>
-        </w:tabs>
-        <w:ind w:left="3600" w:hanging="360"/>
-      </w:pPr>
-    </w:lvl>
-    <w:lvl w:ilvl="5" w:tentative="1">
-      <w:start w:val="1"/>
-      <w:numFmt w:val="decimal"/>
-      <w:lvlText w:val="%6."/>
-      <w:lvlJc w:val="left"/>
-      <w:pPr>
-        <w:tabs>
-          <w:tab w:val="num" w:pos="4320"/>
-        </w:tabs>
-        <w:ind w:left="4320" w:hanging="360"/>
-      </w:pPr>
-    </w:lvl>
-    <w:lvl w:ilvl="6" w:tentative="1">
-      <w:start w:val="1"/>
-      <w:numFmt w:val="decimal"/>
-      <w:lvlText w:val="%7."/>
-      <w:lvlJc w:val="left"/>
-      <w:pPr>
-        <w:tabs>
-          <w:tab w:val="num" w:pos="5040"/>
-        </w:tabs>
-        <w:ind w:left="5040" w:hanging="360"/>
-      </w:pPr>
-    </w:lvl>
-    <w:lvl w:ilvl="7" w:tentative="1">
-      <w:start w:val="1"/>
-      <w:numFmt w:val="decimal"/>
-      <w:lvlText w:val="%8."/>
-      <w:lvlJc w:val="left"/>
-      <w:pPr>
-        <w:tabs>
-          <w:tab w:val="num" w:pos="5760"/>
-        </w:tabs>
-        <w:ind w:left="5760" w:hanging="360"/>
-      </w:pPr>
-    </w:lvl>
-    <w:lvl w:ilvl="8" w:tentative="1">
-      <w:start w:val="1"/>
-      <w:numFmt w:val="decimal"/>
-      <w:lvlText w:val="%9."/>
-      <w:lvlJc w:val="left"/>
-      <w:pPr>
-        <w:tabs>
-          <w:tab w:val="num" w:pos="6480"/>
-        </w:tabs>
-        <w:ind w:left="6480" w:hanging="360"/>
-      </w:pPr>
-    </w:lvl>
-  </w:abstractNum>
-  <w:abstractNum w:abstractNumId="10" w15:restartNumberingAfterBreak="0">
-    <w:nsid w:val="4D7A1447"/>
+    <w:nsid w:val="3F1669FB"/>
     <w:multiLevelType w:val="hybridMultilevel"/>
-    <w:tmpl w:val="3EB04828"/>
+    <w:tmpl w:val="68A29A8A"/>
     <w:lvl w:ilvl="0" w:tplc="0409000F">
       <w:start w:val="1"/>
       <w:numFmt w:val="decimal"/>
@@ -30849,10 +32784,123 @@
       </w:pPr>
     </w:lvl>
   </w:abstractNum>
+  <w:abstractNum w:abstractNumId="10" w15:restartNumberingAfterBreak="0">
+    <w:nsid w:val="48076971"/>
+    <w:multiLevelType w:val="multilevel"/>
+    <w:tmpl w:val="B90A26D6"/>
+    <w:lvl w:ilvl="0">
+      <w:start w:val="1"/>
+      <w:numFmt w:val="decimal"/>
+      <w:lvlText w:val="%1."/>
+      <w:lvlJc w:val="left"/>
+      <w:pPr>
+        <w:tabs>
+          <w:tab w:val="num" w:pos="720"/>
+        </w:tabs>
+        <w:ind w:left="720" w:hanging="360"/>
+      </w:pPr>
+    </w:lvl>
+    <w:lvl w:ilvl="1" w:tentative="1">
+      <w:start w:val="1"/>
+      <w:numFmt w:val="decimal"/>
+      <w:lvlText w:val="%2."/>
+      <w:lvlJc w:val="left"/>
+      <w:pPr>
+        <w:tabs>
+          <w:tab w:val="num" w:pos="1440"/>
+        </w:tabs>
+        <w:ind w:left="1440" w:hanging="360"/>
+      </w:pPr>
+    </w:lvl>
+    <w:lvl w:ilvl="2" w:tentative="1">
+      <w:start w:val="1"/>
+      <w:numFmt w:val="decimal"/>
+      <w:lvlText w:val="%3."/>
+      <w:lvlJc w:val="left"/>
+      <w:pPr>
+        <w:tabs>
+          <w:tab w:val="num" w:pos="2160"/>
+        </w:tabs>
+        <w:ind w:left="2160" w:hanging="360"/>
+      </w:pPr>
+    </w:lvl>
+    <w:lvl w:ilvl="3" w:tentative="1">
+      <w:start w:val="1"/>
+      <w:numFmt w:val="decimal"/>
+      <w:lvlText w:val="%4."/>
+      <w:lvlJc w:val="left"/>
+      <w:pPr>
+        <w:tabs>
+          <w:tab w:val="num" w:pos="2880"/>
+        </w:tabs>
+        <w:ind w:left="2880" w:hanging="360"/>
+      </w:pPr>
+    </w:lvl>
+    <w:lvl w:ilvl="4" w:tentative="1">
+      <w:start w:val="1"/>
+      <w:numFmt w:val="decimal"/>
+      <w:lvlText w:val="%5."/>
+      <w:lvlJc w:val="left"/>
+      <w:pPr>
+        <w:tabs>
+          <w:tab w:val="num" w:pos="3600"/>
+        </w:tabs>
+        <w:ind w:left="3600" w:hanging="360"/>
+      </w:pPr>
+    </w:lvl>
+    <w:lvl w:ilvl="5" w:tentative="1">
+      <w:start w:val="1"/>
+      <w:numFmt w:val="decimal"/>
+      <w:lvlText w:val="%6."/>
+      <w:lvlJc w:val="left"/>
+      <w:pPr>
+        <w:tabs>
+          <w:tab w:val="num" w:pos="4320"/>
+        </w:tabs>
+        <w:ind w:left="4320" w:hanging="360"/>
+      </w:pPr>
+    </w:lvl>
+    <w:lvl w:ilvl="6" w:tentative="1">
+      <w:start w:val="1"/>
+      <w:numFmt w:val="decimal"/>
+      <w:lvlText w:val="%7."/>
+      <w:lvlJc w:val="left"/>
+      <w:pPr>
+        <w:tabs>
+          <w:tab w:val="num" w:pos="5040"/>
+        </w:tabs>
+        <w:ind w:left="5040" w:hanging="360"/>
+      </w:pPr>
+    </w:lvl>
+    <w:lvl w:ilvl="7" w:tentative="1">
+      <w:start w:val="1"/>
+      <w:numFmt w:val="decimal"/>
+      <w:lvlText w:val="%8."/>
+      <w:lvlJc w:val="left"/>
+      <w:pPr>
+        <w:tabs>
+          <w:tab w:val="num" w:pos="5760"/>
+        </w:tabs>
+        <w:ind w:left="5760" w:hanging="360"/>
+      </w:pPr>
+    </w:lvl>
+    <w:lvl w:ilvl="8" w:tentative="1">
+      <w:start w:val="1"/>
+      <w:numFmt w:val="decimal"/>
+      <w:lvlText w:val="%9."/>
+      <w:lvlJc w:val="left"/>
+      <w:pPr>
+        <w:tabs>
+          <w:tab w:val="num" w:pos="6480"/>
+        </w:tabs>
+        <w:ind w:left="6480" w:hanging="360"/>
+      </w:pPr>
+    </w:lvl>
+  </w:abstractNum>
   <w:abstractNum w:abstractNumId="11" w15:restartNumberingAfterBreak="0">
-    <w:nsid w:val="53342C66"/>
+    <w:nsid w:val="4D7A1447"/>
     <w:multiLevelType w:val="hybridMultilevel"/>
-    <w:tmpl w:val="45C634FA"/>
+    <w:tmpl w:val="3EB04828"/>
     <w:lvl w:ilvl="0" w:tplc="0409000F">
       <w:start w:val="1"/>
       <w:numFmt w:val="decimal"/>
@@ -30939,9 +32987,9 @@
     </w:lvl>
   </w:abstractNum>
   <w:abstractNum w:abstractNumId="12" w15:restartNumberingAfterBreak="0">
-    <w:nsid w:val="57BD43E1"/>
+    <w:nsid w:val="53342C66"/>
     <w:multiLevelType w:val="hybridMultilevel"/>
-    <w:tmpl w:val="A20EA05A"/>
+    <w:tmpl w:val="45C634FA"/>
     <w:lvl w:ilvl="0" w:tplc="0409000F">
       <w:start w:val="1"/>
       <w:numFmt w:val="decimal"/>
@@ -31028,9 +33076,9 @@
     </w:lvl>
   </w:abstractNum>
   <w:abstractNum w:abstractNumId="13" w15:restartNumberingAfterBreak="0">
-    <w:nsid w:val="611663CA"/>
+    <w:nsid w:val="57BD43E1"/>
     <w:multiLevelType w:val="hybridMultilevel"/>
-    <w:tmpl w:val="3D902F06"/>
+    <w:tmpl w:val="A20EA05A"/>
     <w:lvl w:ilvl="0" w:tplc="0409000F">
       <w:start w:val="1"/>
       <w:numFmt w:val="decimal"/>
@@ -31117,6 +33165,95 @@
     </w:lvl>
   </w:abstractNum>
   <w:abstractNum w:abstractNumId="14" w15:restartNumberingAfterBreak="0">
+    <w:nsid w:val="611663CA"/>
+    <w:multiLevelType w:val="hybridMultilevel"/>
+    <w:tmpl w:val="3D902F06"/>
+    <w:lvl w:ilvl="0" w:tplc="0409000F">
+      <w:start w:val="1"/>
+      <w:numFmt w:val="decimal"/>
+      <w:lvlText w:val="%1."/>
+      <w:lvlJc w:val="left"/>
+      <w:pPr>
+        <w:ind w:left="720" w:hanging="360"/>
+      </w:pPr>
+      <w:rPr>
+        <w:rFonts w:hint="default"/>
+      </w:rPr>
+    </w:lvl>
+    <w:lvl w:ilvl="1" w:tplc="04090019" w:tentative="1">
+      <w:start w:val="1"/>
+      <w:numFmt w:val="lowerLetter"/>
+      <w:lvlText w:val="%2."/>
+      <w:lvlJc w:val="left"/>
+      <w:pPr>
+        <w:ind w:left="1440" w:hanging="360"/>
+      </w:pPr>
+    </w:lvl>
+    <w:lvl w:ilvl="2" w:tplc="0409001B" w:tentative="1">
+      <w:start w:val="1"/>
+      <w:numFmt w:val="lowerRoman"/>
+      <w:lvlText w:val="%3."/>
+      <w:lvlJc w:val="right"/>
+      <w:pPr>
+        <w:ind w:left="2160" w:hanging="180"/>
+      </w:pPr>
+    </w:lvl>
+    <w:lvl w:ilvl="3" w:tplc="0409000F" w:tentative="1">
+      <w:start w:val="1"/>
+      <w:numFmt w:val="decimal"/>
+      <w:lvlText w:val="%4."/>
+      <w:lvlJc w:val="left"/>
+      <w:pPr>
+        <w:ind w:left="2880" w:hanging="360"/>
+      </w:pPr>
+    </w:lvl>
+    <w:lvl w:ilvl="4" w:tplc="04090019" w:tentative="1">
+      <w:start w:val="1"/>
+      <w:numFmt w:val="lowerLetter"/>
+      <w:lvlText w:val="%5."/>
+      <w:lvlJc w:val="left"/>
+      <w:pPr>
+        <w:ind w:left="3600" w:hanging="360"/>
+      </w:pPr>
+    </w:lvl>
+    <w:lvl w:ilvl="5" w:tplc="0409001B" w:tentative="1">
+      <w:start w:val="1"/>
+      <w:numFmt w:val="lowerRoman"/>
+      <w:lvlText w:val="%6."/>
+      <w:lvlJc w:val="right"/>
+      <w:pPr>
+        <w:ind w:left="4320" w:hanging="180"/>
+      </w:pPr>
+    </w:lvl>
+    <w:lvl w:ilvl="6" w:tplc="0409000F" w:tentative="1">
+      <w:start w:val="1"/>
+      <w:numFmt w:val="decimal"/>
+      <w:lvlText w:val="%7."/>
+      <w:lvlJc w:val="left"/>
+      <w:pPr>
+        <w:ind w:left="5040" w:hanging="360"/>
+      </w:pPr>
+    </w:lvl>
+    <w:lvl w:ilvl="7" w:tplc="04090019" w:tentative="1">
+      <w:start w:val="1"/>
+      <w:numFmt w:val="lowerLetter"/>
+      <w:lvlText w:val="%8."/>
+      <w:lvlJc w:val="left"/>
+      <w:pPr>
+        <w:ind w:left="5760" w:hanging="360"/>
+      </w:pPr>
+    </w:lvl>
+    <w:lvl w:ilvl="8" w:tplc="0409001B" w:tentative="1">
+      <w:start w:val="1"/>
+      <w:numFmt w:val="lowerRoman"/>
+      <w:lvlText w:val="%9."/>
+      <w:lvlJc w:val="right"/>
+      <w:pPr>
+        <w:ind w:left="6480" w:hanging="180"/>
+      </w:pPr>
+    </w:lvl>
+  </w:abstractNum>
+  <w:abstractNum w:abstractNumId="15" w15:restartNumberingAfterBreak="0">
     <w:nsid w:val="69E53E71"/>
     <w:multiLevelType w:val="hybridMultilevel"/>
     <w:tmpl w:val="D5443F16"/>
@@ -31229,7 +33366,7 @@
       </w:rPr>
     </w:lvl>
   </w:abstractNum>
-  <w:abstractNum w:abstractNumId="15" w15:restartNumberingAfterBreak="0">
+  <w:abstractNum w:abstractNumId="16" w15:restartNumberingAfterBreak="0">
     <w:nsid w:val="6AE77D5D"/>
     <w:multiLevelType w:val="hybridMultilevel"/>
     <w:tmpl w:val="44002154"/>
@@ -31319,7 +33456,7 @@
       </w:pPr>
     </w:lvl>
   </w:abstractNum>
-  <w:abstractNum w:abstractNumId="16" w15:restartNumberingAfterBreak="0">
+  <w:abstractNum w:abstractNumId="17" w15:restartNumberingAfterBreak="0">
     <w:nsid w:val="73F83708"/>
     <w:multiLevelType w:val="hybridMultilevel"/>
     <w:tmpl w:val="6BF85FF4"/>
@@ -31408,7 +33545,7 @@
       </w:pPr>
     </w:lvl>
   </w:abstractNum>
-  <w:abstractNum w:abstractNumId="17" w15:restartNumberingAfterBreak="0">
+  <w:abstractNum w:abstractNumId="18" w15:restartNumberingAfterBreak="0">
     <w:nsid w:val="76E6183F"/>
     <w:multiLevelType w:val="hybridMultilevel"/>
     <w:tmpl w:val="12E0585A"/>
@@ -31521,7 +33658,7 @@
       </w:rPr>
     </w:lvl>
   </w:abstractNum>
-  <w:abstractNum w:abstractNumId="18" w15:restartNumberingAfterBreak="0">
+  <w:abstractNum w:abstractNumId="19" w15:restartNumberingAfterBreak="0">
     <w:nsid w:val="7FAC41D1"/>
     <w:multiLevelType w:val="hybridMultilevel"/>
     <w:tmpl w:val="D612E718"/>
@@ -31611,7 +33748,7 @@
     </w:lvl>
   </w:abstractNum>
   <w:num w:numId="1">
-    <w:abstractNumId w:val="13"/>
+    <w:abstractNumId w:val="14"/>
   </w:num>
   <w:num w:numId="2">
     <w:abstractNumId w:val="7"/>
@@ -31620,16 +33757,16 @@
     <w:abstractNumId w:val="0"/>
   </w:num>
   <w:num w:numId="4">
-    <w:abstractNumId w:val="17"/>
+    <w:abstractNumId w:val="18"/>
   </w:num>
   <w:num w:numId="5">
     <w:abstractNumId w:val="3"/>
   </w:num>
   <w:num w:numId="6">
-    <w:abstractNumId w:val="14"/>
+    <w:abstractNumId w:val="15"/>
   </w:num>
   <w:num w:numId="7">
-    <w:abstractNumId w:val="9"/>
+    <w:abstractNumId w:val="10"/>
   </w:num>
   <w:num w:numId="8">
     <w:abstractNumId w:val="2"/>
@@ -31641,13 +33778,13 @@
     <w:abstractNumId w:val="4"/>
   </w:num>
   <w:num w:numId="11">
-    <w:abstractNumId w:val="12"/>
+    <w:abstractNumId w:val="13"/>
   </w:num>
   <w:num w:numId="12">
-    <w:abstractNumId w:val="8"/>
+    <w:abstractNumId w:val="9"/>
   </w:num>
   <w:num w:numId="13">
-    <w:abstractNumId w:val="15"/>
+    <w:abstractNumId w:val="16"/>
   </w:num>
   <w:num w:numId="14">
     <w:abstractNumId w:val="1"/>
@@ -31656,16 +33793,19 @@
     <w:abstractNumId w:val="5"/>
   </w:num>
   <w:num w:numId="16">
-    <w:abstractNumId w:val="10"/>
+    <w:abstractNumId w:val="11"/>
   </w:num>
   <w:num w:numId="17">
-    <w:abstractNumId w:val="16"/>
+    <w:abstractNumId w:val="17"/>
   </w:num>
   <w:num w:numId="18">
-    <w:abstractNumId w:val="11"/>
+    <w:abstractNumId w:val="12"/>
   </w:num>
   <w:num w:numId="19">
-    <w:abstractNumId w:val="18"/>
+    <w:abstractNumId w:val="19"/>
+  </w:num>
+  <w:num w:numId="20">
+    <w:abstractNumId w:val="8"/>
   </w:num>
 </w:numbering>
 </file>
@@ -32466,568 +34606,6 @@
 </w:styles>
 </file>
 
-<file path=word/glossary/document.xml><?xml version="1.0" encoding="utf-8"?>
-<w:glossaryDocument xmlns:wpc="http://schemas.microsoft.com/office/word/2010/wordprocessingCanvas" xmlns:cx="http://schemas.microsoft.com/office/drawing/2014/chartex" xmlns:mc="http://schemas.openxmlformats.org/markup-compatibility/2006" xmlns:o="urn:schemas-microsoft-com:office:office" xmlns:r="http://schemas.openxmlformats.org/officeDocument/2006/relationships" xmlns:m="http://schemas.openxmlformats.org/officeDocument/2006/math" xmlns:v="urn:schemas-microsoft-com:vml" xmlns:wp14="http://schemas.microsoft.com/office/word/2010/wordprocessingDrawing" xmlns:wp="http://schemas.openxmlformats.org/drawingml/2006/wordprocessingDrawing" xmlns:w10="urn:schemas-microsoft-com:office:word" xmlns:w="http://schemas.openxmlformats.org/wordprocessingml/2006/main" xmlns:w14="http://schemas.microsoft.com/office/word/2010/wordml" xmlns:w15="http://schemas.microsoft.com/office/word/2012/wordml" xmlns:w16se="http://schemas.microsoft.com/office/word/2015/wordml/symex" xmlns:wpg="http://schemas.microsoft.com/office/word/2010/wordprocessingGroup" xmlns:wpi="http://schemas.microsoft.com/office/word/2010/wordprocessingInk" xmlns:wne="http://schemas.microsoft.com/office/word/2006/wordml" xmlns:wps="http://schemas.microsoft.com/office/word/2010/wordprocessingShape" mc:Ignorable="w14 w15 w16se wp14"/>
-</file>
-
-<file path=word/glossary/fontTable.xml><?xml version="1.0" encoding="utf-8"?>
-<w:fonts xmlns:mc="http://schemas.openxmlformats.org/markup-compatibility/2006" xmlns:r="http://schemas.openxmlformats.org/officeDocument/2006/relationships" xmlns:w="http://schemas.openxmlformats.org/wordprocessingml/2006/main" xmlns:w14="http://schemas.microsoft.com/office/word/2010/wordml" xmlns:w15="http://schemas.microsoft.com/office/word/2012/wordml" xmlns:w16se="http://schemas.microsoft.com/office/word/2015/wordml/symex" mc:Ignorable="w14 w15 w16se">
-  <w:font w:name="Times New Roman">
-    <w:panose1 w:val="02020603050405020304"/>
-    <w:charset w:val="00"/>
-    <w:family w:val="roman"/>
-    <w:pitch w:val="variable"/>
-    <w:sig w:usb0="E0002AFF" w:usb1="C0007841" w:usb2="00000009" w:usb3="00000000" w:csb0="000001FF" w:csb1="00000000"/>
-  </w:font>
-  <w:font w:name="Courier New">
-    <w:panose1 w:val="02070309020205020404"/>
-    <w:charset w:val="00"/>
-    <w:family w:val="modern"/>
-    <w:pitch w:val="fixed"/>
-    <w:sig w:usb0="E0002EFF" w:usb1="C0007843" w:usb2="00000009" w:usb3="00000000" w:csb0="000001FF" w:csb1="00000000"/>
-  </w:font>
-  <w:font w:name="Wingdings">
-    <w:panose1 w:val="05000000000000000000"/>
-    <w:charset w:val="02"/>
-    <w:family w:val="auto"/>
-    <w:pitch w:val="variable"/>
-    <w:sig w:usb0="00000000" w:usb1="10000000" w:usb2="00000000" w:usb3="00000000" w:csb0="80000000" w:csb1="00000000"/>
-  </w:font>
-  <w:font w:name="Symbol">
-    <w:panose1 w:val="05050102010706020507"/>
-    <w:charset w:val="02"/>
-    <w:family w:val="roman"/>
-    <w:pitch w:val="variable"/>
-    <w:sig w:usb0="00000000" w:usb1="10000000" w:usb2="00000000" w:usb3="00000000" w:csb0="80000000" w:csb1="00000000"/>
-  </w:font>
-  <w:font w:name="Calibri">
-    <w:panose1 w:val="020F0502020204030204"/>
-    <w:charset w:val="00"/>
-    <w:family w:val="swiss"/>
-    <w:pitch w:val="variable"/>
-    <w:sig w:usb0="E10002FF" w:usb1="4000ACFF" w:usb2="00000009" w:usb3="00000000" w:csb0="0000019F" w:csb1="00000000"/>
-  </w:font>
-  <w:font w:name="Cambria">
-    <w:panose1 w:val="02040503050406030204"/>
-    <w:charset w:val="00"/>
-    <w:family w:val="roman"/>
-    <w:pitch w:val="variable"/>
-    <w:sig w:usb0="E00006FF" w:usb1="420024FF" w:usb2="02000000" w:usb3="00000000" w:csb0="0000019F" w:csb1="00000000"/>
-  </w:font>
-  <w:font w:name="Yu Gothic Light">
-    <w:altName w:val="游ゴシック Light"/>
-    <w:panose1 w:val="020B0300000000000000"/>
-    <w:charset w:val="80"/>
-    <w:family w:val="swiss"/>
-    <w:pitch w:val="variable"/>
-    <w:sig w:usb0="E00002FF" w:usb1="2AC7FDFF" w:usb2="00000016" w:usb3="00000000" w:csb0="0002009F" w:csb1="00000000"/>
-  </w:font>
-  <w:font w:name="Calibri Light">
-    <w:panose1 w:val="020F0302020204030204"/>
-    <w:charset w:val="00"/>
-    <w:family w:val="swiss"/>
-    <w:pitch w:val="variable"/>
-    <w:sig w:usb0="A00002EF" w:usb1="4000207B" w:usb2="00000000" w:usb3="00000000" w:csb0="0000009F" w:csb1="00000000"/>
-  </w:font>
-  <w:font w:name="Calisto MT">
-    <w:panose1 w:val="02040603050505030304"/>
-    <w:charset w:val="00"/>
-    <w:family w:val="roman"/>
-    <w:pitch w:val="variable"/>
-    <w:sig w:usb0="00000003" w:usb1="00000000" w:usb2="00000000" w:usb3="00000000" w:csb0="00000001" w:csb1="00000000"/>
-  </w:font>
-  <w:font w:name="Yu Mincho">
-    <w:altName w:val="游明朝"/>
-    <w:panose1 w:val="02020400000000000000"/>
-    <w:charset w:val="80"/>
-    <w:family w:val="roman"/>
-    <w:pitch w:val="variable"/>
-    <w:sig w:usb0="800002E7" w:usb1="2AC7FCFF" w:usb2="00000012" w:usb3="00000000" w:csb0="0002009F" w:csb1="00000000"/>
-  </w:font>
-  <w:font w:name="Consolas">
-    <w:panose1 w:val="020B0609020204030204"/>
-    <w:charset w:val="00"/>
-    <w:family w:val="modern"/>
-    <w:pitch w:val="fixed"/>
-    <w:sig w:usb0="E00006FF" w:usb1="0000FCFF" w:usb2="00000001" w:usb3="00000000" w:csb0="0000019F" w:csb1="00000000"/>
-  </w:font>
-</w:fonts>
-</file>
-
-<file path=word/glossary/settings.xml><?xml version="1.0" encoding="utf-8"?>
-<w:settings xmlns:mc="http://schemas.openxmlformats.org/markup-compatibility/2006" xmlns:o="urn:schemas-microsoft-com:office:office" xmlns:r="http://schemas.openxmlformats.org/officeDocument/2006/relationships" xmlns:m="http://schemas.openxmlformats.org/officeDocument/2006/math" xmlns:v="urn:schemas-microsoft-com:vml" xmlns:w10="urn:schemas-microsoft-com:office:word" xmlns:w="http://schemas.openxmlformats.org/wordprocessingml/2006/main" xmlns:w14="http://schemas.microsoft.com/office/word/2010/wordml" xmlns:w15="http://schemas.microsoft.com/office/word/2012/wordml" xmlns:w16se="http://schemas.microsoft.com/office/word/2015/wordml/symex" xmlns:sl="http://schemas.openxmlformats.org/schemaLibrary/2006/main" mc:Ignorable="w14 w15 w16se">
-  <w:view w:val="normal"/>
-  <w:defaultTabStop w:val="720"/>
-  <w:characterSpacingControl w:val="doNotCompress"/>
-  <w:compat>
-    <w:useFELayout/>
-    <w:compatSetting w:name="compatibilityMode" w:uri="http://schemas.microsoft.com/office/word" w:val="15"/>
-    <w:compatSetting w:name="overrideTableStyleFontSizeAndJustification" w:uri="http://schemas.microsoft.com/office/word" w:val="1"/>
-    <w:compatSetting w:name="enableOpenTypeFeatures" w:uri="http://schemas.microsoft.com/office/word" w:val="1"/>
-    <w:compatSetting w:name="doNotFlipMirrorIndents" w:uri="http://schemas.microsoft.com/office/word" w:val="1"/>
-    <w:compatSetting w:name="differentiateMultirowTableHeaders" w:uri="http://schemas.microsoft.com/office/word" w:val="1"/>
-  </w:compat>
-  <w:rsids>
-    <w:rsidRoot w:val="00335E3B"/>
-    <w:rsid w:val="000E0C1B"/>
-    <w:rsid w:val="00335E3B"/>
-  </w:rsids>
-  <m:mathPr>
-    <m:mathFont m:val="Cambria Math"/>
-    <m:brkBin m:val="before"/>
-    <m:brkBinSub m:val="--"/>
-    <m:smallFrac m:val="0"/>
-    <m:dispDef/>
-    <m:lMargin m:val="0"/>
-    <m:rMargin m:val="0"/>
-    <m:defJc m:val="centerGroup"/>
-    <m:wrapIndent m:val="1440"/>
-    <m:intLim m:val="subSup"/>
-    <m:naryLim m:val="undOvr"/>
-  </m:mathPr>
-  <w:themeFontLang w:val="en-US" w:eastAsia="ja-JP"/>
-  <w:clrSchemeMapping w:bg1="light1" w:t1="dark1" w:bg2="light2" w:t2="dark2" w:accent1="accent1" w:accent2="accent2" w:accent3="accent3" w:accent4="accent4" w:accent5="accent5" w:accent6="accent6" w:hyperlink="hyperlink" w:followedHyperlink="followedHyperlink"/>
-  <w:decimalSymbol w:val="."/>
-  <w:listSeparator w:val=","/>
-  <w15:chartTrackingRefBased/>
-</w:settings>
-</file>
-
-<file path=word/glossary/styles.xml><?xml version="1.0" encoding="utf-8"?>
-<w:styles xmlns:mc="http://schemas.openxmlformats.org/markup-compatibility/2006" xmlns:r="http://schemas.openxmlformats.org/officeDocument/2006/relationships" xmlns:w="http://schemas.openxmlformats.org/wordprocessingml/2006/main" xmlns:w14="http://schemas.microsoft.com/office/word/2010/wordml" xmlns:w15="http://schemas.microsoft.com/office/word/2012/wordml" xmlns:w16se="http://schemas.microsoft.com/office/word/2015/wordml/symex" mc:Ignorable="w14 w15 w16se">
-  <w:docDefaults>
-    <w:rPrDefault>
-      <w:rPr>
-        <w:rFonts w:asciiTheme="minorHAnsi" w:eastAsiaTheme="minorEastAsia" w:hAnsiTheme="minorHAnsi" w:cstheme="minorBidi"/>
-        <w:sz w:val="22"/>
-        <w:szCs w:val="22"/>
-        <w:lang w:val="en-US" w:eastAsia="ja-JP" w:bidi="ar-SA"/>
-      </w:rPr>
-    </w:rPrDefault>
-    <w:pPrDefault>
-      <w:pPr>
-        <w:spacing w:after="160" w:line="259" w:lineRule="auto"/>
-      </w:pPr>
-    </w:pPrDefault>
-  </w:docDefaults>
-  <w:latentStyles w:defLockedState="0" w:defUIPriority="99" w:defSemiHidden="0" w:defUnhideWhenUsed="0" w:defQFormat="0" w:count="371">
-    <w:lsdException w:name="Normal" w:uiPriority="0" w:qFormat="1"/>
-    <w:lsdException w:name="heading 1" w:uiPriority="9" w:qFormat="1"/>
-    <w:lsdException w:name="heading 2" w:semiHidden="1" w:uiPriority="9" w:unhideWhenUsed="1" w:qFormat="1"/>
-    <w:lsdException w:name="heading 3" w:semiHidden="1" w:uiPriority="9" w:unhideWhenUsed="1" w:qFormat="1"/>
-    <w:lsdException w:name="heading 4" w:semiHidden="1" w:uiPriority="9" w:unhideWhenUsed="1" w:qFormat="1"/>
-    <w:lsdException w:name="heading 5" w:semiHidden="1" w:uiPriority="9" w:unhideWhenUsed="1" w:qFormat="1"/>
-    <w:lsdException w:name="heading 6" w:semiHidden="1" w:uiPriority="9" w:unhideWhenUsed="1" w:qFormat="1"/>
-    <w:lsdException w:name="heading 7" w:semiHidden="1" w:uiPriority="9" w:unhideWhenUsed="1" w:qFormat="1"/>
-    <w:lsdException w:name="heading 8" w:semiHidden="1" w:uiPriority="9" w:unhideWhenUsed="1" w:qFormat="1"/>
-    <w:lsdException w:name="heading 9" w:semiHidden="1" w:uiPriority="9" w:unhideWhenUsed="1" w:qFormat="1"/>
-    <w:lsdException w:name="index 1" w:semiHidden="1" w:unhideWhenUsed="1"/>
-    <w:lsdException w:name="index 2" w:semiHidden="1" w:unhideWhenUsed="1"/>
-    <w:lsdException w:name="index 3" w:semiHidden="1" w:unhideWhenUsed="1"/>
-    <w:lsdException w:name="index 4" w:semiHidden="1" w:unhideWhenUsed="1"/>
-    <w:lsdException w:name="index 5" w:semiHidden="1" w:unhideWhenUsed="1"/>
-    <w:lsdException w:name="index 6" w:semiHidden="1" w:unhideWhenUsed="1"/>
-    <w:lsdException w:name="index 7" w:semiHidden="1" w:unhideWhenUsed="1"/>
-    <w:lsdException w:name="index 8" w:semiHidden="1" w:unhideWhenUsed="1"/>
-    <w:lsdException w:name="index 9" w:semiHidden="1" w:unhideWhenUsed="1"/>
-    <w:lsdException w:name="toc 1" w:semiHidden="1" w:uiPriority="39" w:unhideWhenUsed="1"/>
-    <w:lsdException w:name="toc 2" w:semiHidden="1" w:uiPriority="39" w:unhideWhenUsed="1"/>
-    <w:lsdException w:name="toc 3" w:semiHidden="1" w:uiPriority="39" w:unhideWhenUsed="1"/>
-    <w:lsdException w:name="toc 4" w:semiHidden="1" w:uiPriority="39" w:unhideWhenUsed="1"/>
-    <w:lsdException w:name="toc 5" w:semiHidden="1" w:uiPriority="39" w:unhideWhenUsed="1"/>
-    <w:lsdException w:name="toc 6" w:semiHidden="1" w:uiPriority="39" w:unhideWhenUsed="1"/>
-    <w:lsdException w:name="toc 7" w:semiHidden="1" w:uiPriority="39" w:unhideWhenUsed="1"/>
-    <w:lsdException w:name="toc 8" w:semiHidden="1" w:uiPriority="39" w:unhideWhenUsed="1"/>
-    <w:lsdException w:name="toc 9" w:semiHidden="1" w:uiPriority="39" w:unhideWhenUsed="1"/>
-    <w:lsdException w:name="Normal Indent" w:semiHidden="1" w:unhideWhenUsed="1"/>
-    <w:lsdException w:name="footnote text" w:semiHidden="1" w:unhideWhenUsed="1"/>
-    <w:lsdException w:name="annotation text" w:semiHidden="1" w:unhideWhenUsed="1"/>
-    <w:lsdException w:name="header" w:semiHidden="1" w:unhideWhenUsed="1"/>
-    <w:lsdException w:name="footer" w:semiHidden="1" w:unhideWhenUsed="1"/>
-    <w:lsdException w:name="index heading" w:semiHidden="1" w:unhideWhenUsed="1"/>
-    <w:lsdException w:name="caption" w:semiHidden="1" w:uiPriority="35" w:unhideWhenUsed="1" w:qFormat="1"/>
-    <w:lsdException w:name="table of figures" w:semiHidden="1" w:unhideWhenUsed="1"/>
-    <w:lsdException w:name="envelope address" w:semiHidden="1" w:unhideWhenUsed="1"/>
-    <w:lsdException w:name="envelope return" w:semiHidden="1" w:unhideWhenUsed="1"/>
-    <w:lsdException w:name="footnote reference" w:semiHidden="1" w:unhideWhenUsed="1"/>
-    <w:lsdException w:name="annotation reference" w:semiHidden="1" w:unhideWhenUsed="1"/>
-    <w:lsdException w:name="line number" w:semiHidden="1" w:unhideWhenUsed="1"/>
-    <w:lsdException w:name="page number" w:semiHidden="1" w:unhideWhenUsed="1"/>
-    <w:lsdException w:name="endnote reference" w:semiHidden="1" w:unhideWhenUsed="1"/>
-    <w:lsdException w:name="endnote text" w:semiHidden="1" w:unhideWhenUsed="1"/>
-    <w:lsdException w:name="table of authorities" w:semiHidden="1" w:unhideWhenUsed="1"/>
-    <w:lsdException w:name="macro" w:semiHidden="1" w:unhideWhenUsed="1"/>
-    <w:lsdException w:name="toa heading" w:semiHidden="1" w:unhideWhenUsed="1"/>
-    <w:lsdException w:name="List" w:semiHidden="1" w:unhideWhenUsed="1"/>
-    <w:lsdException w:name="List Bullet" w:semiHidden="1" w:unhideWhenUsed="1"/>
-    <w:lsdException w:name="List Number" w:semiHidden="1" w:unhideWhenUsed="1"/>
-    <w:lsdException w:name="List 2" w:semiHidden="1" w:unhideWhenUsed="1"/>
-    <w:lsdException w:name="List 3" w:semiHidden="1" w:unhideWhenUsed="1"/>
-    <w:lsdException w:name="List 4" w:semiHidden="1" w:unhideWhenUsed="1"/>
-    <w:lsdException w:name="List 5" w:semiHidden="1" w:unhideWhenUsed="1"/>
-    <w:lsdException w:name="List Bullet 2" w:semiHidden="1" w:unhideWhenUsed="1"/>
-    <w:lsdException w:name="List Bullet 3" w:semiHidden="1" w:unhideWhenUsed="1"/>
-    <w:lsdException w:name="List Bullet 4" w:semiHidden="1" w:unhideWhenUsed="1"/>
-    <w:lsdException w:name="List Bullet 5" w:semiHidden="1" w:unhideWhenUsed="1"/>
-    <w:lsdException w:name="List Number 2" w:semiHidden="1" w:unhideWhenUsed="1"/>
-    <w:lsdException w:name="List Number 3" w:semiHidden="1" w:unhideWhenUsed="1"/>
-    <w:lsdException w:name="List Number 4" w:semiHidden="1" w:unhideWhenUsed="1"/>
-    <w:lsdException w:name="List Number 5" w:semiHidden="1" w:unhideWhenUsed="1"/>
-    <w:lsdException w:name="Title" w:uiPriority="10" w:qFormat="1"/>
-    <w:lsdException w:name="Closing" w:semiHidden="1" w:unhideWhenUsed="1"/>
-    <w:lsdException w:name="Signature" w:semiHidden="1" w:unhideWhenUsed="1"/>
-    <w:lsdException w:name="Default Paragraph Font" w:semiHidden="1" w:uiPriority="1" w:unhideWhenUsed="1"/>
-    <w:lsdException w:name="Body Text" w:semiHidden="1" w:unhideWhenUsed="1"/>
-    <w:lsdException w:name="Body Text Indent" w:semiHidden="1" w:unhideWhenUsed="1"/>
-    <w:lsdException w:name="List Continue" w:semiHidden="1" w:unhideWhenUsed="1"/>
-    <w:lsdException w:name="List Continue 2" w:semiHidden="1" w:unhideWhenUsed="1"/>
-    <w:lsdException w:name="List Continue 3" w:semiHidden="1" w:unhideWhenUsed="1"/>
-    <w:lsdException w:name="List Continue 4" w:semiHidden="1" w:unhideWhenUsed="1"/>
-    <w:lsdException w:name="List Continue 5" w:semiHidden="1" w:unhideWhenUsed="1"/>
-    <w:lsdException w:name="Message Header" w:semiHidden="1" w:unhideWhenUsed="1"/>
-    <w:lsdException w:name="Subtitle" w:uiPriority="11" w:qFormat="1"/>
-    <w:lsdException w:name="Salutation" w:semiHidden="1" w:unhideWhenUsed="1"/>
-    <w:lsdException w:name="Date" w:semiHidden="1" w:unhideWhenUsed="1"/>
-    <w:lsdException w:name="Body Text First Indent" w:semiHidden="1" w:unhideWhenUsed="1"/>
-    <w:lsdException w:name="Body Text First Indent 2" w:semiHidden="1" w:unhideWhenUsed="1"/>
-    <w:lsdException w:name="Note Heading" w:semiHidden="1" w:unhideWhenUsed="1"/>
-    <w:lsdException w:name="Body Text 2" w:semiHidden="1" w:unhideWhenUsed="1"/>
-    <w:lsdException w:name="Body Text 3" w:semiHidden="1" w:unhideWhenUsed="1"/>
-    <w:lsdException w:name="Body Text Indent 2" w:semiHidden="1" w:unhideWhenUsed="1"/>
-    <w:lsdException w:name="Body Text Indent 3" w:semiHidden="1" w:unhideWhenUsed="1"/>
-    <w:lsdException w:name="Block Text" w:semiHidden="1" w:unhideWhenUsed="1"/>
-    <w:lsdException w:name="Hyperlink" w:semiHidden="1" w:unhideWhenUsed="1"/>
-    <w:lsdException w:name="FollowedHyperlink" w:semiHidden="1" w:unhideWhenUsed="1"/>
-    <w:lsdException w:name="Strong" w:uiPriority="22" w:qFormat="1"/>
-    <w:lsdException w:name="Emphasis" w:uiPriority="20" w:qFormat="1"/>
-    <w:lsdException w:name="Document Map" w:semiHidden="1" w:unhideWhenUsed="1"/>
-    <w:lsdException w:name="Plain Text" w:semiHidden="1" w:unhideWhenUsed="1"/>
-    <w:lsdException w:name="E-mail Signature" w:semiHidden="1" w:unhideWhenUsed="1"/>
-    <w:lsdException w:name="HTML Top of Form" w:semiHidden="1" w:unhideWhenUsed="1"/>
-    <w:lsdException w:name="HTML Bottom of Form" w:semiHidden="1" w:unhideWhenUsed="1"/>
-    <w:lsdException w:name="Normal (Web)" w:semiHidden="1" w:unhideWhenUsed="1"/>
-    <w:lsdException w:name="HTML Acronym" w:semiHidden="1" w:unhideWhenUsed="1"/>
-    <w:lsdException w:name="HTML Address" w:semiHidden="1" w:unhideWhenUsed="1"/>
-    <w:lsdException w:name="HTML Cite" w:semiHidden="1" w:unhideWhenUsed="1"/>
-    <w:lsdException w:name="HTML Code" w:semiHidden="1" w:unhideWhenUsed="1"/>
-    <w:lsdException w:name="HTML Definition" w:semiHidden="1" w:unhideWhenUsed="1"/>
-    <w:lsdException w:name="HTML Keyboard" w:semiHidden="1" w:unhideWhenUsed="1"/>
-    <w:lsdException w:name="HTML Preformatted" w:semiHidden="1" w:unhideWhenUsed="1"/>
-    <w:lsdException w:name="HTML Sample" w:semiHidden="1" w:unhideWhenUsed="1"/>
-    <w:lsdException w:name="HTML Typewriter" w:semiHidden="1" w:unhideWhenUsed="1"/>
-    <w:lsdException w:name="HTML Variable" w:semiHidden="1" w:unhideWhenUsed="1"/>
-    <w:lsdException w:name="Normal Table" w:semiHidden="1" w:unhideWhenUsed="1"/>
-    <w:lsdException w:name="annotation subject" w:semiHidden="1" w:unhideWhenUsed="1"/>
-    <w:lsdException w:name="No List" w:semiHidden="1" w:unhideWhenUsed="1"/>
-    <w:lsdException w:name="Outline List 1" w:semiHidden="1" w:unhideWhenUsed="1"/>
-    <w:lsdException w:name="Outline List 2" w:semiHidden="1" w:unhideWhenUsed="1"/>
-    <w:lsdException w:name="Outline List 3" w:semiHidden="1" w:unhideWhenUsed="1"/>
-    <w:lsdException w:name="Table Simple 1" w:semiHidden="1" w:unhideWhenUsed="1"/>
-    <w:lsdException w:name="Table Simple 2" w:semiHidden="1" w:unhideWhenUsed="1"/>
-    <w:lsdException w:name="Table Simple 3" w:semiHidden="1" w:unhideWhenUsed="1"/>
-    <w:lsdException w:name="Table Classic 1" w:semiHidden="1" w:unhideWhenUsed="1"/>
-    <w:lsdException w:name="Table Classic 2" w:semiHidden="1" w:unhideWhenUsed="1"/>
-    <w:lsdException w:name="Table Classic 3" w:semiHidden="1" w:unhideWhenUsed="1"/>
-    <w:lsdException w:name="Table Classic 4" w:semiHidden="1" w:unhideWhenUsed="1"/>
-    <w:lsdException w:name="Table Colorful 1" w:semiHidden="1" w:unhideWhenUsed="1"/>
-    <w:lsdException w:name="Table Colorful 2" w:semiHidden="1" w:unhideWhenUsed="1"/>
-    <w:lsdException w:name="Table Colorful 3" w:semiHidden="1" w:unhideWhenUsed="1"/>
-    <w:lsdException w:name="Table Columns 1" w:semiHidden="1" w:unhideWhenUsed="1"/>
-    <w:lsdException w:name="Table Columns 2" w:semiHidden="1" w:unhideWhenUsed="1"/>
-    <w:lsdException w:name="Table Columns 3" w:semiHidden="1" w:unhideWhenUsed="1"/>
-    <w:lsdException w:name="Table Columns 4" w:semiHidden="1" w:unhideWhenUsed="1"/>
-    <w:lsdException w:name="Table Columns 5" w:semiHidden="1" w:unhideWhenUsed="1"/>
-    <w:lsdException w:name="Table Grid 1" w:semiHidden="1" w:unhideWhenUsed="1"/>
-    <w:lsdException w:name="Table Grid 2" w:semiHidden="1" w:unhideWhenUsed="1"/>
-    <w:lsdException w:name="Table Grid 3" w:semiHidden="1" w:unhideWhenUsed="1"/>
-    <w:lsdException w:name="Table Grid 4" w:semiHidden="1" w:unhideWhenUsed="1"/>
-    <w:lsdException w:name="Table Grid 5" w:semiHidden="1" w:unhideWhenUsed="1"/>
-    <w:lsdException w:name="Table Grid 6" w:semiHidden="1" w:unhideWhenUsed="1"/>
-    <w:lsdException w:name="Table Grid 7" w:semiHidden="1" w:unhideWhenUsed="1"/>
-    <w:lsdException w:name="Table Grid 8" w:semiHidden="1" w:unhideWhenUsed="1"/>
-    <w:lsdException w:name="Table List 1" w:semiHidden="1" w:unhideWhenUsed="1"/>
-    <w:lsdException w:name="Table List 2" w:semiHidden="1" w:unhideWhenUsed="1"/>
-    <w:lsdException w:name="Table List 3" w:semiHidden="1" w:unhideWhenUsed="1"/>
-    <w:lsdException w:name="Table List 4" w:semiHidden="1" w:unhideWhenUsed="1"/>
-    <w:lsdException w:name="Table List 5" w:semiHidden="1" w:unhideWhenUsed="1"/>
-    <w:lsdException w:name="Table List 6" w:semiHidden="1" w:unhideWhenUsed="1"/>
-    <w:lsdException w:name="Table List 7" w:semiHidden="1" w:unhideWhenUsed="1"/>
-    <w:lsdException w:name="Table List 8" w:semiHidden="1" w:unhideWhenUsed="1"/>
-    <w:lsdException w:name="Table 3D effects 1" w:semiHidden="1" w:unhideWhenUsed="1"/>
-    <w:lsdException w:name="Table 3D effects 2" w:semiHidden="1" w:unhideWhenUsed="1"/>
-    <w:lsdException w:name="Table 3D effects 3" w:semiHidden="1" w:unhideWhenUsed="1"/>
-    <w:lsdException w:name="Table Contemporary" w:semiHidden="1" w:unhideWhenUsed="1"/>
-    <w:lsdException w:name="Table Elegant" w:semiHidden="1" w:unhideWhenUsed="1"/>
-    <w:lsdException w:name="Table Professional" w:semiHidden="1" w:unhideWhenUsed="1"/>
-    <w:lsdException w:name="Table Subtle 1" w:semiHidden="1" w:unhideWhenUsed="1"/>
-    <w:lsdException w:name="Table Subtle 2" w:semiHidden="1" w:unhideWhenUsed="1"/>
-    <w:lsdException w:name="Table Web 1" w:semiHidden="1" w:unhideWhenUsed="1"/>
-    <w:lsdException w:name="Table Web 2" w:semiHidden="1" w:unhideWhenUsed="1"/>
-    <w:lsdException w:name="Table Web 3" w:semiHidden="1" w:unhideWhenUsed="1"/>
-    <w:lsdException w:name="Balloon Text" w:semiHidden="1" w:unhideWhenUsed="1"/>
-    <w:lsdException w:name="Table Grid" w:uiPriority="39"/>
-    <w:lsdException w:name="Table Theme" w:semiHidden="1" w:unhideWhenUsed="1"/>
-    <w:lsdException w:name="Placeholder Text" w:semiHidden="1"/>
-    <w:lsdException w:name="No Spacing" w:uiPriority="1" w:qFormat="1"/>
-    <w:lsdException w:name="Light Shading" w:uiPriority="60"/>
-    <w:lsdException w:name="Light List" w:uiPriority="61"/>
-    <w:lsdException w:name="Light Grid" w:uiPriority="62"/>
-    <w:lsdException w:name="Medium Shading 1" w:uiPriority="63"/>
-    <w:lsdException w:name="Medium Shading 2" w:uiPriority="64"/>
-    <w:lsdException w:name="Medium List 1" w:uiPriority="65"/>
-    <w:lsdException w:name="Medium List 2" w:uiPriority="66"/>
-    <w:lsdException w:name="Medium Grid 1" w:uiPriority="67"/>
-    <w:lsdException w:name="Medium Grid 2" w:uiPriority="68"/>
-    <w:lsdException w:name="Medium Grid 3" w:uiPriority="69"/>
-    <w:lsdException w:name="Dark List" w:uiPriority="70"/>
-    <w:lsdException w:name="Colorful Shading" w:uiPriority="71"/>
-    <w:lsdException w:name="Colorful List" w:uiPriority="72"/>
-    <w:lsdException w:name="Colorful Grid" w:uiPriority="73"/>
-    <w:lsdException w:name="Light Shading Accent 1" w:uiPriority="60"/>
-    <w:lsdException w:name="Light List Accent 1" w:uiPriority="61"/>
-    <w:lsdException w:name="Light Grid Accent 1" w:uiPriority="62"/>
-    <w:lsdException w:name="Medium Shading 1 Accent 1" w:uiPriority="63"/>
-    <w:lsdException w:name="Medium Shading 2 Accent 1" w:uiPriority="64"/>
-    <w:lsdException w:name="Medium List 1 Accent 1" w:uiPriority="65"/>
-    <w:lsdException w:name="Revision" w:semiHidden="1"/>
-    <w:lsdException w:name="List Paragraph" w:uiPriority="34" w:qFormat="1"/>
-    <w:lsdException w:name="Quote" w:uiPriority="29" w:qFormat="1"/>
-    <w:lsdException w:name="Intense Quote" w:uiPriority="30" w:qFormat="1"/>
-    <w:lsdException w:name="Medium List 2 Accent 1" w:uiPriority="66"/>
-    <w:lsdException w:name="Medium Grid 1 Accent 1" w:uiPriority="67"/>
-    <w:lsdException w:name="Medium Grid 2 Accent 1" w:uiPriority="68"/>
-    <w:lsdException w:name="Medium Grid 3 Accent 1" w:uiPriority="69"/>
-    <w:lsdException w:name="Dark List Accent 1" w:uiPriority="70"/>
-    <w:lsdException w:name="Colorful Shading Accent 1" w:uiPriority="71"/>
-    <w:lsdException w:name="Colorful List Accent 1" w:uiPriority="72"/>
-    <w:lsdException w:name="Colorful Grid Accent 1" w:uiPriority="73"/>
-    <w:lsdException w:name="Light Shading Accent 2" w:uiPriority="60"/>
-    <w:lsdException w:name="Light List Accent 2" w:uiPriority="61"/>
-    <w:lsdException w:name="Light Grid Accent 2" w:uiPriority="62"/>
-    <w:lsdException w:name="Medium Shading 1 Accent 2" w:uiPriority="63"/>
-    <w:lsdException w:name="Medium Shading 2 Accent 2" w:uiPriority="64"/>
-    <w:lsdException w:name="Medium List 1 Accent 2" w:uiPriority="65"/>
-    <w:lsdException w:name="Medium List 2 Accent 2" w:uiPriority="66"/>
-    <w:lsdException w:name="Medium Grid 1 Accent 2" w:uiPriority="67"/>
-    <w:lsdException w:name="Medium Grid 2 Accent 2" w:uiPriority="68"/>
-    <w:lsdException w:name="Medium Grid 3 Accent 2" w:uiPriority="69"/>
-    <w:lsdException w:name="Dark List Accent 2" w:uiPriority="70"/>
-    <w:lsdException w:name="Colorful Shading Accent 2" w:uiPriority="71"/>
-    <w:lsdException w:name="Colorful List Accent 2" w:uiPriority="72"/>
-    <w:lsdException w:name="Colorful Grid Accent 2" w:uiPriority="73"/>
-    <w:lsdException w:name="Light Shading Accent 3" w:uiPriority="60"/>
-    <w:lsdException w:name="Light List Accent 3" w:uiPriority="61"/>
-    <w:lsdException w:name="Light Grid Accent 3" w:uiPriority="62"/>
-    <w:lsdException w:name="Medium Shading 1 Accent 3" w:uiPriority="63"/>
-    <w:lsdException w:name="Medium Shading 2 Accent 3" w:uiPriority="64"/>
-    <w:lsdException w:name="Medium List 1 Accent 3" w:uiPriority="65"/>
-    <w:lsdException w:name="Medium List 2 Accent 3" w:uiPriority="66"/>
-    <w:lsdException w:name="Medium Grid 1 Accent 3" w:uiPriority="67"/>
-    <w:lsdException w:name="Medium Grid 2 Accent 3" w:uiPriority="68"/>
-    <w:lsdException w:name="Medium Grid 3 Accent 3" w:uiPriority="69"/>
-    <w:lsdException w:name="Dark List Accent 3" w:uiPriority="70"/>
-    <w:lsdException w:name="Colorful Shading Accent 3" w:uiPriority="71"/>
-    <w:lsdException w:name="Colorful List Accent 3" w:uiPriority="72"/>
-    <w:lsdException w:name="Colorful Grid Accent 3" w:uiPriority="73"/>
-    <w:lsdException w:name="Light Shading Accent 4" w:uiPriority="60"/>
-    <w:lsdException w:name="Light List Accent 4" w:uiPriority="61"/>
-    <w:lsdException w:name="Light Grid Accent 4" w:uiPriority="62"/>
-    <w:lsdException w:name="Medium Shading 1 Accent 4" w:uiPriority="63"/>
-    <w:lsdException w:name="Medium Shading 2 Accent 4" w:uiPriority="64"/>
-    <w:lsdException w:name="Medium List 1 Accent 4" w:uiPriority="65"/>
-    <w:lsdException w:name="Medium List 2 Accent 4" w:uiPriority="66"/>
-    <w:lsdException w:name="Medium Grid 1 Accent 4" w:uiPriority="67"/>
-    <w:lsdException w:name="Medium Grid 2 Accent 4" w:uiPriority="68"/>
-    <w:lsdException w:name="Medium Grid 3 Accent 4" w:uiPriority="69"/>
-    <w:lsdException w:name="Dark List Accent 4" w:uiPriority="70"/>
-    <w:lsdException w:name="Colorful Shading Accent 4" w:uiPriority="71"/>
-    <w:lsdException w:name="Colorful List Accent 4" w:uiPriority="72"/>
-    <w:lsdException w:name="Colorful Grid Accent 4" w:uiPriority="73"/>
-    <w:lsdException w:name="Light Shading Accent 5" w:uiPriority="60"/>
-    <w:lsdException w:name="Light List Accent 5" w:uiPriority="61"/>
-    <w:lsdException w:name="Light Grid Accent 5" w:uiPriority="62"/>
-    <w:lsdException w:name="Medium Shading 1 Accent 5" w:uiPriority="63"/>
-    <w:lsdException w:name="Medium Shading 2 Accent 5" w:uiPriority="64"/>
-    <w:lsdException w:name="Medium List 1 Accent 5" w:uiPriority="65"/>
-    <w:lsdException w:name="Medium List 2 Accent 5" w:uiPriority="66"/>
-    <w:lsdException w:name="Medium Grid 1 Accent 5" w:uiPriority="67"/>
-    <w:lsdException w:name="Medium Grid 2 Accent 5" w:uiPriority="68"/>
-    <w:lsdException w:name="Medium Grid 3 Accent 5" w:uiPriority="69"/>
-    <w:lsdException w:name="Dark List Accent 5" w:uiPriority="70"/>
-    <w:lsdException w:name="Colorful Shading Accent 5" w:uiPriority="71"/>
-    <w:lsdException w:name="Colorful List Accent 5" w:uiPriority="72"/>
-    <w:lsdException w:name="Colorful Grid Accent 5" w:uiPriority="73"/>
-    <w:lsdException w:name="Light Shading Accent 6" w:uiPriority="60"/>
-    <w:lsdException w:name="Light List Accent 6" w:uiPriority="61"/>
-    <w:lsdException w:name="Light Grid Accent 6" w:uiPriority="62"/>
-    <w:lsdException w:name="Medium Shading 1 Accent 6" w:uiPriority="63"/>
-    <w:lsdException w:name="Medium Shading 2 Accent 6" w:uiPriority="64"/>
-    <w:lsdException w:name="Medium List 1 Accent 6" w:uiPriority="65"/>
-    <w:lsdException w:name="Medium List 2 Accent 6" w:uiPriority="66"/>
-    <w:lsdException w:name="Medium Grid 1 Accent 6" w:uiPriority="67"/>
-    <w:lsdException w:name="Medium Grid 2 Accent 6" w:uiPriority="68"/>
-    <w:lsdException w:name="Medium Grid 3 Accent 6" w:uiPriority="69"/>
-    <w:lsdException w:name="Dark List Accent 6" w:uiPriority="70"/>
-    <w:lsdException w:name="Colorful Shading Accent 6" w:uiPriority="71"/>
-    <w:lsdException w:name="Colorful List Accent 6" w:uiPriority="72"/>
-    <w:lsdException w:name="Colorful Grid Accent 6" w:uiPriority="73"/>
-    <w:lsdException w:name="Subtle Emphasis" w:uiPriority="19" w:qFormat="1"/>
-    <w:lsdException w:name="Intense Emphasis" w:uiPriority="21" w:qFormat="1"/>
-    <w:lsdException w:name="Subtle Reference" w:uiPriority="31" w:qFormat="1"/>
-    <w:lsdException w:name="Intense Reference" w:uiPriority="32" w:qFormat="1"/>
-    <w:lsdException w:name="Book Title" w:uiPriority="33" w:qFormat="1"/>
-    <w:lsdException w:name="Bibliography" w:semiHidden="1" w:uiPriority="37" w:unhideWhenUsed="1"/>
-    <w:lsdException w:name="TOC Heading" w:semiHidden="1" w:uiPriority="39" w:unhideWhenUsed="1" w:qFormat="1"/>
-    <w:lsdException w:name="Plain Table 1" w:uiPriority="41"/>
-    <w:lsdException w:name="Plain Table 2" w:uiPriority="42"/>
-    <w:lsdException w:name="Plain Table 3" w:uiPriority="43"/>
-    <w:lsdException w:name="Plain Table 4" w:uiPriority="44"/>
-    <w:lsdException w:name="Plain Table 5" w:uiPriority="45"/>
-    <w:lsdException w:name="Grid Table Light" w:uiPriority="40"/>
-    <w:lsdException w:name="Grid Table 1 Light" w:uiPriority="46"/>
-    <w:lsdException w:name="Grid Table 2" w:uiPriority="47"/>
-    <w:lsdException w:name="Grid Table 3" w:uiPriority="48"/>
-    <w:lsdException w:name="Grid Table 4" w:uiPriority="49"/>
-    <w:lsdException w:name="Grid Table 5 Dark" w:uiPriority="50"/>
-    <w:lsdException w:name="Grid Table 6 Colorful" w:uiPriority="51"/>
-    <w:lsdException w:name="Grid Table 7 Colorful" w:uiPriority="52"/>
-    <w:lsdException w:name="Grid Table 1 Light Accent 1" w:uiPriority="46"/>
-    <w:lsdException w:name="Grid Table 2 Accent 1" w:uiPriority="47"/>
-    <w:lsdException w:name="Grid Table 3 Accent 1" w:uiPriority="48"/>
-    <w:lsdException w:name="Grid Table 4 Accent 1" w:uiPriority="49"/>
-    <w:lsdException w:name="Grid Table 5 Dark Accent 1" w:uiPriority="50"/>
-    <w:lsdException w:name="Grid Table 6 Colorful Accent 1" w:uiPriority="51"/>
-    <w:lsdException w:name="Grid Table 7 Colorful Accent 1" w:uiPriority="52"/>
-    <w:lsdException w:name="Grid Table 1 Light Accent 2" w:uiPriority="46"/>
-    <w:lsdException w:name="Grid Table 2 Accent 2" w:uiPriority="47"/>
-    <w:lsdException w:name="Grid Table 3 Accent 2" w:uiPriority="48"/>
-    <w:lsdException w:name="Grid Table 4 Accent 2" w:uiPriority="49"/>
-    <w:lsdException w:name="Grid Table 5 Dark Accent 2" w:uiPriority="50"/>
-    <w:lsdException w:name="Grid Table 6 Colorful Accent 2" w:uiPriority="51"/>
-    <w:lsdException w:name="Grid Table 7 Colorful Accent 2" w:uiPriority="52"/>
-    <w:lsdException w:name="Grid Table 1 Light Accent 3" w:uiPriority="46"/>
-    <w:lsdException w:name="Grid Table 2 Accent 3" w:uiPriority="47"/>
-    <w:lsdException w:name="Grid Table 3 Accent 3" w:uiPriority="48"/>
-    <w:lsdException w:name="Grid Table 4 Accent 3" w:uiPriority="49"/>
-    <w:lsdException w:name="Grid Table 5 Dark Accent 3" w:uiPriority="50"/>
-    <w:lsdException w:name="Grid Table 6 Colorful Accent 3" w:uiPriority="51"/>
-    <w:lsdException w:name="Grid Table 7 Colorful Accent 3" w:uiPriority="52"/>
-    <w:lsdException w:name="Grid Table 1 Light Accent 4" w:uiPriority="46"/>
-    <w:lsdException w:name="Grid Table 2 Accent 4" w:uiPriority="47"/>
-    <w:lsdException w:name="Grid Table 3 Accent 4" w:uiPriority="48"/>
-    <w:lsdException w:name="Grid Table 4 Accent 4" w:uiPriority="49"/>
-    <w:lsdException w:name="Grid Table 5 Dark Accent 4" w:uiPriority="50"/>
-    <w:lsdException w:name="Grid Table 6 Colorful Accent 4" w:uiPriority="51"/>
-    <w:lsdException w:name="Grid Table 7 Colorful Accent 4" w:uiPriority="52"/>
-    <w:lsdException w:name="Grid Table 1 Light Accent 5" w:uiPriority="46"/>
-    <w:lsdException w:name="Grid Table 2 Accent 5" w:uiPriority="47"/>
-    <w:lsdException w:name="Grid Table 3 Accent 5" w:uiPriority="48"/>
-    <w:lsdException w:name="Grid Table 4 Accent 5" w:uiPriority="49"/>
-    <w:lsdException w:name="Grid Table 5 Dark Accent 5" w:uiPriority="50"/>
-    <w:lsdException w:name="Grid Table 6 Colorful Accent 5" w:uiPriority="51"/>
-    <w:lsdException w:name="Grid Table 7 Colorful Accent 5" w:uiPriority="52"/>
-    <w:lsdException w:name="Grid Table 1 Light Accent 6" w:uiPriority="46"/>
-    <w:lsdException w:name="Grid Table 2 Accent 6" w:uiPriority="47"/>
-    <w:lsdException w:name="Grid Table 3 Accent 6" w:uiPriority="48"/>
-    <w:lsdException w:name="Grid Table 4 Accent 6" w:uiPriority="49"/>
-    <w:lsdException w:name="Grid Table 5 Dark Accent 6" w:uiPriority="50"/>
-    <w:lsdException w:name="Grid Table 6 Colorful Accent 6" w:uiPriority="51"/>
-    <w:lsdException w:name="Grid Table 7 Colorful Accent 6" w:uiPriority="52"/>
-    <w:lsdException w:name="List Table 1 Light" w:uiPriority="46"/>
-    <w:lsdException w:name="List Table 2" w:uiPriority="47"/>
-    <w:lsdException w:name="List Table 3" w:uiPriority="48"/>
-    <w:lsdException w:name="List Table 4" w:uiPriority="49"/>
-    <w:lsdException w:name="List Table 5 Dark" w:uiPriority="50"/>
-    <w:lsdException w:name="List Table 6 Colorful" w:uiPriority="51"/>
-    <w:lsdException w:name="List Table 7 Colorful" w:uiPriority="52"/>
-    <w:lsdException w:name="List Table 1 Light Accent 1" w:uiPriority="46"/>
-    <w:lsdException w:name="List Table 2 Accent 1" w:uiPriority="47"/>
-    <w:lsdException w:name="List Table 3 Accent 1" w:uiPriority="48"/>
-    <w:lsdException w:name="List Table 4 Accent 1" w:uiPriority="49"/>
-    <w:lsdException w:name="List Table 5 Dark Accent 1" w:uiPriority="50"/>
-    <w:lsdException w:name="List Table 6 Colorful Accent 1" w:uiPriority="51"/>
-    <w:lsdException w:name="List Table 7 Colorful Accent 1" w:uiPriority="52"/>
-    <w:lsdException w:name="List Table 1 Light Accent 2" w:uiPriority="46"/>
-    <w:lsdException w:name="List Table 2 Accent 2" w:uiPriority="47"/>
-    <w:lsdException w:name="List Table 3 Accent 2" w:uiPriority="48"/>
-    <w:lsdException w:name="List Table 4 Accent 2" w:uiPriority="49"/>
-    <w:lsdException w:name="List Table 5 Dark Accent 2" w:uiPriority="50"/>
-    <w:lsdException w:name="List Table 6 Colorful Accent 2" w:uiPriority="51"/>
-    <w:lsdException w:name="List Table 7 Colorful Accent 2" w:uiPriority="52"/>
-    <w:lsdException w:name="List Table 1 Light Accent 3" w:uiPriority="46"/>
-    <w:lsdException w:name="List Table 2 Accent 3" w:uiPriority="47"/>
-    <w:lsdException w:name="List Table 3 Accent 3" w:uiPriority="48"/>
-    <w:lsdException w:name="List Table 4 Accent 3" w:uiPriority="49"/>
-    <w:lsdException w:name="List Table 5 Dark Accent 3" w:uiPriority="50"/>
-    <w:lsdException w:name="List Table 6 Colorful Accent 3" w:uiPriority="51"/>
-    <w:lsdException w:name="List Table 7 Colorful Accent 3" w:uiPriority="52"/>
-    <w:lsdException w:name="List Table 1 Light Accent 4" w:uiPriority="46"/>
-    <w:lsdException w:name="List Table 2 Accent 4" w:uiPriority="47"/>
-    <w:lsdException w:name="List Table 3 Accent 4" w:uiPriority="48"/>
-    <w:lsdException w:name="List Table 4 Accent 4" w:uiPriority="49"/>
-    <w:lsdException w:name="List Table 5 Dark Accent 4" w:uiPriority="50"/>
-    <w:lsdException w:name="List Table 6 Colorful Accent 4" w:uiPriority="51"/>
-    <w:lsdException w:name="List Table 7 Colorful Accent 4" w:uiPriority="52"/>
-    <w:lsdException w:name="List Table 1 Light Accent 5" w:uiPriority="46"/>
-    <w:lsdException w:name="List Table 2 Accent 5" w:uiPriority="47"/>
-    <w:lsdException w:name="List Table 3 Accent 5" w:uiPriority="48"/>
-    <w:lsdException w:name="List Table 4 Accent 5" w:uiPriority="49"/>
-    <w:lsdException w:name="List Table 5 Dark Accent 5" w:uiPriority="50"/>
-    <w:lsdException w:name="List Table 6 Colorful Accent 5" w:uiPriority="51"/>
-    <w:lsdException w:name="List Table 7 Colorful Accent 5" w:uiPriority="52"/>
-    <w:lsdException w:name="List Table 1 Light Accent 6" w:uiPriority="46"/>
-    <w:lsdException w:name="List Table 2 Accent 6" w:uiPriority="47"/>
-    <w:lsdException w:name="List Table 3 Accent 6" w:uiPriority="48"/>
-    <w:lsdException w:name="List Table 4 Accent 6" w:uiPriority="49"/>
-    <w:lsdException w:name="List Table 5 Dark Accent 6" w:uiPriority="50"/>
-    <w:lsdException w:name="List Table 6 Colorful Accent 6" w:uiPriority="51"/>
-    <w:lsdException w:name="List Table 7 Colorful Accent 6" w:uiPriority="52"/>
-  </w:latentStyles>
-  <w:style w:type="paragraph" w:default="1" w:styleId="Normal">
-    <w:name w:val="Normal"/>
-    <w:qFormat/>
-  </w:style>
-  <w:style w:type="character" w:default="1" w:styleId="DefaultParagraphFont">
-    <w:name w:val="Default Paragraph Font"/>
-    <w:uiPriority w:val="1"/>
-    <w:semiHidden/>
-    <w:unhideWhenUsed/>
-  </w:style>
-  <w:style w:type="table" w:default="1" w:styleId="TableNormal">
-    <w:name w:val="Normal Table"/>
-    <w:uiPriority w:val="99"/>
-    <w:semiHidden/>
-    <w:unhideWhenUsed/>
-    <w:tblPr>
-      <w:tblInd w:w="0" w:type="dxa"/>
-      <w:tblCellMar>
-        <w:top w:w="0" w:type="dxa"/>
-        <w:left w:w="108" w:type="dxa"/>
-        <w:bottom w:w="0" w:type="dxa"/>
-        <w:right w:w="108" w:type="dxa"/>
-      </w:tblCellMar>
-    </w:tblPr>
-  </w:style>
-  <w:style w:type="numbering" w:default="1" w:styleId="NoList">
-    <w:name w:val="No List"/>
-    <w:uiPriority w:val="99"/>
-    <w:semiHidden/>
-    <w:unhideWhenUsed/>
-  </w:style>
-  <w:style w:type="paragraph" w:customStyle="1" w:styleId="D528AD41E1D240D6A8706CE1436FDF59">
-    <w:name w:val="D528AD41E1D240D6A8706CE1436FDF59"/>
-    <w:rsid w:val="00335E3B"/>
-  </w:style>
-</w:styles>
-</file>
-
-<file path=word/glossary/webSettings.xml><?xml version="1.0" encoding="utf-8"?>
-<w:webSettings xmlns:mc="http://schemas.openxmlformats.org/markup-compatibility/2006" xmlns:r="http://schemas.openxmlformats.org/officeDocument/2006/relationships" xmlns:w="http://schemas.openxmlformats.org/wordprocessingml/2006/main" xmlns:w14="http://schemas.microsoft.com/office/word/2010/wordml" xmlns:w15="http://schemas.microsoft.com/office/word/2012/wordml" xmlns:w16se="http://schemas.microsoft.com/office/word/2015/wordml/symex" mc:Ignorable="w14 w15 w16se">
-  <w:optimizeForBrowser/>
-  <w:allowPNG/>
-</w:webSettings>
-</file>
-
 <file path=word/theme/theme1.xml><?xml version="1.0" encoding="utf-8"?>
 <a:theme xmlns:a="http://schemas.openxmlformats.org/drawingml/2006/main" name="Office Theme">
   <a:themeElements>
@@ -33294,7 +34872,7 @@
 </file>
 
 <file path=customXml/itemProps1.xml><?xml version="1.0" encoding="utf-8"?>
-<ds:datastoreItem xmlns:ds="http://schemas.openxmlformats.org/officeDocument/2006/customXml" ds:itemID="{D103ECA2-5691-49FA-A412-FDFACB96E05F}">
+<ds:datastoreItem xmlns:ds="http://schemas.openxmlformats.org/officeDocument/2006/customXml" ds:itemID="{E6012C30-B00E-4198-A679-0E95C7387E09}">
   <ds:schemaRefs>
     <ds:schemaRef ds:uri="http://schemas.openxmlformats.org/officeDocument/2006/bibliography"/>
   </ds:schemaRefs>

</xml_diff>